<commit_message>
Refỏrmat Report 1 - Introduction.docx and Report 2 - Fixed.docx
</commit_message>
<xml_diff>
--- a/Document/Report 1 - Introduction.docx
+++ b/Document/Report 1 - Introduction.docx
@@ -4,38 +4,540 @@
   <w:body>
     <w:p>
       <w:pPr>
+        <w:pStyle w:val="Heading1"/>
+      </w:pPr>
+      <w:bookmarkStart w:id="0" w:name="_Toc366559295"/>
+      <w:r>
+        <w:t>Introduction</w:t>
+      </w:r>
+      <w:bookmarkEnd w:id="0"/>
+    </w:p>
+    <w:p>
+      <w:pPr>
+        <w:pStyle w:val="Heading2"/>
+      </w:pPr>
+      <w:bookmarkStart w:id="1" w:name="_Toc366559296"/>
+      <w:r>
+        <w:t>Project Information</w:t>
+      </w:r>
+      <w:bookmarkEnd w:id="1"/>
+    </w:p>
+    <w:p>
+      <w:pPr>
         <w:pStyle w:val="Default"/>
         <w:numPr>
           <w:ilvl w:val="0"/>
-          <w:numId w:val="1"/>
+          <w:numId w:val="3"/>
         </w:numPr>
-        <w:ind w:left="360" w:hanging="180"/>
         <w:rPr>
           <w:b/>
           <w:bCs/>
-          <w:sz w:val="36"/>
-          <w:szCs w:val="32"/>
-        </w:rPr>
-      </w:pPr>
+          <w:szCs w:val="32"/>
+        </w:rPr>
+      </w:pPr>
+      <w:r>
+        <w:rPr>
+          <w:bCs/>
+          <w:szCs w:val="32"/>
+        </w:rPr>
+        <w:t xml:space="preserve">Project name: </w:t>
+      </w:r>
       <w:r>
         <w:rPr>
           <w:b/>
           <w:bCs/>
-          <w:sz w:val="36"/>
-          <w:szCs w:val="32"/>
-        </w:rPr>
-        <w:t>Introduc</w:t>
-      </w:r>
-      <w:bookmarkStart w:id="0" w:name="_GoBack"/>
-      <w:bookmarkEnd w:id="0"/>
+          <w:szCs w:val="32"/>
+        </w:rPr>
+        <w:t>Roll Call System Mobi</w:t>
+      </w:r>
       <w:r>
         <w:rPr>
           <w:b/>
           <w:bCs/>
-          <w:sz w:val="36"/>
-          <w:szCs w:val="32"/>
-        </w:rPr>
-        <w:t>tion</w:t>
+          <w:szCs w:val="32"/>
+        </w:rPr>
+        <w:t>l</w:t>
+      </w:r>
+      <w:r>
+        <w:rPr>
+          <w:b/>
+          <w:bCs/>
+          <w:szCs w:val="32"/>
+        </w:rPr>
+        <w:t>e</w:t>
+      </w:r>
+    </w:p>
+    <w:p>
+      <w:pPr>
+        <w:pStyle w:val="Default"/>
+        <w:numPr>
+          <w:ilvl w:val="0"/>
+          <w:numId w:val="3"/>
+        </w:numPr>
+        <w:rPr>
+          <w:b/>
+          <w:bCs/>
+          <w:szCs w:val="32"/>
+        </w:rPr>
+      </w:pPr>
+      <w:r>
+        <w:rPr>
+          <w:bCs/>
+          <w:szCs w:val="32"/>
+        </w:rPr>
+        <w:t xml:space="preserve">Project Code: </w:t>
+      </w:r>
+      <w:r>
+        <w:rPr>
+          <w:b/>
+          <w:bCs/>
+          <w:szCs w:val="32"/>
+        </w:rPr>
+        <w:t>RSM</w:t>
+      </w:r>
+    </w:p>
+    <w:p>
+      <w:pPr>
+        <w:pStyle w:val="Default"/>
+        <w:numPr>
+          <w:ilvl w:val="0"/>
+          <w:numId w:val="3"/>
+        </w:numPr>
+        <w:rPr>
+          <w:b/>
+          <w:bCs/>
+          <w:szCs w:val="32"/>
+        </w:rPr>
+      </w:pPr>
+      <w:r>
+        <w:rPr>
+          <w:bCs/>
+          <w:szCs w:val="32"/>
+        </w:rPr>
+        <w:t xml:space="preserve">Product Type: </w:t>
+      </w:r>
+      <w:r>
+        <w:rPr>
+          <w:b/>
+          <w:bCs/>
+          <w:szCs w:val="32"/>
+        </w:rPr>
+        <w:t>Website, Phone Application</w:t>
+      </w:r>
+    </w:p>
+    <w:p>
+      <w:pPr>
+        <w:pStyle w:val="Default"/>
+        <w:numPr>
+          <w:ilvl w:val="0"/>
+          <w:numId w:val="3"/>
+        </w:numPr>
+        <w:rPr>
+          <w:b/>
+          <w:bCs/>
+          <w:szCs w:val="32"/>
+        </w:rPr>
+      </w:pPr>
+      <w:r>
+        <w:rPr>
+          <w:bCs/>
+          <w:szCs w:val="32"/>
+        </w:rPr>
+        <w:t xml:space="preserve">Start Date: </w:t>
+      </w:r>
+      <w:r>
+        <w:rPr>
+          <w:b/>
+          <w:bCs/>
+          <w:szCs w:val="32"/>
+        </w:rPr>
+        <w:t>September 9</w:t>
+      </w:r>
+      <w:r>
+        <w:rPr>
+          <w:b/>
+          <w:bCs/>
+          <w:szCs w:val="32"/>
+          <w:vertAlign w:val="superscript"/>
+        </w:rPr>
+        <w:t>th</w:t>
+      </w:r>
+      <w:r>
+        <w:rPr>
+          <w:b/>
+          <w:bCs/>
+          <w:szCs w:val="32"/>
+        </w:rPr>
+        <w:t>, 2013</w:t>
+      </w:r>
+    </w:p>
+    <w:p>
+      <w:pPr>
+        <w:pStyle w:val="Default"/>
+        <w:numPr>
+          <w:ilvl w:val="0"/>
+          <w:numId w:val="3"/>
+        </w:numPr>
+        <w:rPr>
+          <w:b/>
+          <w:bCs/>
+          <w:szCs w:val="32"/>
+        </w:rPr>
+      </w:pPr>
+      <w:r>
+        <w:rPr>
+          <w:bCs/>
+          <w:szCs w:val="32"/>
+        </w:rPr>
+        <w:t xml:space="preserve">End Date: </w:t>
+      </w:r>
+    </w:p>
+    <w:p>
+      <w:pPr>
+        <w:pStyle w:val="Heading2"/>
+        <w:rPr>
+          <w:sz w:val="32"/>
+        </w:rPr>
+      </w:pPr>
+      <w:bookmarkStart w:id="2" w:name="_Toc366559297"/>
+      <w:r>
+        <w:t>Introduction</w:t>
+      </w:r>
+      <w:bookmarkEnd w:id="2"/>
+    </w:p>
+    <w:p>
+      <w:pPr>
+        <w:pStyle w:val="Default"/>
+        <w:ind w:left="720"/>
+      </w:pPr>
+      <w:r>
+        <w:rPr>
+          <w:bCs/>
+        </w:rPr>
+        <w:t xml:space="preserve">Roll system was known with HPLite32, </w:t>
+      </w:r>
+      <w:proofErr w:type="spellStart"/>
+      <w:r>
+        <w:rPr>
+          <w:bCs/>
+        </w:rPr>
+        <w:t>SimplePass</w:t>
+      </w:r>
+      <w:proofErr w:type="spellEnd"/>
+      <w:r>
+        <w:rPr>
+          <w:bCs/>
+        </w:rPr>
+        <w:t xml:space="preserve"> of HP </w:t>
+      </w:r>
+      <w:proofErr w:type="spellStart"/>
+      <w:r>
+        <w:rPr>
+          <w:bCs/>
+        </w:rPr>
+        <w:t>fingerpint</w:t>
+      </w:r>
+      <w:proofErr w:type="spellEnd"/>
+      <w:r>
+        <w:rPr>
+          <w:bCs/>
+        </w:rPr>
+        <w:t xml:space="preserve"> system; roll system with ID card using by almost </w:t>
+      </w:r>
+      <w:proofErr w:type="spellStart"/>
+      <w:r>
+        <w:rPr>
+          <w:bCs/>
+        </w:rPr>
+        <w:t>corp</w:t>
+      </w:r>
+      <w:proofErr w:type="spellEnd"/>
+      <w:r>
+        <w:rPr>
+          <w:bCs/>
+        </w:rPr>
+        <w:t xml:space="preserve"> or com around the world; the system face identify by </w:t>
+      </w:r>
+      <w:proofErr w:type="spellStart"/>
+      <w:r>
+        <w:rPr>
+          <w:bCs/>
+        </w:rPr>
+        <w:t>Uniqul</w:t>
+      </w:r>
+      <w:proofErr w:type="spellEnd"/>
+      <w:r>
+        <w:rPr>
+          <w:bCs/>
+        </w:rPr>
+        <w:t xml:space="preserve"> – Finland publish on 7/15/2013 or </w:t>
+      </w:r>
+      <w:proofErr w:type="spellStart"/>
+      <w:r>
+        <w:rPr>
+          <w:bCs/>
+        </w:rPr>
+        <w:t>LogonSmart</w:t>
+      </w:r>
+      <w:proofErr w:type="spellEnd"/>
+      <w:r>
+        <w:rPr>
+          <w:bCs/>
+        </w:rPr>
+        <w:t xml:space="preserve"> by Asus. Today, the trend machines replace humans in the hard work or the work does not require high intelligence became popular. So roll system face recognition becomes ever more necessary. The number of students in a university as well as the number of employees in large corporations in Vietnam is increasing dramatically, which means that the system should have professional roll with accuracy high.</w:t>
+      </w:r>
+    </w:p>
+    <w:p>
+      <w:pPr>
+        <w:pStyle w:val="Heading2"/>
+        <w:rPr>
+          <w:sz w:val="32"/>
+        </w:rPr>
+      </w:pPr>
+      <w:bookmarkStart w:id="3" w:name="_Toc366559298"/>
+      <w:r>
+        <w:t>Current Roll Call System</w:t>
+      </w:r>
+      <w:bookmarkEnd w:id="3"/>
+    </w:p>
+    <w:p>
+      <w:pPr>
+        <w:pStyle w:val="Default"/>
+        <w:ind w:left="810"/>
+        <w:rPr>
+          <w:bCs/>
+          <w:szCs w:val="28"/>
+        </w:rPr>
+      </w:pPr>
+      <w:r>
+        <w:rPr>
+          <w:bCs/>
+          <w:szCs w:val="28"/>
+        </w:rPr>
+        <w:t>Below are some current roll call system</w:t>
+      </w:r>
+      <w:r>
+        <w:rPr>
+          <w:bCs/>
+          <w:szCs w:val="28"/>
+        </w:rPr>
+        <w:t>s</w:t>
+      </w:r>
+      <w:r>
+        <w:rPr>
+          <w:bCs/>
+          <w:szCs w:val="28"/>
+        </w:rPr>
+        <w:t>:</w:t>
+      </w:r>
+    </w:p>
+    <w:p>
+      <w:pPr>
+        <w:pStyle w:val="Default"/>
+        <w:numPr>
+          <w:ilvl w:val="0"/>
+          <w:numId w:val="4"/>
+        </w:numPr>
+        <w:ind w:left="1170"/>
+        <w:rPr>
+          <w:bCs/>
+          <w:szCs w:val="32"/>
+        </w:rPr>
+      </w:pPr>
+      <w:r>
+        <w:rPr>
+          <w:bCs/>
+          <w:szCs w:val="32"/>
+        </w:rPr>
+        <w:t xml:space="preserve">By manual: This system is </w:t>
+      </w:r>
+      <w:r>
+        <w:rPr>
+          <w:bCs/>
+          <w:szCs w:val="32"/>
+        </w:rPr>
+        <w:t>widely</w:t>
+      </w:r>
+      <w:r>
+        <w:rPr>
+          <w:bCs/>
+          <w:szCs w:val="32"/>
+        </w:rPr>
+        <w:t xml:space="preserve"> used in school, university. The instructor will call the name of each student, check the absent, then submit the </w:t>
+      </w:r>
+      <w:proofErr w:type="gramStart"/>
+      <w:r>
+        <w:rPr>
+          <w:bCs/>
+          <w:szCs w:val="32"/>
+        </w:rPr>
+        <w:t>result  to</w:t>
+      </w:r>
+      <w:proofErr w:type="gramEnd"/>
+      <w:r>
+        <w:rPr>
+          <w:bCs/>
+          <w:szCs w:val="32"/>
+        </w:rPr>
+        <w:t xml:space="preserve"> log system</w:t>
+      </w:r>
+      <w:r>
+        <w:rPr>
+          <w:bCs/>
+          <w:szCs w:val="32"/>
+        </w:rPr>
+        <w:t>.</w:t>
+      </w:r>
+    </w:p>
+    <w:p>
+      <w:pPr>
+        <w:pStyle w:val="Default"/>
+        <w:numPr>
+          <w:ilvl w:val="0"/>
+          <w:numId w:val="4"/>
+        </w:numPr>
+        <w:ind w:left="1170"/>
+        <w:rPr>
+          <w:bCs/>
+          <w:szCs w:val="32"/>
+        </w:rPr>
+      </w:pPr>
+      <w:r>
+        <w:rPr>
+          <w:bCs/>
+          <w:szCs w:val="32"/>
+        </w:rPr>
+        <w:t xml:space="preserve">Using ID card: This system is usually used in corporations. Each employee has a card. The card will be read by a card reader to check the attendance of the employee. </w:t>
+      </w:r>
+    </w:p>
+    <w:p>
+      <w:pPr>
+        <w:pStyle w:val="Default"/>
+        <w:numPr>
+          <w:ilvl w:val="0"/>
+          <w:numId w:val="4"/>
+        </w:numPr>
+        <w:ind w:left="1170"/>
+        <w:rPr>
+          <w:bCs/>
+          <w:szCs w:val="32"/>
+        </w:rPr>
+      </w:pPr>
+      <w:r>
+        <w:rPr>
+          <w:bCs/>
+          <w:szCs w:val="32"/>
+        </w:rPr>
+        <w:t>Using fingerprint:</w:t>
+      </w:r>
+      <w:r>
+        <w:rPr>
+          <w:bCs/>
+          <w:szCs w:val="32"/>
+        </w:rPr>
+        <w:t xml:space="preserve"> This system is currently used in FPT University. 15 minutes before </w:t>
+      </w:r>
+      <w:proofErr w:type="gramStart"/>
+      <w:r>
+        <w:rPr>
+          <w:bCs/>
+          <w:szCs w:val="32"/>
+        </w:rPr>
+        <w:t>and</w:t>
+      </w:r>
+      <w:proofErr w:type="gramEnd"/>
+      <w:r>
+        <w:rPr>
+          <w:bCs/>
+          <w:szCs w:val="32"/>
+        </w:rPr>
+        <w:t xml:space="preserve"> after a studying session, the student must</w:t>
+      </w:r>
+      <w:r>
+        <w:rPr>
+          <w:bCs/>
+          <w:szCs w:val="32"/>
+        </w:rPr>
+        <w:t xml:space="preserve"> show his fingerprint to a machine to take attendance.</w:t>
+      </w:r>
+      <w:r>
+        <w:rPr>
+          <w:bCs/>
+          <w:szCs w:val="32"/>
+        </w:rPr>
+        <w:t xml:space="preserve">  </w:t>
+      </w:r>
+    </w:p>
+    <w:p>
+      <w:pPr>
+        <w:pStyle w:val="Default"/>
+        <w:numPr>
+          <w:ilvl w:val="0"/>
+          <w:numId w:val="4"/>
+        </w:numPr>
+        <w:ind w:left="1170"/>
+        <w:rPr>
+          <w:bCs/>
+          <w:szCs w:val="32"/>
+        </w:rPr>
+      </w:pPr>
+      <w:r>
+        <w:rPr>
+          <w:bCs/>
+          <w:szCs w:val="32"/>
+        </w:rPr>
+        <w:t>Using camera + face recognition:</w:t>
+      </w:r>
+      <w:r>
+        <w:rPr>
+          <w:bCs/>
+          <w:szCs w:val="32"/>
+        </w:rPr>
+        <w:t xml:space="preserve"> This system is just in experimental stage.</w:t>
+      </w:r>
+      <w:r>
+        <w:rPr>
+          <w:bCs/>
+          <w:szCs w:val="32"/>
+        </w:rPr>
+        <w:t xml:space="preserve"> </w:t>
+      </w:r>
+      <w:r>
+        <w:rPr>
+          <w:bCs/>
+          <w:szCs w:val="32"/>
+        </w:rPr>
+        <w:t>Each classroom has a camera. At the beginning of the studying session, the instructor use</w:t>
+      </w:r>
+      <w:r>
+        <w:rPr>
+          <w:bCs/>
+          <w:szCs w:val="32"/>
+        </w:rPr>
+        <w:t>s</w:t>
+      </w:r>
+      <w:r>
+        <w:rPr>
+          <w:bCs/>
+          <w:szCs w:val="32"/>
+        </w:rPr>
+        <w:t xml:space="preserve"> the computer, connect to the camera and take picture of classroom. The system will recognize the student in the </w:t>
+      </w:r>
+      <w:proofErr w:type="gramStart"/>
+      <w:r>
+        <w:rPr>
+          <w:bCs/>
+          <w:szCs w:val="32"/>
+        </w:rPr>
+        <w:t>picture,</w:t>
+      </w:r>
+      <w:proofErr w:type="gramEnd"/>
+      <w:r>
+        <w:rPr>
+          <w:bCs/>
+          <w:szCs w:val="32"/>
+        </w:rPr>
+        <w:t xml:space="preserve"> write to roll call log system.</w:t>
       </w:r>
     </w:p>
     <w:p>
@@ -49,18 +551,35 @@
         <w:rPr>
           <w:b/>
           <w:bCs/>
+          <w:sz w:val="32"/>
+          <w:szCs w:val="32"/>
+        </w:rPr>
+      </w:pPr>
+      <w:r>
+        <w:rPr>
+          <w:b/>
+          <w:bCs/>
           <w:sz w:val="28"/>
-          <w:szCs w:val="32"/>
-        </w:rPr>
-      </w:pPr>
-      <w:r>
-        <w:rPr>
-          <w:b/>
-          <w:bCs/>
-          <w:sz w:val="28"/>
-          <w:szCs w:val="32"/>
-        </w:rPr>
-        <w:t>Project Information</w:t>
+          <w:szCs w:val="28"/>
+        </w:rPr>
+        <w:t>Problem Definition</w:t>
+      </w:r>
+    </w:p>
+    <w:p>
+      <w:pPr>
+        <w:pStyle w:val="Default"/>
+        <w:ind w:left="810"/>
+        <w:rPr>
+          <w:bCs/>
+          <w:szCs w:val="28"/>
+        </w:rPr>
+      </w:pPr>
+      <w:r>
+        <w:rPr>
+          <w:bCs/>
+          <w:szCs w:val="28"/>
+        </w:rPr>
+        <w:t>Below are the advantage and disadvantage of current roll call systems:</w:t>
       </w:r>
     </w:p>
     <w:p>
@@ -68,44 +587,54 @@
         <w:pStyle w:val="Default"/>
         <w:numPr>
           <w:ilvl w:val="0"/>
-          <w:numId w:val="3"/>
+          <w:numId w:val="4"/>
         </w:numPr>
-        <w:rPr>
-          <w:b/>
-          <w:bCs/>
-          <w:szCs w:val="32"/>
-        </w:rPr>
-      </w:pPr>
-      <w:r>
-        <w:rPr>
-          <w:bCs/>
-          <w:szCs w:val="32"/>
-        </w:rPr>
-        <w:t xml:space="preserve">Project name: </w:t>
-      </w:r>
-      <w:r>
-        <w:rPr>
-          <w:b/>
-          <w:bCs/>
-          <w:szCs w:val="32"/>
-        </w:rPr>
-        <w:t>Roll Call System Mobi</w:t>
-      </w:r>
-      <w:r>
-        <w:rPr>
-          <w:b/>
-          <w:bCs/>
-          <w:szCs w:val="32"/>
-        </w:rPr>
-        <w:t>l</w:t>
-      </w:r>
-      <w:r>
-        <w:rPr>
-          <w:b/>
-          <w:bCs/>
-          <w:szCs w:val="32"/>
-        </w:rPr>
-        <w:t>e</w:t>
+        <w:ind w:left="1170"/>
+        <w:rPr>
+          <w:bCs/>
+          <w:szCs w:val="32"/>
+        </w:rPr>
+      </w:pPr>
+      <w:r>
+        <w:rPr>
+          <w:bCs/>
+          <w:szCs w:val="32"/>
+        </w:rPr>
+        <w:t>By manual</w:t>
+      </w:r>
+    </w:p>
+    <w:p>
+      <w:pPr>
+        <w:pStyle w:val="Default"/>
+        <w:ind w:left="1350"/>
+        <w:rPr>
+          <w:bCs/>
+          <w:szCs w:val="32"/>
+        </w:rPr>
+      </w:pPr>
+      <w:r>
+        <w:rPr>
+          <w:bCs/>
+          <w:szCs w:val="32"/>
+        </w:rPr>
+        <w:t>+ Advantage: Simple to implement, cheap.</w:t>
+      </w:r>
+    </w:p>
+    <w:p>
+      <w:pPr>
+        <w:pStyle w:val="Default"/>
+        <w:ind w:left="1350"/>
+        <w:rPr>
+          <w:bCs/>
+          <w:szCs w:val="32"/>
+        </w:rPr>
+      </w:pPr>
+      <w:r>
+        <w:rPr>
+          <w:bCs/>
+          <w:szCs w:val="32"/>
+        </w:rPr>
+        <w:t>+ Disadvantage: The roll call take 3-5 minutes, take effort of instructor, wrong roll call.</w:t>
       </w:r>
     </w:p>
     <w:p>
@@ -113,57 +642,178 @@
         <w:pStyle w:val="Default"/>
         <w:numPr>
           <w:ilvl w:val="0"/>
-          <w:numId w:val="3"/>
+          <w:numId w:val="4"/>
         </w:numPr>
-        <w:rPr>
-          <w:b/>
-          <w:bCs/>
-          <w:szCs w:val="32"/>
-        </w:rPr>
-      </w:pPr>
-      <w:r>
-        <w:rPr>
-          <w:bCs/>
-          <w:szCs w:val="32"/>
-        </w:rPr>
-        <w:t xml:space="preserve">Project Code: </w:t>
-      </w:r>
-      <w:r>
-        <w:rPr>
-          <w:b/>
-          <w:bCs/>
-          <w:szCs w:val="32"/>
-        </w:rPr>
-        <w:t>RSM</w:t>
-      </w:r>
+        <w:ind w:left="1170"/>
+        <w:rPr>
+          <w:bCs/>
+          <w:szCs w:val="32"/>
+        </w:rPr>
+      </w:pPr>
+      <w:r>
+        <w:rPr>
+          <w:bCs/>
+          <w:szCs w:val="32"/>
+        </w:rPr>
+        <w:t xml:space="preserve">Using ID card </w:t>
+      </w:r>
+    </w:p>
+    <w:p>
+      <w:pPr>
+        <w:pStyle w:val="Default"/>
+        <w:rPr>
+          <w:bCs/>
+          <w:szCs w:val="32"/>
+        </w:rPr>
+      </w:pPr>
+      <w:r>
+        <w:rPr>
+          <w:bCs/>
+          <w:szCs w:val="32"/>
+        </w:rPr>
+        <w:t xml:space="preserve">                         + Advantage:  High accuracy, not take much effor</w:t>
+      </w:r>
+      <w:r>
+        <w:rPr>
+          <w:bCs/>
+          <w:szCs w:val="32"/>
+        </w:rPr>
+        <w:t>t</w:t>
+      </w:r>
+      <w:r>
+        <w:rPr>
+          <w:bCs/>
+          <w:szCs w:val="32"/>
+        </w:rPr>
+        <w:t xml:space="preserve"> to check attendance.</w:t>
+      </w:r>
+    </w:p>
+    <w:p>
+      <w:pPr>
+        <w:pStyle w:val="Default"/>
+        <w:rPr>
+          <w:bCs/>
+          <w:szCs w:val="32"/>
+        </w:rPr>
+      </w:pPr>
+      <w:r>
+        <w:rPr>
+          <w:bCs/>
+          <w:szCs w:val="32"/>
+        </w:rPr>
+        <w:t xml:space="preserve">                         + Disadvantage: High cost (ID </w:t>
+      </w:r>
+      <w:proofErr w:type="gramStart"/>
+      <w:r>
+        <w:rPr>
+          <w:bCs/>
+          <w:szCs w:val="32"/>
+        </w:rPr>
+        <w:t>Card</w:t>
+      </w:r>
+      <w:proofErr w:type="gramEnd"/>
+      <w:r>
+        <w:rPr>
+          <w:bCs/>
+          <w:szCs w:val="32"/>
+        </w:rPr>
+        <w:t xml:space="preserve">, Card Reader). </w:t>
+      </w:r>
+      <w:proofErr w:type="gramStart"/>
+      <w:r>
+        <w:rPr>
+          <w:bCs/>
+          <w:szCs w:val="32"/>
+        </w:rPr>
+        <w:t>Risk of ID card lending, missing.</w:t>
+      </w:r>
+      <w:proofErr w:type="gramEnd"/>
     </w:p>
     <w:p>
       <w:pPr>
         <w:pStyle w:val="Default"/>
         <w:numPr>
           <w:ilvl w:val="0"/>
-          <w:numId w:val="3"/>
+          <w:numId w:val="4"/>
         </w:numPr>
-        <w:rPr>
-          <w:b/>
-          <w:bCs/>
-          <w:szCs w:val="32"/>
-        </w:rPr>
-      </w:pPr>
-      <w:r>
-        <w:rPr>
-          <w:bCs/>
-          <w:szCs w:val="32"/>
-        </w:rPr>
-        <w:t xml:space="preserve">Product Type: </w:t>
-      </w:r>
-      <w:r>
-        <w:rPr>
-          <w:b/>
-          <w:bCs/>
-          <w:szCs w:val="32"/>
-        </w:rPr>
-        <w:t>Website, Phone Application</w:t>
+        <w:ind w:left="1170"/>
+        <w:rPr>
+          <w:bCs/>
+          <w:szCs w:val="32"/>
+        </w:rPr>
+      </w:pPr>
+      <w:r>
+        <w:rPr>
+          <w:bCs/>
+          <w:szCs w:val="32"/>
+        </w:rPr>
+        <w:t>Using fingerprint</w:t>
+      </w:r>
+    </w:p>
+    <w:p>
+      <w:pPr>
+        <w:pStyle w:val="Default"/>
+        <w:ind w:left="1170"/>
+        <w:rPr>
+          <w:bCs/>
+          <w:szCs w:val="32"/>
+        </w:rPr>
+      </w:pPr>
+      <w:r>
+        <w:rPr>
+          <w:bCs/>
+          <w:szCs w:val="32"/>
+        </w:rPr>
+        <w:t xml:space="preserve">   + Advantage:  Quickly. No effort must be made from instructor.</w:t>
+      </w:r>
+    </w:p>
+    <w:p>
+      <w:pPr>
+        <w:pStyle w:val="Default"/>
+        <w:ind w:left="1350" w:hanging="1350"/>
+        <w:rPr>
+          <w:bCs/>
+          <w:szCs w:val="32"/>
+        </w:rPr>
+      </w:pPr>
+      <w:r>
+        <w:rPr>
+          <w:bCs/>
+          <w:szCs w:val="32"/>
+        </w:rPr>
+        <w:t xml:space="preserve">                         + Disadvantage: Cost of fingerprint reading machine. </w:t>
+      </w:r>
+      <w:proofErr w:type="gramStart"/>
+      <w:r>
+        <w:rPr>
+          <w:bCs/>
+          <w:szCs w:val="32"/>
+        </w:rPr>
+        <w:t>Risk of machine error.</w:t>
+      </w:r>
+      <w:proofErr w:type="gramEnd"/>
+      <w:r>
+        <w:rPr>
+          <w:bCs/>
+          <w:szCs w:val="32"/>
+        </w:rPr>
+        <w:t xml:space="preserve"> The student check</w:t>
+      </w:r>
+      <w:r>
+        <w:rPr>
+          <w:bCs/>
+          <w:szCs w:val="32"/>
+        </w:rPr>
+        <w:t>s</w:t>
+      </w:r>
+      <w:bookmarkStart w:id="4" w:name="_GoBack"/>
+      <w:bookmarkEnd w:id="4"/>
+      <w:r>
+        <w:rPr>
+          <w:bCs/>
+          <w:szCs w:val="32"/>
+        </w:rPr>
+        <w:t xml:space="preserve"> the attendance but not go to class.</w:t>
       </w:r>
     </w:p>
     <w:p>
@@ -171,66 +821,75 @@
         <w:pStyle w:val="Default"/>
         <w:numPr>
           <w:ilvl w:val="0"/>
-          <w:numId w:val="3"/>
+          <w:numId w:val="4"/>
         </w:numPr>
-        <w:rPr>
-          <w:b/>
-          <w:bCs/>
-          <w:szCs w:val="32"/>
-        </w:rPr>
-      </w:pPr>
-      <w:r>
-        <w:rPr>
-          <w:bCs/>
-          <w:szCs w:val="32"/>
-        </w:rPr>
-        <w:t xml:space="preserve">Start Date: </w:t>
-      </w:r>
-      <w:r>
-        <w:rPr>
-          <w:b/>
-          <w:bCs/>
-          <w:szCs w:val="32"/>
-        </w:rPr>
-        <w:t>September 9</w:t>
-      </w:r>
-      <w:r>
-        <w:rPr>
-          <w:b/>
-          <w:bCs/>
-          <w:szCs w:val="32"/>
-          <w:vertAlign w:val="superscript"/>
-        </w:rPr>
-        <w:t>th</w:t>
-      </w:r>
-      <w:r>
-        <w:rPr>
-          <w:b/>
-          <w:bCs/>
-          <w:szCs w:val="32"/>
-        </w:rPr>
-        <w:t>, 2013</w:t>
-      </w:r>
-    </w:p>
-    <w:p>
-      <w:pPr>
-        <w:pStyle w:val="Default"/>
-        <w:numPr>
-          <w:ilvl w:val="0"/>
-          <w:numId w:val="3"/>
-        </w:numPr>
-        <w:rPr>
-          <w:b/>
-          <w:bCs/>
-          <w:szCs w:val="32"/>
-        </w:rPr>
-      </w:pPr>
-      <w:r>
-        <w:rPr>
-          <w:bCs/>
-          <w:szCs w:val="32"/>
-        </w:rPr>
-        <w:t xml:space="preserve">End Date: </w:t>
+        <w:ind w:left="1170"/>
+        <w:rPr>
+          <w:bCs/>
+          <w:szCs w:val="32"/>
+        </w:rPr>
+      </w:pPr>
+      <w:r>
+        <w:rPr>
+          <w:bCs/>
+          <w:szCs w:val="32"/>
+        </w:rPr>
+        <w:t xml:space="preserve">Using </w:t>
+      </w:r>
+      <w:r>
+        <w:rPr>
+          <w:bCs/>
+          <w:szCs w:val="32"/>
+        </w:rPr>
+        <w:t>camera + face recognition</w:t>
+      </w:r>
+    </w:p>
+    <w:p>
+      <w:pPr>
+        <w:pStyle w:val="Default"/>
+        <w:ind w:left="1170"/>
+        <w:rPr>
+          <w:bCs/>
+          <w:szCs w:val="32"/>
+        </w:rPr>
+      </w:pPr>
+      <w:r>
+        <w:rPr>
+          <w:bCs/>
+          <w:szCs w:val="32"/>
+        </w:rPr>
+        <w:t xml:space="preserve">   + Advantage:  Quickly.</w:t>
+      </w:r>
+      <w:r>
+        <w:rPr>
+          <w:bCs/>
+          <w:szCs w:val="32"/>
+        </w:rPr>
+        <w:t xml:space="preserve"> The entire class picture can be stored as log.</w:t>
+      </w:r>
+    </w:p>
+    <w:p>
+      <w:pPr>
+        <w:pStyle w:val="Default"/>
+        <w:ind w:left="1350" w:hanging="1350"/>
+        <w:rPr>
+          <w:bCs/>
+          <w:szCs w:val="32"/>
+        </w:rPr>
+      </w:pPr>
+      <w:r>
+        <w:rPr>
+          <w:bCs/>
+          <w:szCs w:val="32"/>
+        </w:rPr>
+        <w:t xml:space="preserve">                         + Disadvantage: </w:t>
+      </w:r>
+      <w:r>
+        <w:rPr>
+          <w:bCs/>
+          <w:szCs w:val="32"/>
+        </w:rPr>
+        <w:t xml:space="preserve"> High cost (Camera cost). Face recognition not to accuracy.</w:t>
       </w:r>
     </w:p>
     <w:p>
@@ -255,19 +914,753 @@
           <w:sz w:val="28"/>
           <w:szCs w:val="28"/>
         </w:rPr>
-        <w:t>Introduction</w:t>
-      </w:r>
-    </w:p>
-    <w:p>
-      <w:pPr>
-        <w:pStyle w:val="Default"/>
-        <w:ind w:left="720"/>
-      </w:pPr>
-      <w:r>
-        <w:rPr>
-          <w:bCs/>
-        </w:rPr>
-        <w:t>Roll system was known with HPLite32, SimplePass of HP fingerpint system; roll system with ID card using by almost corp or com around the world; the system face identify by Uniqul – Finland publish on 7/15/2013 or LogonSmart by Asus. Today, the trend machines replace humans in the hard work or the work does not require high intelligence became popular. So roll system face recognition becomes ever more necessary. The number of students in a university as well as the number of employees in large corporations in Vietnam is increasing dramatically, which means that the system should have professional roll with accuracy high.</w:t>
+        <w:t>Proposed Solution</w:t>
+      </w:r>
+    </w:p>
+    <w:p>
+      <w:pPr>
+        <w:pStyle w:val="Default"/>
+        <w:ind w:left="810"/>
+        <w:rPr>
+          <w:bCs/>
+          <w:szCs w:val="28"/>
+        </w:rPr>
+      </w:pPr>
+      <w:r>
+        <w:rPr>
+          <w:bCs/>
+          <w:szCs w:val="28"/>
+        </w:rPr>
+        <w:t>The system is inten</w:t>
+      </w:r>
+      <w:r>
+        <w:rPr>
+          <w:bCs/>
+          <w:szCs w:val="28"/>
+        </w:rPr>
+        <w:t>d</w:t>
+      </w:r>
+      <w:r>
+        <w:rPr>
+          <w:bCs/>
+          <w:szCs w:val="28"/>
+        </w:rPr>
+        <w:t xml:space="preserve">ed </w:t>
+      </w:r>
+      <w:r>
+        <w:rPr>
+          <w:bCs/>
+          <w:szCs w:val="28"/>
+        </w:rPr>
+        <w:t>for</w:t>
+      </w:r>
+      <w:r>
+        <w:rPr>
+          <w:bCs/>
+          <w:szCs w:val="28"/>
+        </w:rPr>
+        <w:t xml:space="preserve"> used in only school or university, where the </w:t>
+      </w:r>
+      <w:r>
+        <w:rPr>
+          <w:bCs/>
+          <w:szCs w:val="28"/>
+        </w:rPr>
+        <w:t>pupils/</w:t>
+      </w:r>
+      <w:r>
+        <w:rPr>
+          <w:bCs/>
+          <w:szCs w:val="28"/>
+        </w:rPr>
+        <w:t>student</w:t>
+      </w:r>
+      <w:r>
+        <w:rPr>
+          <w:bCs/>
+          <w:szCs w:val="28"/>
+        </w:rPr>
+        <w:t>s sit in a classroom. The system must help blah blah…. In detail, the system wi</w:t>
+      </w:r>
+      <w:r>
+        <w:rPr>
+          <w:bCs/>
+          <w:szCs w:val="28"/>
+        </w:rPr>
+        <w:t>ll enable following function:</w:t>
+      </w:r>
+    </w:p>
+    <w:p>
+      <w:pPr>
+        <w:pStyle w:val="Heading3"/>
+      </w:pPr>
+      <w:r>
+        <w:rPr>
+          <w:rStyle w:val="Heading3Char"/>
+          <w:b/>
+          <w:bCs/>
+        </w:rPr>
+        <w:t>Feature functions</w:t>
+      </w:r>
+    </w:p>
+    <w:p>
+      <w:pPr>
+        <w:pStyle w:val="Default"/>
+        <w:numPr>
+          <w:ilvl w:val="0"/>
+          <w:numId w:val="4"/>
+        </w:numPr>
+        <w:ind w:left="1170"/>
+        <w:rPr>
+          <w:bCs/>
+          <w:szCs w:val="28"/>
+        </w:rPr>
+      </w:pPr>
+      <w:r>
+        <w:rPr>
+          <w:bCs/>
+          <w:szCs w:val="28"/>
+        </w:rPr>
+        <w:t>The admin can manage information about</w:t>
+      </w:r>
+      <w:r>
+        <w:rPr>
+          <w:bCs/>
+          <w:szCs w:val="28"/>
+        </w:rPr>
+        <w:t xml:space="preserve"> course,</w:t>
+      </w:r>
+      <w:r>
+        <w:rPr>
+          <w:bCs/>
+          <w:szCs w:val="28"/>
+        </w:rPr>
+        <w:t xml:space="preserve"> class, instructor, students.</w:t>
+      </w:r>
+    </w:p>
+    <w:p>
+      <w:pPr>
+        <w:pStyle w:val="Default"/>
+        <w:numPr>
+          <w:ilvl w:val="0"/>
+          <w:numId w:val="4"/>
+        </w:numPr>
+        <w:ind w:left="1170"/>
+        <w:rPr>
+          <w:bCs/>
+          <w:szCs w:val="28"/>
+        </w:rPr>
+      </w:pPr>
+      <w:r>
+        <w:rPr>
+          <w:bCs/>
+          <w:szCs w:val="28"/>
+        </w:rPr>
+        <w:t xml:space="preserve">The system will provide a method for admin to upload the </w:t>
+      </w:r>
+      <w:proofErr w:type="gramStart"/>
+      <w:r>
+        <w:rPr>
+          <w:bCs/>
+          <w:szCs w:val="28"/>
+        </w:rPr>
+        <w:t>students</w:t>
+      </w:r>
+      <w:proofErr w:type="gramEnd"/>
+      <w:r>
+        <w:rPr>
+          <w:bCs/>
+          <w:szCs w:val="28"/>
+        </w:rPr>
+        <w:t xml:space="preserve"> images, select the students in the images to make training data.</w:t>
+      </w:r>
+    </w:p>
+    <w:p>
+      <w:pPr>
+        <w:pStyle w:val="Default"/>
+        <w:numPr>
+          <w:ilvl w:val="0"/>
+          <w:numId w:val="4"/>
+        </w:numPr>
+        <w:ind w:left="1170"/>
+        <w:rPr>
+          <w:bCs/>
+          <w:szCs w:val="28"/>
+        </w:rPr>
+      </w:pPr>
+      <w:r>
+        <w:rPr>
+          <w:bCs/>
+          <w:szCs w:val="28"/>
+        </w:rPr>
+        <w:lastRenderedPageBreak/>
+        <w:t>The system will make a roll call list (Contains:</w:t>
+      </w:r>
+      <w:r>
+        <w:rPr>
+          <w:bCs/>
+          <w:szCs w:val="28"/>
+        </w:rPr>
+        <w:t xml:space="preserve"> Course,</w:t>
+      </w:r>
+      <w:r>
+        <w:rPr>
+          <w:bCs/>
+          <w:szCs w:val="28"/>
+        </w:rPr>
+        <w:t xml:space="preserve"> Class, Time, Instructor, Student List) for each class, base</w:t>
+      </w:r>
+      <w:r>
+        <w:rPr>
+          <w:bCs/>
+          <w:szCs w:val="28"/>
+        </w:rPr>
+        <w:t>d</w:t>
+      </w:r>
+      <w:r>
+        <w:rPr>
+          <w:bCs/>
+          <w:szCs w:val="28"/>
+        </w:rPr>
+        <w:t xml:space="preserve"> on the input information.</w:t>
+      </w:r>
+    </w:p>
+    <w:p>
+      <w:pPr>
+        <w:pStyle w:val="Default"/>
+        <w:numPr>
+          <w:ilvl w:val="0"/>
+          <w:numId w:val="4"/>
+        </w:numPr>
+        <w:ind w:left="1170"/>
+        <w:rPr>
+          <w:bCs/>
+          <w:szCs w:val="28"/>
+        </w:rPr>
+      </w:pPr>
+      <w:r>
+        <w:rPr>
+          <w:bCs/>
+          <w:szCs w:val="28"/>
+        </w:rPr>
+        <w:t>The system will provide a method to assign</w:t>
+      </w:r>
+      <w:r>
+        <w:rPr>
+          <w:bCs/>
+          <w:szCs w:val="28"/>
+        </w:rPr>
+        <w:t xml:space="preserve"> instructor and student to course</w:t>
+      </w:r>
+      <w:r>
+        <w:rPr>
+          <w:bCs/>
+          <w:szCs w:val="28"/>
+        </w:rPr>
+        <w:t>.</w:t>
+      </w:r>
+      <w:r>
+        <w:rPr>
+          <w:bCs/>
+          <w:szCs w:val="28"/>
+        </w:rPr>
+        <w:t xml:space="preserve"> The system must check the availability of the instructor before assigning.</w:t>
+      </w:r>
+    </w:p>
+    <w:p>
+      <w:pPr>
+        <w:pStyle w:val="Default"/>
+        <w:numPr>
+          <w:ilvl w:val="0"/>
+          <w:numId w:val="4"/>
+        </w:numPr>
+        <w:ind w:left="1170"/>
+        <w:rPr>
+          <w:bCs/>
+          <w:szCs w:val="28"/>
+        </w:rPr>
+      </w:pPr>
+      <w:r>
+        <w:rPr>
+          <w:bCs/>
+          <w:szCs w:val="28"/>
+        </w:rPr>
+        <w:t>The system must support a method</w:t>
+      </w:r>
+      <w:r>
+        <w:rPr>
+          <w:bCs/>
+          <w:szCs w:val="28"/>
+        </w:rPr>
+        <w:t xml:space="preserve"> to change instructor of a course</w:t>
+      </w:r>
+      <w:r>
+        <w:rPr>
+          <w:bCs/>
+          <w:szCs w:val="28"/>
+        </w:rPr>
+        <w:t xml:space="preserve"> (When instructor is sick or busy).</w:t>
+      </w:r>
+    </w:p>
+    <w:p>
+      <w:pPr>
+        <w:pStyle w:val="Default"/>
+        <w:numPr>
+          <w:ilvl w:val="0"/>
+          <w:numId w:val="4"/>
+        </w:numPr>
+        <w:ind w:left="1170"/>
+        <w:rPr>
+          <w:bCs/>
+          <w:szCs w:val="28"/>
+        </w:rPr>
+      </w:pPr>
+      <w:r>
+        <w:rPr>
+          <w:bCs/>
+          <w:szCs w:val="28"/>
+        </w:rPr>
+        <w:t>The system can output report about the absent rate of a course, or a student.</w:t>
+      </w:r>
+    </w:p>
+    <w:p>
+      <w:pPr>
+        <w:pStyle w:val="Default"/>
+        <w:numPr>
+          <w:ilvl w:val="0"/>
+          <w:numId w:val="4"/>
+        </w:numPr>
+        <w:ind w:left="1170"/>
+        <w:rPr>
+          <w:bCs/>
+          <w:szCs w:val="28"/>
+        </w:rPr>
+      </w:pPr>
+      <w:r>
+        <w:rPr>
+          <w:bCs/>
+          <w:szCs w:val="28"/>
+        </w:rPr>
+        <w:t xml:space="preserve">The instructor can view info about: </w:t>
+      </w:r>
+      <w:r>
+        <w:rPr>
+          <w:bCs/>
+          <w:szCs w:val="28"/>
+        </w:rPr>
+        <w:t>What course</w:t>
+      </w:r>
+      <w:r>
+        <w:rPr>
+          <w:bCs/>
+          <w:szCs w:val="28"/>
+        </w:rPr>
+        <w:t xml:space="preserve"> they are teaching. Roll Call and student lists of these class</w:t>
+      </w:r>
+      <w:r>
+        <w:rPr>
+          <w:bCs/>
+          <w:szCs w:val="28"/>
+        </w:rPr>
+        <w:t>es</w:t>
+      </w:r>
+      <w:r>
+        <w:rPr>
+          <w:bCs/>
+          <w:szCs w:val="28"/>
+        </w:rPr>
+        <w:t>.</w:t>
+      </w:r>
+    </w:p>
+    <w:p>
+      <w:pPr>
+        <w:pStyle w:val="Default"/>
+        <w:numPr>
+          <w:ilvl w:val="0"/>
+          <w:numId w:val="4"/>
+        </w:numPr>
+        <w:ind w:left="1170"/>
+        <w:rPr>
+          <w:bCs/>
+          <w:szCs w:val="28"/>
+        </w:rPr>
+      </w:pPr>
+      <w:r>
+        <w:rPr>
+          <w:bCs/>
+          <w:szCs w:val="28"/>
+        </w:rPr>
+        <w:t>The instructor will use the mobile application. At the beginning of a studying session, a picture of entire class will be taken for checking attendance.</w:t>
+      </w:r>
+    </w:p>
+    <w:p>
+      <w:pPr>
+        <w:pStyle w:val="Default"/>
+        <w:numPr>
+          <w:ilvl w:val="0"/>
+          <w:numId w:val="4"/>
+        </w:numPr>
+        <w:ind w:left="1170"/>
+        <w:rPr>
+          <w:bCs/>
+          <w:szCs w:val="28"/>
+        </w:rPr>
+      </w:pPr>
+      <w:r>
+        <w:rPr>
+          <w:bCs/>
+          <w:szCs w:val="28"/>
+        </w:rPr>
+        <w:t xml:space="preserve">Base on the student list, the system will recognize the students in the </w:t>
+      </w:r>
+      <w:proofErr w:type="gramStart"/>
+      <w:r>
+        <w:rPr>
+          <w:bCs/>
+          <w:szCs w:val="28"/>
+        </w:rPr>
+        <w:t>picture,</w:t>
+      </w:r>
+      <w:proofErr w:type="gramEnd"/>
+      <w:r>
+        <w:rPr>
+          <w:bCs/>
+          <w:szCs w:val="28"/>
+        </w:rPr>
+        <w:t xml:space="preserve"> show the attenda</w:t>
+      </w:r>
+      <w:r>
+        <w:rPr>
+          <w:bCs/>
+          <w:szCs w:val="28"/>
+        </w:rPr>
+        <w:t>n</w:t>
+      </w:r>
+      <w:r>
+        <w:rPr>
+          <w:bCs/>
+          <w:szCs w:val="28"/>
+        </w:rPr>
+        <w:t xml:space="preserve">ce result to </w:t>
+      </w:r>
+      <w:r>
+        <w:rPr>
+          <w:bCs/>
+          <w:szCs w:val="28"/>
+        </w:rPr>
+        <w:t>instructor</w:t>
+      </w:r>
+      <w:r>
+        <w:rPr>
+          <w:bCs/>
+          <w:szCs w:val="28"/>
+        </w:rPr>
+        <w:t>.</w:t>
+      </w:r>
+    </w:p>
+    <w:p>
+      <w:pPr>
+        <w:pStyle w:val="Default"/>
+        <w:numPr>
+          <w:ilvl w:val="0"/>
+          <w:numId w:val="4"/>
+        </w:numPr>
+        <w:ind w:left="1170"/>
+        <w:rPr>
+          <w:bCs/>
+          <w:szCs w:val="28"/>
+        </w:rPr>
+      </w:pPr>
+      <w:r>
+        <w:rPr>
+          <w:bCs/>
+          <w:szCs w:val="28"/>
+        </w:rPr>
+        <w:t>The instructor can confirm the attendance result, re-check attenda</w:t>
+      </w:r>
+      <w:r>
+        <w:rPr>
+          <w:bCs/>
+          <w:szCs w:val="28"/>
+        </w:rPr>
+        <w:t>n</w:t>
+      </w:r>
+      <w:r>
+        <w:rPr>
+          <w:bCs/>
+          <w:szCs w:val="28"/>
+        </w:rPr>
+        <w:t xml:space="preserve">ce manually. </w:t>
+      </w:r>
+      <w:r>
+        <w:rPr>
+          <w:bCs/>
+          <w:szCs w:val="28"/>
+        </w:rPr>
+        <w:t xml:space="preserve"> </w:t>
+      </w:r>
+    </w:p>
+    <w:p>
+      <w:pPr>
+        <w:pStyle w:val="Default"/>
+        <w:numPr>
+          <w:ilvl w:val="0"/>
+          <w:numId w:val="4"/>
+        </w:numPr>
+        <w:ind w:left="1170"/>
+        <w:rPr>
+          <w:bCs/>
+          <w:szCs w:val="28"/>
+        </w:rPr>
+      </w:pPr>
+      <w:r>
+        <w:rPr>
+          <w:bCs/>
+          <w:szCs w:val="28"/>
+        </w:rPr>
+        <w:t>The system will alert the instructor when it detects stranger in class</w:t>
+      </w:r>
+      <w:r>
+        <w:rPr>
+          <w:bCs/>
+          <w:szCs w:val="28"/>
+        </w:rPr>
+        <w:t>room</w:t>
+      </w:r>
+      <w:r>
+        <w:rPr>
+          <w:bCs/>
+          <w:szCs w:val="28"/>
+        </w:rPr>
+        <w:t>.</w:t>
+      </w:r>
+    </w:p>
+    <w:p>
+      <w:pPr>
+        <w:pStyle w:val="Default"/>
+        <w:numPr>
+          <w:ilvl w:val="0"/>
+          <w:numId w:val="4"/>
+        </w:numPr>
+        <w:ind w:left="1170"/>
+        <w:rPr>
+          <w:bCs/>
+          <w:szCs w:val="28"/>
+        </w:rPr>
+      </w:pPr>
+      <w:r>
+        <w:rPr>
+          <w:bCs/>
+          <w:szCs w:val="28"/>
+        </w:rPr>
+        <w:t xml:space="preserve">Based on the respond from </w:t>
+      </w:r>
+      <w:r>
+        <w:rPr>
+          <w:bCs/>
+          <w:szCs w:val="28"/>
+        </w:rPr>
+        <w:t>instructor, the system will gather more data to become more accuracy.</w:t>
+      </w:r>
+    </w:p>
+    <w:p>
+      <w:pPr>
+        <w:pStyle w:val="Default"/>
+        <w:numPr>
+          <w:ilvl w:val="0"/>
+          <w:numId w:val="4"/>
+        </w:numPr>
+        <w:ind w:left="1170"/>
+        <w:rPr>
+          <w:bCs/>
+          <w:szCs w:val="28"/>
+        </w:rPr>
+      </w:pPr>
+      <w:r>
+        <w:rPr>
+          <w:bCs/>
+          <w:szCs w:val="28"/>
+        </w:rPr>
+        <w:t>The studen</w:t>
+      </w:r>
+      <w:r>
+        <w:rPr>
+          <w:bCs/>
+          <w:szCs w:val="28"/>
+        </w:rPr>
+        <w:t>t can view info about what course</w:t>
+      </w:r>
+      <w:r>
+        <w:rPr>
+          <w:bCs/>
+          <w:szCs w:val="28"/>
+        </w:rPr>
+        <w:t xml:space="preserve"> they’re studying.</w:t>
+      </w:r>
+    </w:p>
+    <w:p>
+      <w:pPr>
+        <w:pStyle w:val="Default"/>
+        <w:numPr>
+          <w:ilvl w:val="0"/>
+          <w:numId w:val="4"/>
+        </w:numPr>
+        <w:ind w:left="1170"/>
+        <w:rPr>
+          <w:bCs/>
+          <w:szCs w:val="28"/>
+        </w:rPr>
+      </w:pPr>
+      <w:r>
+        <w:rPr>
+          <w:bCs/>
+          <w:szCs w:val="28"/>
+        </w:rPr>
+        <w:t xml:space="preserve">The student can </w:t>
+      </w:r>
+      <w:r>
+        <w:rPr>
+          <w:bCs/>
+          <w:szCs w:val="28"/>
+        </w:rPr>
+        <w:t xml:space="preserve">view their own </w:t>
+      </w:r>
+      <w:r>
+        <w:rPr>
+          <w:bCs/>
+          <w:szCs w:val="28"/>
+        </w:rPr>
+        <w:t>attendance of the course</w:t>
+      </w:r>
+      <w:r>
+        <w:rPr>
+          <w:bCs/>
+          <w:szCs w:val="28"/>
+        </w:rPr>
+        <w:t xml:space="preserve"> they participated in.</w:t>
+      </w:r>
+    </w:p>
+    <w:p>
+      <w:pPr>
+        <w:pStyle w:val="Heading3"/>
+      </w:pPr>
+      <w:r>
+        <w:t>Advantage and disadvantage</w:t>
+      </w:r>
+    </w:p>
+    <w:p>
+      <w:pPr>
+        <w:pStyle w:val="Default"/>
+        <w:ind w:left="810"/>
+        <w:rPr>
+          <w:bCs/>
+          <w:szCs w:val="28"/>
+        </w:rPr>
+      </w:pPr>
+      <w:r>
+        <w:rPr>
+          <w:bCs/>
+          <w:szCs w:val="28"/>
+        </w:rPr>
+        <w:t>The advantage and disadva</w:t>
+      </w:r>
+      <w:r>
+        <w:rPr>
+          <w:bCs/>
+          <w:szCs w:val="28"/>
+        </w:rPr>
+        <w:t>ntage of the prop</w:t>
+      </w:r>
+      <w:r>
+        <w:rPr>
+          <w:bCs/>
+          <w:szCs w:val="28"/>
+        </w:rPr>
+        <w:t>o</w:t>
+      </w:r>
+      <w:r>
+        <w:rPr>
+          <w:bCs/>
+          <w:szCs w:val="28"/>
+        </w:rPr>
+        <w:t>sed solution:</w:t>
+      </w:r>
+    </w:p>
+    <w:p>
+      <w:pPr>
+        <w:pStyle w:val="Default"/>
+        <w:numPr>
+          <w:ilvl w:val="0"/>
+          <w:numId w:val="4"/>
+        </w:numPr>
+        <w:ind w:left="1170"/>
+        <w:rPr>
+          <w:bCs/>
+          <w:szCs w:val="28"/>
+        </w:rPr>
+      </w:pPr>
+      <w:r>
+        <w:rPr>
+          <w:bCs/>
+          <w:szCs w:val="28"/>
+        </w:rPr>
+        <w:t>Advantage: Small cost or no cost (If the instructor has phone)</w:t>
+      </w:r>
+      <w:r>
+        <w:rPr>
+          <w:bCs/>
+          <w:szCs w:val="28"/>
+        </w:rPr>
+        <w:t>. Face Recognition accuracy is about 70~80%, will reach 100% with confirm from instructor. The attendance check is quickly (&lt; 30 seconds). The taken picture can be stored as log.</w:t>
+      </w:r>
+    </w:p>
+    <w:p>
+      <w:pPr>
+        <w:pStyle w:val="Default"/>
+        <w:numPr>
+          <w:ilvl w:val="0"/>
+          <w:numId w:val="4"/>
+        </w:numPr>
+        <w:ind w:left="1170"/>
+        <w:rPr>
+          <w:bCs/>
+          <w:szCs w:val="28"/>
+        </w:rPr>
+      </w:pPr>
+      <w:r>
+        <w:rPr>
+          <w:bCs/>
+          <w:szCs w:val="28"/>
+        </w:rPr>
+        <w:t xml:space="preserve">Disadvantage: </w:t>
+      </w:r>
+      <w:r>
+        <w:rPr>
+          <w:bCs/>
+          <w:szCs w:val="28"/>
+        </w:rPr>
+        <w:t xml:space="preserve">Complex to implement. </w:t>
+      </w:r>
+      <w:r>
+        <w:rPr>
+          <w:bCs/>
+          <w:szCs w:val="28"/>
+        </w:rPr>
+        <w:t>The accuracy can var</w:t>
+      </w:r>
+      <w:r>
+        <w:rPr>
+          <w:bCs/>
+          <w:szCs w:val="28"/>
+        </w:rPr>
+        <w:t>y</w:t>
+      </w:r>
+      <w:r>
+        <w:rPr>
+          <w:bCs/>
+          <w:szCs w:val="28"/>
+        </w:rPr>
+        <w:t xml:space="preserve"> depend on: Noise, brightness, number of people, image solution… Need student’s picture to be used for recognition training.</w:t>
       </w:r>
     </w:p>
     <w:p>
@@ -292,7 +1685,7 @@
           <w:sz w:val="28"/>
           <w:szCs w:val="28"/>
         </w:rPr>
-        <w:t>Current Roll Call System</w:t>
+        <w:t>Functional Requirement</w:t>
       </w:r>
     </w:p>
     <w:p>
@@ -309,7 +1702,15 @@
           <w:bCs/>
           <w:szCs w:val="28"/>
         </w:rPr>
-        <w:t>Below are some current roll call system:</w:t>
+        <w:t>Function requirement of the system are listed as below:</w:t>
+      </w:r>
+    </w:p>
+    <w:p>
+      <w:pPr>
+        <w:pStyle w:val="Heading3"/>
+      </w:pPr>
+      <w:r>
+        <w:t>Create Account</w:t>
       </w:r>
     </w:p>
     <w:p>
@@ -321,37 +1722,33 @@
         </w:numPr>
         <w:ind w:left="1170"/>
         <w:rPr>
-          <w:bCs/>
-          <w:szCs w:val="32"/>
-        </w:rPr>
-      </w:pPr>
-      <w:r>
-        <w:rPr>
-          <w:bCs/>
-          <w:szCs w:val="32"/>
-        </w:rPr>
-        <w:t xml:space="preserve">By manual: This system is </w:t>
-      </w:r>
-      <w:r>
-        <w:rPr>
-          <w:bCs/>
-          <w:szCs w:val="32"/>
-        </w:rPr>
-        <w:t>widely</w:t>
-      </w:r>
-      <w:r>
-        <w:rPr>
-          <w:bCs/>
-          <w:szCs w:val="32"/>
-        </w:rPr>
-        <w:t xml:space="preserve"> used in school, university. The instructor will call the name of each student, check the absent, then submit the result  to log system</w:t>
-      </w:r>
-      <w:r>
-        <w:rPr>
-          <w:bCs/>
-          <w:szCs w:val="32"/>
-        </w:rPr>
-        <w:t>.</w:t>
+          <w:b/>
+          <w:bCs/>
+          <w:szCs w:val="28"/>
+        </w:rPr>
+      </w:pPr>
+      <w:r>
+        <w:rPr>
+          <w:bCs/>
+          <w:szCs w:val="28"/>
+        </w:rPr>
+        <w:t xml:space="preserve">The account of instructors and students will be auto-created by the system, </w:t>
+      </w:r>
+      <w:proofErr w:type="spellStart"/>
+      <w:r>
+        <w:rPr>
+          <w:bCs/>
+          <w:szCs w:val="28"/>
+        </w:rPr>
+        <w:t>base</w:t>
+      </w:r>
+      <w:proofErr w:type="spellEnd"/>
+      <w:r>
+        <w:rPr>
+          <w:bCs/>
+          <w:szCs w:val="28"/>
+        </w:rPr>
+        <w:t xml:space="preserve"> on the input from admin.</w:t>
       </w:r>
     </w:p>
     <w:p>
@@ -363,16 +1760,25 @@
         </w:numPr>
         <w:ind w:left="1170"/>
         <w:rPr>
-          <w:bCs/>
-          <w:szCs w:val="32"/>
-        </w:rPr>
-      </w:pPr>
-      <w:r>
-        <w:rPr>
-          <w:bCs/>
-          <w:szCs w:val="32"/>
-        </w:rPr>
-        <w:t xml:space="preserve">Using ID card: This system is usually used in corporations. Each employees has a card. The card will be read by a card reader to check the attendance of the employee. </w:t>
+          <w:b/>
+          <w:bCs/>
+          <w:szCs w:val="28"/>
+        </w:rPr>
+      </w:pPr>
+      <w:r>
+        <w:rPr>
+          <w:bCs/>
+          <w:szCs w:val="28"/>
+        </w:rPr>
+        <w:t>The instructors and students can change their profile and password.</w:t>
+      </w:r>
+    </w:p>
+    <w:p>
+      <w:pPr>
+        <w:pStyle w:val="Heading3"/>
+      </w:pPr>
+      <w:r>
+        <w:t>Instructor Management</w:t>
       </w:r>
     </w:p>
     <w:p>
@@ -384,37 +1790,25 @@
         </w:numPr>
         <w:ind w:left="1170"/>
         <w:rPr>
-          <w:bCs/>
-          <w:szCs w:val="32"/>
-        </w:rPr>
-      </w:pPr>
-      <w:r>
-        <w:rPr>
-          <w:bCs/>
-          <w:szCs w:val="32"/>
-        </w:rPr>
-        <w:t>Using fingerprint:</w:t>
-      </w:r>
-      <w:r>
-        <w:rPr>
-          <w:bCs/>
-          <w:szCs w:val="32"/>
-        </w:rPr>
-        <w:t xml:space="preserve"> This system is currently used in FPT University. 15 minutes before and after a studying session, the student must</w:t>
-      </w:r>
-      <w:r>
-        <w:rPr>
-          <w:bCs/>
-          <w:szCs w:val="32"/>
-        </w:rPr>
-        <w:t xml:space="preserve"> show his fingerprint to a machine to take attendance.</w:t>
-      </w:r>
-      <w:r>
-        <w:rPr>
-          <w:bCs/>
-          <w:szCs w:val="32"/>
-        </w:rPr>
-        <w:t xml:space="preserve">  </w:t>
+          <w:b/>
+          <w:bCs/>
+          <w:szCs w:val="28"/>
+        </w:rPr>
+      </w:pPr>
+      <w:r>
+        <w:rPr>
+          <w:bCs/>
+          <w:szCs w:val="28"/>
+        </w:rPr>
+        <w:t>The admin can add/edit/active/inactive instructor.</w:t>
+      </w:r>
+    </w:p>
+    <w:p>
+      <w:pPr>
+        <w:pStyle w:val="Heading3"/>
+      </w:pPr>
+      <w:r>
+        <w:t>Class Management</w:t>
       </w:r>
     </w:p>
     <w:p>
@@ -426,79 +1820,39 @@
         </w:numPr>
         <w:ind w:left="1170"/>
         <w:rPr>
-          <w:bCs/>
-          <w:szCs w:val="32"/>
-        </w:rPr>
-      </w:pPr>
-      <w:r>
-        <w:rPr>
-          <w:bCs/>
-          <w:szCs w:val="32"/>
-        </w:rPr>
-        <w:t>Using camera + face recognition:</w:t>
-      </w:r>
-      <w:r>
-        <w:rPr>
-          <w:bCs/>
-          <w:szCs w:val="32"/>
-        </w:rPr>
-        <w:t xml:space="preserve"> This system is just in experimental stage.</w:t>
-      </w:r>
-      <w:r>
-        <w:rPr>
-          <w:bCs/>
-          <w:szCs w:val="32"/>
-        </w:rPr>
-        <w:t xml:space="preserve"> </w:t>
-      </w:r>
-      <w:r>
-        <w:rPr>
-          <w:bCs/>
-          <w:szCs w:val="32"/>
-        </w:rPr>
-        <w:t>Each classroom has a camera. At the beginning of the studying session, the instructor use the computer, connect to the camera and take picture of classroom. The system will recognize the student in the picture, write to roll call log system.</w:t>
-      </w:r>
-    </w:p>
-    <w:p>
-      <w:pPr>
-        <w:pStyle w:val="Default"/>
-        <w:numPr>
-          <w:ilvl w:val="0"/>
-          <w:numId w:val="2"/>
-        </w:numPr>
-        <w:ind w:left="810"/>
-        <w:rPr>
           <w:b/>
           <w:bCs/>
-          <w:sz w:val="32"/>
-          <w:szCs w:val="32"/>
-        </w:rPr>
-      </w:pPr>
-      <w:r>
-        <w:rPr>
-          <w:b/>
-          <w:bCs/>
-          <w:sz w:val="28"/>
-          <w:szCs w:val="28"/>
-        </w:rPr>
-        <w:t>Problem Definition</w:t>
-      </w:r>
-    </w:p>
-    <w:p>
-      <w:pPr>
-        <w:pStyle w:val="Default"/>
-        <w:ind w:left="810"/>
-        <w:rPr>
-          <w:bCs/>
-          <w:szCs w:val="28"/>
-        </w:rPr>
-      </w:pPr>
-      <w:r>
-        <w:rPr>
-          <w:bCs/>
-          <w:szCs w:val="28"/>
-        </w:rPr>
-        <w:t>Below are the advantage and disadvantage of current roll call systems:</w:t>
+          <w:szCs w:val="28"/>
+        </w:rPr>
+      </w:pPr>
+      <w:r>
+        <w:rPr>
+          <w:bCs/>
+          <w:szCs w:val="28"/>
+        </w:rPr>
+        <w:t>The admin</w:t>
+      </w:r>
+      <w:r>
+        <w:rPr>
+          <w:bCs/>
+          <w:szCs w:val="28"/>
+        </w:rPr>
+        <w:t xml:space="preserve"> can add/edit/active/inactive class</w:t>
+      </w:r>
+      <w:r>
+        <w:rPr>
+          <w:bCs/>
+          <w:szCs w:val="28"/>
+        </w:rPr>
+        <w:t>.</w:t>
+      </w:r>
+    </w:p>
+    <w:p>
+      <w:pPr>
+        <w:pStyle w:val="Heading3"/>
+      </w:pPr>
+      <w:r>
+        <w:t>Student Management</w:t>
       </w:r>
     </w:p>
     <w:p>
@@ -510,50 +1864,17 @@
         </w:numPr>
         <w:ind w:left="1170"/>
         <w:rPr>
-          <w:bCs/>
-          <w:szCs w:val="32"/>
-        </w:rPr>
-      </w:pPr>
-      <w:r>
-        <w:rPr>
-          <w:bCs/>
-          <w:szCs w:val="32"/>
-        </w:rPr>
-        <w:t>By manual</w:t>
-      </w:r>
-    </w:p>
-    <w:p>
-      <w:pPr>
-        <w:pStyle w:val="Default"/>
-        <w:ind w:left="1350"/>
-        <w:rPr>
-          <w:bCs/>
-          <w:szCs w:val="32"/>
-        </w:rPr>
-      </w:pPr>
-      <w:r>
-        <w:rPr>
-          <w:bCs/>
-          <w:szCs w:val="32"/>
-        </w:rPr>
-        <w:t>+ Advantage: Simple to implement, cheap.</w:t>
-      </w:r>
-    </w:p>
-    <w:p>
-      <w:pPr>
-        <w:pStyle w:val="Default"/>
-        <w:ind w:left="1350"/>
-        <w:rPr>
-          <w:bCs/>
-          <w:szCs w:val="32"/>
-        </w:rPr>
-      </w:pPr>
-      <w:r>
-        <w:rPr>
-          <w:bCs/>
-          <w:szCs w:val="32"/>
-        </w:rPr>
-        <w:t>+ Disadvantage: The roll call take 3-5 minutes, take effort of instructor, wrong roll call.</w:t>
+          <w:b/>
+          <w:bCs/>
+          <w:szCs w:val="28"/>
+        </w:rPr>
+      </w:pPr>
+      <w:r>
+        <w:rPr>
+          <w:bCs/>
+          <w:szCs w:val="28"/>
+        </w:rPr>
+        <w:t>The admin can add/edit/active/inactive student.</w:t>
       </w:r>
     </w:p>
     <w:p>
@@ -565,48 +1886,69 @@
         </w:numPr>
         <w:ind w:left="1170"/>
         <w:rPr>
-          <w:bCs/>
-          <w:szCs w:val="32"/>
-        </w:rPr>
-      </w:pPr>
-      <w:r>
-        <w:rPr>
-          <w:bCs/>
-          <w:szCs w:val="32"/>
-        </w:rPr>
-        <w:t xml:space="preserve">Using ID card </w:t>
-      </w:r>
-    </w:p>
-    <w:p>
-      <w:pPr>
-        <w:pStyle w:val="Default"/>
-        <w:rPr>
-          <w:bCs/>
-          <w:szCs w:val="32"/>
-        </w:rPr>
-      </w:pPr>
-      <w:r>
-        <w:rPr>
-          <w:bCs/>
-          <w:szCs w:val="32"/>
-        </w:rPr>
-        <w:t xml:space="preserve">                         + Advantage:  High accuracy, not take much effor to check attendance.</w:t>
-      </w:r>
-    </w:p>
-    <w:p>
-      <w:pPr>
-        <w:pStyle w:val="Default"/>
-        <w:rPr>
-          <w:bCs/>
-          <w:szCs w:val="32"/>
-        </w:rPr>
-      </w:pPr>
-      <w:r>
-        <w:rPr>
-          <w:bCs/>
-          <w:szCs w:val="32"/>
-        </w:rPr>
-        <w:t xml:space="preserve">                         + Disadvantage: High cost (ID Card, Card Reader). Risk of ID card lending, missing.</w:t>
+          <w:b/>
+          <w:bCs/>
+          <w:szCs w:val="28"/>
+        </w:rPr>
+      </w:pPr>
+      <w:r>
+        <w:rPr>
+          <w:bCs/>
+          <w:szCs w:val="28"/>
+        </w:rPr>
+        <w:t>Each student must has a training set</w:t>
+      </w:r>
+      <w:r>
+        <w:rPr>
+          <w:bCs/>
+          <w:szCs w:val="28"/>
+        </w:rPr>
+        <w:t>, contains 8-20 images</w:t>
+      </w:r>
+      <w:r>
+        <w:rPr>
+          <w:bCs/>
+          <w:szCs w:val="28"/>
+        </w:rPr>
+        <w:t xml:space="preserve"> for face recognizing. The admin can upload </w:t>
+      </w:r>
+      <w:proofErr w:type="gramStart"/>
+      <w:r>
+        <w:rPr>
+          <w:bCs/>
+          <w:szCs w:val="28"/>
+        </w:rPr>
+        <w:t>images,</w:t>
+      </w:r>
+      <w:proofErr w:type="gramEnd"/>
+      <w:r>
+        <w:rPr>
+          <w:bCs/>
+          <w:szCs w:val="28"/>
+        </w:rPr>
+        <w:t xml:space="preserve"> select the faces of the students to add.</w:t>
+      </w:r>
+      <w:r>
+        <w:rPr>
+          <w:bCs/>
+          <w:szCs w:val="28"/>
+        </w:rPr>
+        <w:t xml:space="preserve"> The admin can also remove images from training </w:t>
+      </w:r>
+      <w:r>
+        <w:rPr>
+          <w:bCs/>
+          <w:szCs w:val="28"/>
+        </w:rPr>
+        <w:t>set.</w:t>
+      </w:r>
+    </w:p>
+    <w:p>
+      <w:pPr>
+        <w:pStyle w:val="Heading3"/>
+      </w:pPr>
+      <w:r>
+        <w:t>Course Management</w:t>
       </w:r>
     </w:p>
     <w:p>
@@ -618,50 +1960,25 @@
         </w:numPr>
         <w:ind w:left="1170"/>
         <w:rPr>
-          <w:bCs/>
-          <w:szCs w:val="32"/>
-        </w:rPr>
-      </w:pPr>
-      <w:r>
-        <w:rPr>
-          <w:bCs/>
-          <w:szCs w:val="32"/>
-        </w:rPr>
-        <w:t>Using fingerprint</w:t>
-      </w:r>
-    </w:p>
-    <w:p>
-      <w:pPr>
-        <w:pStyle w:val="Default"/>
-        <w:ind w:left="1170"/>
-        <w:rPr>
-          <w:bCs/>
-          <w:szCs w:val="32"/>
-        </w:rPr>
-      </w:pPr>
-      <w:r>
-        <w:rPr>
-          <w:bCs/>
-          <w:szCs w:val="32"/>
-        </w:rPr>
-        <w:t xml:space="preserve">   + Advantage:  Quickly. No effort must be made from instructor.</w:t>
-      </w:r>
-    </w:p>
-    <w:p>
-      <w:pPr>
-        <w:pStyle w:val="Default"/>
-        <w:ind w:left="1350" w:hanging="1350"/>
-        <w:rPr>
-          <w:bCs/>
-          <w:szCs w:val="32"/>
-        </w:rPr>
-      </w:pPr>
-      <w:r>
-        <w:rPr>
-          <w:bCs/>
-          <w:szCs w:val="32"/>
-        </w:rPr>
-        <w:t xml:space="preserve">                         + Disadvantage: Cost of fingerprint reading machine. Risk of machine error. The student check the attendance but not go to class.</w:t>
+          <w:b/>
+          <w:bCs/>
+          <w:szCs w:val="28"/>
+        </w:rPr>
+      </w:pPr>
+      <w:r>
+        <w:rPr>
+          <w:bCs/>
+          <w:szCs w:val="28"/>
+        </w:rPr>
+        <w:t>The admin can add/edit/active/inactive course.</w:t>
+      </w:r>
+    </w:p>
+    <w:p>
+      <w:pPr>
+        <w:pStyle w:val="Heading3"/>
+      </w:pPr>
+      <w:r>
+        <w:t>Roll Call Management</w:t>
       </w:r>
     </w:p>
     <w:p>
@@ -673,172 +1990,17 @@
         </w:numPr>
         <w:ind w:left="1170"/>
         <w:rPr>
-          <w:bCs/>
-          <w:szCs w:val="32"/>
-        </w:rPr>
-      </w:pPr>
-      <w:r>
-        <w:rPr>
-          <w:bCs/>
-          <w:szCs w:val="32"/>
-        </w:rPr>
-        <w:t xml:space="preserve">Using </w:t>
-      </w:r>
-      <w:r>
-        <w:rPr>
-          <w:bCs/>
-          <w:szCs w:val="32"/>
-        </w:rPr>
-        <w:t>camera + face recognition</w:t>
-      </w:r>
-    </w:p>
-    <w:p>
-      <w:pPr>
-        <w:pStyle w:val="Default"/>
-        <w:ind w:left="1170"/>
-        <w:rPr>
-          <w:bCs/>
-          <w:szCs w:val="32"/>
-        </w:rPr>
-      </w:pPr>
-      <w:r>
-        <w:rPr>
-          <w:bCs/>
-          <w:szCs w:val="32"/>
-        </w:rPr>
-        <w:t xml:space="preserve">   + Advantage:  Quickly.</w:t>
-      </w:r>
-      <w:r>
-        <w:rPr>
-          <w:bCs/>
-          <w:szCs w:val="32"/>
-        </w:rPr>
-        <w:t xml:space="preserve"> The entire class picture can be stored as log.</w:t>
-      </w:r>
-    </w:p>
-    <w:p>
-      <w:pPr>
-        <w:pStyle w:val="Default"/>
-        <w:ind w:left="1350" w:hanging="1350"/>
-        <w:rPr>
-          <w:bCs/>
-          <w:szCs w:val="32"/>
-        </w:rPr>
-      </w:pPr>
-      <w:r>
-        <w:rPr>
-          <w:bCs/>
-          <w:szCs w:val="32"/>
-        </w:rPr>
-        <w:t xml:space="preserve">                         + Disadvantage: </w:t>
-      </w:r>
-      <w:r>
-        <w:rPr>
-          <w:bCs/>
-          <w:szCs w:val="32"/>
-        </w:rPr>
-        <w:t xml:space="preserve"> High cost (Camera cost). Face recognition not to accuracy.</w:t>
-      </w:r>
-    </w:p>
-    <w:p>
-      <w:pPr>
-        <w:pStyle w:val="Default"/>
-        <w:numPr>
-          <w:ilvl w:val="0"/>
-          <w:numId w:val="2"/>
-        </w:numPr>
-        <w:ind w:left="810"/>
-        <w:rPr>
           <w:b/>
           <w:bCs/>
-          <w:sz w:val="32"/>
-          <w:szCs w:val="32"/>
-        </w:rPr>
-      </w:pPr>
-      <w:r>
-        <w:rPr>
-          <w:b/>
-          <w:bCs/>
-          <w:sz w:val="28"/>
-          <w:szCs w:val="28"/>
-        </w:rPr>
-        <w:t>Proposed Solution</w:t>
-      </w:r>
-    </w:p>
-    <w:p>
-      <w:pPr>
-        <w:pStyle w:val="Default"/>
-        <w:ind w:left="810"/>
-        <w:rPr>
-          <w:bCs/>
-          <w:szCs w:val="28"/>
-        </w:rPr>
-      </w:pPr>
-      <w:r>
-        <w:rPr>
-          <w:bCs/>
-          <w:szCs w:val="28"/>
-        </w:rPr>
-        <w:t xml:space="preserve">The system is intented to used in only school or university, where the </w:t>
-      </w:r>
-      <w:r>
-        <w:rPr>
-          <w:bCs/>
-          <w:szCs w:val="28"/>
-        </w:rPr>
-        <w:t>pupils/</w:t>
-      </w:r>
-      <w:r>
-        <w:rPr>
-          <w:bCs/>
-          <w:szCs w:val="28"/>
-        </w:rPr>
-        <w:t>student</w:t>
-      </w:r>
-      <w:r>
-        <w:rPr>
-          <w:bCs/>
-          <w:szCs w:val="28"/>
-        </w:rPr>
-        <w:t>s sit in a classroom. The system must help blah blah…. In detail, the system wi</w:t>
-      </w:r>
-      <w:r>
-        <w:rPr>
-          <w:bCs/>
-          <w:szCs w:val="28"/>
-        </w:rPr>
-        <w:t>ll enable following function:</w:t>
-      </w:r>
-    </w:p>
-    <w:p>
-      <w:pPr>
-        <w:pStyle w:val="Default"/>
-        <w:ind w:left="810"/>
-        <w:rPr>
-          <w:b/>
-          <w:bCs/>
-        </w:rPr>
-      </w:pPr>
-      <w:r>
-        <w:rPr>
-          <w:b/>
-          <w:bCs/>
-        </w:rPr>
-        <w:t>5.</w:t>
-      </w:r>
-      <w:r>
-        <w:rPr>
-          <w:b/>
-          <w:bCs/>
-        </w:rPr>
-        <w:t xml:space="preserve">1 </w:t>
-      </w:r>
-      <w:r>
-        <w:rPr>
-          <w:b/>
-          <w:bCs/>
-        </w:rPr>
-        <w:t>Feature functions</w:t>
+          <w:szCs w:val="28"/>
+        </w:rPr>
+      </w:pPr>
+      <w:r>
+        <w:rPr>
+          <w:bCs/>
+          <w:szCs w:val="28"/>
+        </w:rPr>
+        <w:t>The admin can add/edit/active/inactive roll call.</w:t>
       </w:r>
     </w:p>
     <w:p>
@@ -850,30 +2012,47 @@
         </w:numPr>
         <w:ind w:left="1170"/>
         <w:rPr>
-          <w:bCs/>
-          <w:szCs w:val="28"/>
-        </w:rPr>
-      </w:pPr>
-      <w:r>
-        <w:rPr>
-          <w:bCs/>
-          <w:szCs w:val="28"/>
-        </w:rPr>
-        <w:t>The admin can manage information about</w:t>
-      </w:r>
-      <w:r>
-        <w:rPr>
-          <w:bCs/>
-          <w:szCs w:val="28"/>
-        </w:rPr>
-        <w:t xml:space="preserve"> course,</w:t>
-      </w:r>
-      <w:r>
-        <w:rPr>
-          <w:bCs/>
-          <w:szCs w:val="28"/>
-        </w:rPr>
-        <w:t xml:space="preserve"> class, instructor, students.</w:t>
+          <w:b/>
+          <w:bCs/>
+          <w:szCs w:val="28"/>
+        </w:rPr>
+      </w:pPr>
+      <w:r>
+        <w:rPr>
+          <w:bCs/>
+          <w:szCs w:val="28"/>
+        </w:rPr>
+        <w:t>The admin must input info of a roll call</w:t>
+      </w:r>
+      <w:r>
+        <w:rPr>
+          <w:bCs/>
+          <w:szCs w:val="28"/>
+        </w:rPr>
+        <w:t xml:space="preserve">: The course, </w:t>
+      </w:r>
+      <w:proofErr w:type="gramStart"/>
+      <w:r>
+        <w:rPr>
+          <w:bCs/>
+          <w:szCs w:val="28"/>
+        </w:rPr>
+        <w:t>The</w:t>
+      </w:r>
+      <w:proofErr w:type="gramEnd"/>
+      <w:r>
+        <w:rPr>
+          <w:bCs/>
+          <w:szCs w:val="28"/>
+        </w:rPr>
+        <w:t xml:space="preserve"> instructor who teach the course, the student list, the time of the course (Begin, End Date)</w:t>
+      </w:r>
+      <w:r>
+        <w:rPr>
+          <w:bCs/>
+          <w:szCs w:val="28"/>
+        </w:rPr>
+        <w:t>.</w:t>
       </w:r>
     </w:p>
     <w:p>
@@ -885,16 +2064,17 @@
         </w:numPr>
         <w:ind w:left="1170"/>
         <w:rPr>
-          <w:bCs/>
-          <w:szCs w:val="28"/>
-        </w:rPr>
-      </w:pPr>
-      <w:r>
-        <w:rPr>
-          <w:bCs/>
-          <w:szCs w:val="28"/>
-        </w:rPr>
-        <w:t>The system will provide a method for admin to upload the students images, select the students in the images to make training data.</w:t>
+          <w:b/>
+          <w:bCs/>
+          <w:szCs w:val="28"/>
+        </w:rPr>
+      </w:pPr>
+      <w:r>
+        <w:rPr>
+          <w:bCs/>
+          <w:szCs w:val="28"/>
+        </w:rPr>
+        <w:t>The instructor can see what roll call they belong to.</w:t>
       </w:r>
     </w:p>
     <w:p>
@@ -906,31 +2086,39 @@
         </w:numPr>
         <w:ind w:left="1170"/>
         <w:rPr>
-          <w:bCs/>
-          <w:szCs w:val="28"/>
-        </w:rPr>
-      </w:pPr>
-      <w:r>
-        <w:rPr>
-          <w:bCs/>
-          <w:szCs w:val="28"/>
-        </w:rPr>
-        <w:lastRenderedPageBreak/>
-        <w:t>The system will make a roll call list (Contains:</w:t>
-      </w:r>
-      <w:r>
-        <w:rPr>
-          <w:bCs/>
-          <w:szCs w:val="28"/>
-        </w:rPr>
-        <w:t xml:space="preserve"> Course,</w:t>
-      </w:r>
-      <w:r>
-        <w:rPr>
-          <w:bCs/>
-          <w:szCs w:val="28"/>
-        </w:rPr>
-        <w:t xml:space="preserve"> Class, Time, Instructor, Student List) for each class, base on the input information.</w:t>
+          <w:b/>
+          <w:bCs/>
+          <w:szCs w:val="28"/>
+        </w:rPr>
+      </w:pPr>
+      <w:r>
+        <w:rPr>
+          <w:bCs/>
+          <w:szCs w:val="28"/>
+        </w:rPr>
+        <w:t>The instructor can change the</w:t>
+      </w:r>
+      <w:r>
+        <w:rPr>
+          <w:bCs/>
+          <w:szCs w:val="28"/>
+        </w:rPr>
+        <w:t>ir</w:t>
+      </w:r>
+      <w:r>
+        <w:rPr>
+          <w:bCs/>
+          <w:szCs w:val="28"/>
+        </w:rPr>
+        <w:t xml:space="preserve"> roll call to another instructor, in case of sickness or busy.</w:t>
+      </w:r>
+    </w:p>
+    <w:p>
+      <w:pPr>
+        <w:pStyle w:val="Heading3"/>
+      </w:pPr>
+      <w:r>
+        <w:t>Attendance Checking</w:t>
       </w:r>
     </w:p>
     <w:p>
@@ -942,37 +2130,46 @@
         </w:numPr>
         <w:ind w:left="1170"/>
         <w:rPr>
-          <w:bCs/>
-          <w:szCs w:val="28"/>
-        </w:rPr>
-      </w:pPr>
-      <w:r>
-        <w:rPr>
-          <w:bCs/>
-          <w:szCs w:val="28"/>
-        </w:rPr>
-        <w:t>The system will provide a method to assign</w:t>
-      </w:r>
-      <w:r>
-        <w:rPr>
-          <w:bCs/>
-          <w:szCs w:val="28"/>
-        </w:rPr>
-        <w:t xml:space="preserve"> instructor and student to course</w:t>
-      </w:r>
-      <w:r>
-        <w:rPr>
-          <w:bCs/>
-          <w:szCs w:val="28"/>
-        </w:rPr>
-        <w:t>.</w:t>
-      </w:r>
-      <w:r>
-        <w:rPr>
-          <w:bCs/>
-          <w:szCs w:val="28"/>
-        </w:rPr>
-        <w:t xml:space="preserve"> The system must check the availability of the instructor before assigning.</w:t>
+          <w:b/>
+          <w:bCs/>
+          <w:szCs w:val="28"/>
+        </w:rPr>
+      </w:pPr>
+      <w:r>
+        <w:rPr>
+          <w:bCs/>
+          <w:szCs w:val="28"/>
+        </w:rPr>
+        <w:lastRenderedPageBreak/>
+        <w:t xml:space="preserve">At the beginning of each studying session, the </w:t>
+      </w:r>
+      <w:r>
+        <w:rPr>
+          <w:bCs/>
+          <w:szCs w:val="28"/>
+        </w:rPr>
+        <w:t xml:space="preserve">instructor </w:t>
+      </w:r>
+      <w:r>
+        <w:rPr>
+          <w:bCs/>
+          <w:szCs w:val="28"/>
+        </w:rPr>
+        <w:t>take</w:t>
+      </w:r>
+      <w:r>
+        <w:rPr>
+          <w:bCs/>
+          <w:szCs w:val="28"/>
+        </w:rPr>
+        <w:t>s</w:t>
+      </w:r>
+      <w:r>
+        <w:rPr>
+          <w:bCs/>
+          <w:szCs w:val="28"/>
+        </w:rPr>
+        <w:t xml:space="preserve"> a picture of entire class for attendance checking.</w:t>
       </w:r>
     </w:p>
     <w:p>
@@ -984,30 +2181,31 @@
         </w:numPr>
         <w:ind w:left="1170"/>
         <w:rPr>
-          <w:bCs/>
-          <w:szCs w:val="28"/>
-        </w:rPr>
-      </w:pPr>
-      <w:r>
-        <w:rPr>
-          <w:bCs/>
-          <w:szCs w:val="28"/>
-        </w:rPr>
-        <w:t>The system must support a method</w:t>
-      </w:r>
-      <w:r>
-        <w:rPr>
-          <w:bCs/>
-          <w:szCs w:val="28"/>
-        </w:rPr>
-        <w:t xml:space="preserve"> to change instructor of a course</w:t>
-      </w:r>
-      <w:r>
-        <w:rPr>
-          <w:bCs/>
-          <w:szCs w:val="28"/>
-        </w:rPr>
-        <w:t xml:space="preserve"> (When instructor is sick or busy).</w:t>
+          <w:b/>
+          <w:bCs/>
+          <w:szCs w:val="28"/>
+        </w:rPr>
+      </w:pPr>
+      <w:r>
+        <w:rPr>
+          <w:bCs/>
+          <w:szCs w:val="28"/>
+        </w:rPr>
+        <w:t xml:space="preserve">The </w:t>
+      </w:r>
+      <w:r>
+        <w:rPr>
+          <w:bCs/>
+          <w:szCs w:val="28"/>
+        </w:rPr>
+        <w:t xml:space="preserve">instructor </w:t>
+      </w:r>
+      <w:r>
+        <w:rPr>
+          <w:bCs/>
+          <w:szCs w:val="28"/>
+        </w:rPr>
+        <w:t>can re-confirm the recognize result, re-check some student manually.</w:t>
       </w:r>
     </w:p>
     <w:p>
@@ -1019,16 +2217,17 @@
         </w:numPr>
         <w:ind w:left="1170"/>
         <w:rPr>
-          <w:bCs/>
-          <w:szCs w:val="28"/>
-        </w:rPr>
-      </w:pPr>
-      <w:r>
-        <w:rPr>
-          <w:bCs/>
-          <w:szCs w:val="28"/>
-        </w:rPr>
-        <w:t>The system can output report about the absent rate of a course, or a student.</w:t>
+          <w:b/>
+          <w:bCs/>
+          <w:szCs w:val="28"/>
+        </w:rPr>
+      </w:pPr>
+      <w:r>
+        <w:rPr>
+          <w:bCs/>
+          <w:szCs w:val="28"/>
+        </w:rPr>
+        <w:t>In case of wrong recognition, the student face will be added to training set for higher accuracy.</w:t>
       </w:r>
     </w:p>
     <w:p>
@@ -1040,30 +2239,17 @@
         </w:numPr>
         <w:ind w:left="1170"/>
         <w:rPr>
-          <w:bCs/>
-          <w:szCs w:val="28"/>
-        </w:rPr>
-      </w:pPr>
-      <w:r>
-        <w:rPr>
-          <w:bCs/>
-          <w:szCs w:val="28"/>
-        </w:rPr>
-        <w:t xml:space="preserve">The instructor can view info about: </w:t>
-      </w:r>
-      <w:r>
-        <w:rPr>
-          <w:bCs/>
-          <w:szCs w:val="28"/>
-        </w:rPr>
-        <w:t>What course</w:t>
-      </w:r>
-      <w:r>
-        <w:rPr>
-          <w:bCs/>
-          <w:szCs w:val="28"/>
-        </w:rPr>
-        <w:t xml:space="preserve"> they are teaching. Roll Call and student lists of these class.</w:t>
+          <w:b/>
+          <w:bCs/>
+          <w:szCs w:val="28"/>
+        </w:rPr>
+      </w:pPr>
+      <w:r>
+        <w:rPr>
+          <w:bCs/>
+          <w:szCs w:val="28"/>
+        </w:rPr>
+        <w:t>The instructor can view the attendance log of the course they are teaching.</w:t>
       </w:r>
     </w:p>
     <w:p>
@@ -1075,16 +2261,53 @@
         </w:numPr>
         <w:ind w:left="1170"/>
         <w:rPr>
-          <w:bCs/>
-          <w:szCs w:val="28"/>
-        </w:rPr>
-      </w:pPr>
-      <w:r>
-        <w:rPr>
-          <w:bCs/>
-          <w:szCs w:val="28"/>
-        </w:rPr>
-        <w:t>The instructor will use the mobile application. At the beginning of a studying session, a picture of entire class will be taken for checking attendance.</w:t>
+          <w:b/>
+          <w:bCs/>
+          <w:szCs w:val="28"/>
+        </w:rPr>
+      </w:pPr>
+      <w:r>
+        <w:rPr>
+          <w:bCs/>
+          <w:szCs w:val="28"/>
+        </w:rPr>
+        <w:t>The student can view the attenda</w:t>
+      </w:r>
+      <w:r>
+        <w:rPr>
+          <w:bCs/>
+          <w:szCs w:val="28"/>
+        </w:rPr>
+        <w:t>n</w:t>
+      </w:r>
+      <w:r>
+        <w:rPr>
+          <w:bCs/>
+          <w:szCs w:val="28"/>
+        </w:rPr>
+        <w:t>ce log of the cou</w:t>
+      </w:r>
+      <w:r>
+        <w:rPr>
+          <w:bCs/>
+          <w:szCs w:val="28"/>
+        </w:rPr>
+        <w:t>r</w:t>
+      </w:r>
+      <w:r>
+        <w:rPr>
+          <w:bCs/>
+          <w:szCs w:val="28"/>
+        </w:rPr>
+        <w:t>se they are studying.</w:t>
+      </w:r>
+    </w:p>
+    <w:p>
+      <w:pPr>
+        <w:pStyle w:val="Heading3"/>
+      </w:pPr>
+      <w:r>
+        <w:t>Stranger Alert</w:t>
       </w:r>
     </w:p>
     <w:p>
@@ -1096,37 +2319,31 @@
         </w:numPr>
         <w:ind w:left="1170"/>
         <w:rPr>
-          <w:bCs/>
-          <w:szCs w:val="28"/>
-        </w:rPr>
-      </w:pPr>
-      <w:r>
-        <w:rPr>
-          <w:bCs/>
-          <w:szCs w:val="28"/>
-        </w:rPr>
-        <w:t>Base on the student list, the system will recognize the students in the picture,</w:t>
-      </w:r>
-      <w:r>
-        <w:rPr>
-          <w:bCs/>
-          <w:szCs w:val="28"/>
-        </w:rPr>
-        <w:t xml:space="preserve"> show the attendace result to </w:t>
-      </w:r>
-      <w:r>
-        <w:rPr>
-          <w:bCs/>
-          <w:szCs w:val="28"/>
-        </w:rPr>
-        <w:t>instructor</w:t>
-      </w:r>
-      <w:r>
-        <w:rPr>
-          <w:bCs/>
-          <w:szCs w:val="28"/>
-        </w:rPr>
-        <w:t>.</w:t>
+          <w:b/>
+          <w:bCs/>
+          <w:szCs w:val="28"/>
+        </w:rPr>
+      </w:pPr>
+      <w:r>
+        <w:rPr>
+          <w:bCs/>
+          <w:szCs w:val="28"/>
+        </w:rPr>
+        <w:t>If stranger is detected in the classroom, the sy</w:t>
+      </w:r>
+      <w:r>
+        <w:rPr>
+          <w:bCs/>
+          <w:szCs w:val="28"/>
+        </w:rPr>
+        <w:t>s</w:t>
+      </w:r>
+      <w:r>
+        <w:rPr>
+          <w:bCs/>
+          <w:szCs w:val="28"/>
+        </w:rPr>
+        <w:t>tem will alert to teacher. A log file will also be written.</w:t>
       </w:r>
     </w:p>
     <w:p>
@@ -1138,23 +2355,25 @@
         </w:numPr>
         <w:ind w:left="1170"/>
         <w:rPr>
-          <w:bCs/>
-          <w:szCs w:val="28"/>
-        </w:rPr>
-      </w:pPr>
-      <w:r>
-        <w:rPr>
-          <w:bCs/>
-          <w:szCs w:val="28"/>
-        </w:rPr>
-        <w:t xml:space="preserve">The instructor can confirm the attendance result, re-check attendace manually. </w:t>
-      </w:r>
-      <w:r>
-        <w:rPr>
-          <w:bCs/>
-          <w:szCs w:val="28"/>
-        </w:rPr>
-        <w:t xml:space="preserve"> </w:t>
+          <w:b/>
+          <w:bCs/>
+          <w:szCs w:val="28"/>
+        </w:rPr>
+      </w:pPr>
+      <w:r>
+        <w:rPr>
+          <w:bCs/>
+          <w:szCs w:val="28"/>
+        </w:rPr>
+        <w:t>In case of wrong recognition, the student face will be added to training set for higher accuracy.</w:t>
+      </w:r>
+    </w:p>
+    <w:p>
+      <w:pPr>
+        <w:pStyle w:val="Heading3"/>
+      </w:pPr>
+      <w:r>
+        <w:t>Attendance Report</w:t>
       </w:r>
     </w:p>
     <w:p>
@@ -1166,848 +2385,8 @@
         </w:numPr>
         <w:ind w:left="1170"/>
         <w:rPr>
-          <w:bCs/>
-          <w:szCs w:val="28"/>
-        </w:rPr>
-      </w:pPr>
-      <w:r>
-        <w:rPr>
-          <w:bCs/>
-          <w:szCs w:val="28"/>
-        </w:rPr>
-        <w:t>The system will alert the instructor when it detects stranger in class</w:t>
-      </w:r>
-      <w:r>
-        <w:rPr>
-          <w:bCs/>
-          <w:szCs w:val="28"/>
-        </w:rPr>
-        <w:t>room</w:t>
-      </w:r>
-      <w:r>
-        <w:rPr>
-          <w:bCs/>
-          <w:szCs w:val="28"/>
-        </w:rPr>
-        <w:t>.</w:t>
-      </w:r>
-    </w:p>
-    <w:p>
-      <w:pPr>
-        <w:pStyle w:val="Default"/>
-        <w:numPr>
-          <w:ilvl w:val="0"/>
-          <w:numId w:val="4"/>
-        </w:numPr>
-        <w:ind w:left="1170"/>
-        <w:rPr>
-          <w:bCs/>
-          <w:szCs w:val="28"/>
-        </w:rPr>
-      </w:pPr>
-      <w:r>
-        <w:rPr>
-          <w:bCs/>
-          <w:szCs w:val="28"/>
-        </w:rPr>
-        <w:t xml:space="preserve">Based on the respond from </w:t>
-      </w:r>
-      <w:r>
-        <w:rPr>
-          <w:bCs/>
-          <w:szCs w:val="28"/>
-        </w:rPr>
-        <w:t>instructor, the system will gather more data to become more accuraccy.</w:t>
-      </w:r>
-    </w:p>
-    <w:p>
-      <w:pPr>
-        <w:pStyle w:val="Default"/>
-        <w:numPr>
-          <w:ilvl w:val="0"/>
-          <w:numId w:val="4"/>
-        </w:numPr>
-        <w:ind w:left="1170"/>
-        <w:rPr>
-          <w:bCs/>
-          <w:szCs w:val="28"/>
-        </w:rPr>
-      </w:pPr>
-      <w:r>
-        <w:rPr>
-          <w:bCs/>
-          <w:szCs w:val="28"/>
-        </w:rPr>
-        <w:t>The studen</w:t>
-      </w:r>
-      <w:r>
-        <w:rPr>
-          <w:bCs/>
-          <w:szCs w:val="28"/>
-        </w:rPr>
-        <w:t>t can view info about what course</w:t>
-      </w:r>
-      <w:r>
-        <w:rPr>
-          <w:bCs/>
-          <w:szCs w:val="28"/>
-        </w:rPr>
-        <w:t xml:space="preserve"> they’re studying.</w:t>
-      </w:r>
-    </w:p>
-    <w:p>
-      <w:pPr>
-        <w:pStyle w:val="Default"/>
-        <w:numPr>
-          <w:ilvl w:val="0"/>
-          <w:numId w:val="4"/>
-        </w:numPr>
-        <w:ind w:left="1170"/>
-        <w:rPr>
-          <w:bCs/>
-          <w:szCs w:val="28"/>
-        </w:rPr>
-      </w:pPr>
-      <w:r>
-        <w:rPr>
-          <w:bCs/>
-          <w:szCs w:val="28"/>
-        </w:rPr>
-        <w:t xml:space="preserve">The student can </w:t>
-      </w:r>
-      <w:r>
-        <w:rPr>
-          <w:bCs/>
-          <w:szCs w:val="28"/>
-        </w:rPr>
-        <w:t xml:space="preserve">view their own </w:t>
-      </w:r>
-      <w:r>
-        <w:rPr>
-          <w:bCs/>
-          <w:szCs w:val="28"/>
-        </w:rPr>
-        <w:t>attendance of the course</w:t>
-      </w:r>
-      <w:r>
-        <w:rPr>
-          <w:bCs/>
-          <w:szCs w:val="28"/>
-        </w:rPr>
-        <w:t xml:space="preserve"> they participated in.</w:t>
-      </w:r>
-    </w:p>
-    <w:p>
-      <w:pPr>
-        <w:pStyle w:val="Default"/>
-        <w:ind w:left="810"/>
-        <w:rPr>
           <w:b/>
           <w:bCs/>
-        </w:rPr>
-      </w:pPr>
-      <w:r>
-        <w:rPr>
-          <w:b/>
-          <w:bCs/>
-        </w:rPr>
-        <w:t>5.2 Advantage and disadvantage</w:t>
-      </w:r>
-    </w:p>
-    <w:p>
-      <w:pPr>
-        <w:pStyle w:val="Default"/>
-        <w:ind w:left="810"/>
-        <w:rPr>
-          <w:bCs/>
-          <w:szCs w:val="28"/>
-        </w:rPr>
-      </w:pPr>
-      <w:r>
-        <w:rPr>
-          <w:bCs/>
-          <w:szCs w:val="28"/>
-        </w:rPr>
-        <w:t>The advantage and disadva</w:t>
-      </w:r>
-      <w:r>
-        <w:rPr>
-          <w:bCs/>
-          <w:szCs w:val="28"/>
-        </w:rPr>
-        <w:t>ntage of the propesed solution:</w:t>
-      </w:r>
-    </w:p>
-    <w:p>
-      <w:pPr>
-        <w:pStyle w:val="Default"/>
-        <w:numPr>
-          <w:ilvl w:val="0"/>
-          <w:numId w:val="4"/>
-        </w:numPr>
-        <w:ind w:left="1170"/>
-        <w:rPr>
-          <w:bCs/>
-          <w:szCs w:val="28"/>
-        </w:rPr>
-      </w:pPr>
-      <w:r>
-        <w:rPr>
-          <w:bCs/>
-          <w:szCs w:val="28"/>
-        </w:rPr>
-        <w:t>Advantage: Small cost or no cost (If the instructor has phone)</w:t>
-      </w:r>
-      <w:r>
-        <w:rPr>
-          <w:bCs/>
-          <w:szCs w:val="28"/>
-        </w:rPr>
-        <w:t>. Face Recognition accuracy is about 70~80%, will reach 100% with confirm from instructor. The attendance check is quickly (&lt; 30 seconds). The taken picture can be stored as log.</w:t>
-      </w:r>
-    </w:p>
-    <w:p>
-      <w:pPr>
-        <w:pStyle w:val="Default"/>
-        <w:numPr>
-          <w:ilvl w:val="0"/>
-          <w:numId w:val="4"/>
-        </w:numPr>
-        <w:ind w:left="1170"/>
-        <w:rPr>
-          <w:bCs/>
-          <w:szCs w:val="28"/>
-        </w:rPr>
-      </w:pPr>
-      <w:r>
-        <w:rPr>
-          <w:bCs/>
-          <w:szCs w:val="28"/>
-        </w:rPr>
-        <w:t xml:space="preserve">Disadvantage: </w:t>
-      </w:r>
-      <w:r>
-        <w:rPr>
-          <w:bCs/>
-          <w:szCs w:val="28"/>
-        </w:rPr>
-        <w:t xml:space="preserve">Complex to implement. </w:t>
-      </w:r>
-      <w:r>
-        <w:rPr>
-          <w:bCs/>
-          <w:szCs w:val="28"/>
-        </w:rPr>
-        <w:t>The accuracy can varies depend on: Noise, brightness, number of people, image solution… Need student’s picture to be used for recognition training.</w:t>
-      </w:r>
-    </w:p>
-    <w:p>
-      <w:pPr>
-        <w:pStyle w:val="Default"/>
-        <w:numPr>
-          <w:ilvl w:val="0"/>
-          <w:numId w:val="2"/>
-        </w:numPr>
-        <w:ind w:left="810"/>
-        <w:rPr>
-          <w:b/>
-          <w:bCs/>
-          <w:sz w:val="32"/>
-          <w:szCs w:val="32"/>
-        </w:rPr>
-      </w:pPr>
-      <w:r>
-        <w:rPr>
-          <w:b/>
-          <w:bCs/>
-          <w:sz w:val="28"/>
-          <w:szCs w:val="28"/>
-        </w:rPr>
-        <w:t>Functional Requirement</w:t>
-      </w:r>
-    </w:p>
-    <w:p>
-      <w:pPr>
-        <w:pStyle w:val="Default"/>
-        <w:ind w:left="810"/>
-        <w:rPr>
-          <w:bCs/>
-          <w:szCs w:val="28"/>
-        </w:rPr>
-      </w:pPr>
-      <w:r>
-        <w:rPr>
-          <w:bCs/>
-          <w:szCs w:val="28"/>
-        </w:rPr>
-        <w:t>Function requirement of the system are listed as below:</w:t>
-      </w:r>
-    </w:p>
-    <w:p>
-      <w:pPr>
-        <w:pStyle w:val="Default"/>
-        <w:numPr>
-          <w:ilvl w:val="1"/>
-          <w:numId w:val="2"/>
-        </w:numPr>
-        <w:rPr>
-          <w:b/>
-          <w:bCs/>
-          <w:szCs w:val="28"/>
-        </w:rPr>
-      </w:pPr>
-      <w:r>
-        <w:rPr>
-          <w:b/>
-          <w:bCs/>
-          <w:szCs w:val="28"/>
-        </w:rPr>
-        <w:t>Create Account</w:t>
-      </w:r>
-    </w:p>
-    <w:p>
-      <w:pPr>
-        <w:pStyle w:val="Default"/>
-        <w:numPr>
-          <w:ilvl w:val="0"/>
-          <w:numId w:val="4"/>
-        </w:numPr>
-        <w:ind w:left="1170"/>
-        <w:rPr>
-          <w:b/>
-          <w:bCs/>
-          <w:szCs w:val="28"/>
-        </w:rPr>
-      </w:pPr>
-      <w:r>
-        <w:rPr>
-          <w:bCs/>
-          <w:szCs w:val="28"/>
-        </w:rPr>
-        <w:t>The account of instructors and students will be auto-created by the system, base on the input from admin.</w:t>
-      </w:r>
-    </w:p>
-    <w:p>
-      <w:pPr>
-        <w:pStyle w:val="Default"/>
-        <w:numPr>
-          <w:ilvl w:val="0"/>
-          <w:numId w:val="4"/>
-        </w:numPr>
-        <w:ind w:left="1170"/>
-        <w:rPr>
-          <w:b/>
-          <w:bCs/>
-          <w:szCs w:val="28"/>
-        </w:rPr>
-      </w:pPr>
-      <w:r>
-        <w:rPr>
-          <w:bCs/>
-          <w:szCs w:val="28"/>
-        </w:rPr>
-        <w:t>The instructors and students can change their profile and password.</w:t>
-      </w:r>
-    </w:p>
-    <w:p>
-      <w:pPr>
-        <w:pStyle w:val="Default"/>
-        <w:numPr>
-          <w:ilvl w:val="1"/>
-          <w:numId w:val="2"/>
-        </w:numPr>
-        <w:rPr>
-          <w:b/>
-          <w:bCs/>
-          <w:szCs w:val="28"/>
-        </w:rPr>
-      </w:pPr>
-      <w:r>
-        <w:rPr>
-          <w:b/>
-          <w:bCs/>
-          <w:szCs w:val="28"/>
-        </w:rPr>
-        <w:t>Instructor Management</w:t>
-      </w:r>
-    </w:p>
-    <w:p>
-      <w:pPr>
-        <w:pStyle w:val="Default"/>
-        <w:numPr>
-          <w:ilvl w:val="0"/>
-          <w:numId w:val="4"/>
-        </w:numPr>
-        <w:ind w:left="1170"/>
-        <w:rPr>
-          <w:b/>
-          <w:bCs/>
-          <w:szCs w:val="28"/>
-        </w:rPr>
-      </w:pPr>
-      <w:r>
-        <w:rPr>
-          <w:bCs/>
-          <w:szCs w:val="28"/>
-        </w:rPr>
-        <w:t>The admin can add/edit/active/inactive instructor.</w:t>
-      </w:r>
-    </w:p>
-    <w:p>
-      <w:pPr>
-        <w:pStyle w:val="Default"/>
-        <w:numPr>
-          <w:ilvl w:val="1"/>
-          <w:numId w:val="2"/>
-        </w:numPr>
-        <w:rPr>
-          <w:b/>
-          <w:bCs/>
-          <w:szCs w:val="28"/>
-        </w:rPr>
-      </w:pPr>
-      <w:r>
-        <w:rPr>
-          <w:b/>
-          <w:bCs/>
-          <w:szCs w:val="28"/>
-        </w:rPr>
-        <w:t>Class Management</w:t>
-      </w:r>
-    </w:p>
-    <w:p>
-      <w:pPr>
-        <w:pStyle w:val="Default"/>
-        <w:numPr>
-          <w:ilvl w:val="0"/>
-          <w:numId w:val="4"/>
-        </w:numPr>
-        <w:ind w:left="1170"/>
-        <w:rPr>
-          <w:b/>
-          <w:bCs/>
-          <w:szCs w:val="28"/>
-        </w:rPr>
-      </w:pPr>
-      <w:r>
-        <w:rPr>
-          <w:bCs/>
-          <w:szCs w:val="28"/>
-        </w:rPr>
-        <w:t>The admin</w:t>
-      </w:r>
-      <w:r>
-        <w:rPr>
-          <w:bCs/>
-          <w:szCs w:val="28"/>
-        </w:rPr>
-        <w:t xml:space="preserve"> can add/edit/active/inactive class</w:t>
-      </w:r>
-      <w:r>
-        <w:rPr>
-          <w:bCs/>
-          <w:szCs w:val="28"/>
-        </w:rPr>
-        <w:t>.</w:t>
-      </w:r>
-    </w:p>
-    <w:p>
-      <w:pPr>
-        <w:pStyle w:val="Default"/>
-        <w:numPr>
-          <w:ilvl w:val="1"/>
-          <w:numId w:val="2"/>
-        </w:numPr>
-        <w:rPr>
-          <w:b/>
-          <w:bCs/>
-          <w:szCs w:val="28"/>
-        </w:rPr>
-      </w:pPr>
-      <w:r>
-        <w:rPr>
-          <w:b/>
-          <w:bCs/>
-          <w:szCs w:val="28"/>
-        </w:rPr>
-        <w:t>Student</w:t>
-      </w:r>
-      <w:r>
-        <w:rPr>
-          <w:b/>
-          <w:bCs/>
-          <w:szCs w:val="28"/>
-        </w:rPr>
-        <w:t xml:space="preserve"> Management</w:t>
-      </w:r>
-    </w:p>
-    <w:p>
-      <w:pPr>
-        <w:pStyle w:val="Default"/>
-        <w:numPr>
-          <w:ilvl w:val="0"/>
-          <w:numId w:val="4"/>
-        </w:numPr>
-        <w:ind w:left="1170"/>
-        <w:rPr>
-          <w:b/>
-          <w:bCs/>
-          <w:szCs w:val="28"/>
-        </w:rPr>
-      </w:pPr>
-      <w:r>
-        <w:rPr>
-          <w:bCs/>
-          <w:szCs w:val="28"/>
-        </w:rPr>
-        <w:t>The admin ca</w:t>
-      </w:r>
-      <w:r>
-        <w:rPr>
-          <w:bCs/>
-          <w:szCs w:val="28"/>
-        </w:rPr>
-        <w:t>n add/edit/active/inactive student</w:t>
-      </w:r>
-      <w:r>
-        <w:rPr>
-          <w:bCs/>
-          <w:szCs w:val="28"/>
-        </w:rPr>
-        <w:t>.</w:t>
-      </w:r>
-    </w:p>
-    <w:p>
-      <w:pPr>
-        <w:pStyle w:val="Default"/>
-        <w:numPr>
-          <w:ilvl w:val="0"/>
-          <w:numId w:val="4"/>
-        </w:numPr>
-        <w:ind w:left="1170"/>
-        <w:rPr>
-          <w:b/>
-          <w:bCs/>
-          <w:szCs w:val="28"/>
-        </w:rPr>
-      </w:pPr>
-      <w:r>
-        <w:rPr>
-          <w:bCs/>
-          <w:szCs w:val="28"/>
-        </w:rPr>
-        <w:t>Each student must has a training set</w:t>
-      </w:r>
-      <w:r>
-        <w:rPr>
-          <w:bCs/>
-          <w:szCs w:val="28"/>
-        </w:rPr>
-        <w:t>, contains 8-20 images</w:t>
-      </w:r>
-      <w:r>
-        <w:rPr>
-          <w:bCs/>
-          <w:szCs w:val="28"/>
-        </w:rPr>
-        <w:t xml:space="preserve"> for face recognizing. The admin can upload images, select the faces of the students to add.</w:t>
-      </w:r>
-      <w:r>
-        <w:rPr>
-          <w:bCs/>
-          <w:szCs w:val="28"/>
-        </w:rPr>
-        <w:t xml:space="preserve"> The admin can also remove images from training </w:t>
-      </w:r>
-      <w:r>
-        <w:rPr>
-          <w:bCs/>
-          <w:szCs w:val="28"/>
-        </w:rPr>
-        <w:t>set.</w:t>
-      </w:r>
-    </w:p>
-    <w:p>
-      <w:pPr>
-        <w:pStyle w:val="Default"/>
-        <w:numPr>
-          <w:ilvl w:val="1"/>
-          <w:numId w:val="2"/>
-        </w:numPr>
-        <w:rPr>
-          <w:b/>
-          <w:bCs/>
-          <w:szCs w:val="28"/>
-        </w:rPr>
-      </w:pPr>
-      <w:r>
-        <w:rPr>
-          <w:b/>
-          <w:bCs/>
-          <w:szCs w:val="28"/>
-        </w:rPr>
-        <w:t>Course</w:t>
-      </w:r>
-      <w:r>
-        <w:rPr>
-          <w:b/>
-          <w:bCs/>
-          <w:szCs w:val="28"/>
-        </w:rPr>
-        <w:t xml:space="preserve"> Management</w:t>
-      </w:r>
-    </w:p>
-    <w:p>
-      <w:pPr>
-        <w:pStyle w:val="Default"/>
-        <w:numPr>
-          <w:ilvl w:val="0"/>
-          <w:numId w:val="4"/>
-        </w:numPr>
-        <w:ind w:left="1170"/>
-        <w:rPr>
-          <w:b/>
-          <w:bCs/>
-          <w:szCs w:val="28"/>
-        </w:rPr>
-      </w:pPr>
-      <w:r>
-        <w:rPr>
-          <w:bCs/>
-          <w:szCs w:val="28"/>
-        </w:rPr>
-        <w:t>The admin ca</w:t>
-      </w:r>
-      <w:r>
-        <w:rPr>
-          <w:bCs/>
-          <w:szCs w:val="28"/>
-        </w:rPr>
-        <w:t>n add/edit/active/inactive course</w:t>
-      </w:r>
-      <w:r>
-        <w:rPr>
-          <w:bCs/>
-          <w:szCs w:val="28"/>
-        </w:rPr>
-        <w:t>.</w:t>
-      </w:r>
-    </w:p>
-    <w:p>
-      <w:pPr>
-        <w:pStyle w:val="Default"/>
-        <w:numPr>
-          <w:ilvl w:val="1"/>
-          <w:numId w:val="2"/>
-        </w:numPr>
-        <w:rPr>
-          <w:b/>
-          <w:bCs/>
-          <w:szCs w:val="28"/>
-        </w:rPr>
-      </w:pPr>
-      <w:r>
-        <w:rPr>
-          <w:b/>
-          <w:bCs/>
-          <w:szCs w:val="28"/>
-        </w:rPr>
-        <w:t>Roll Call</w:t>
-      </w:r>
-      <w:r>
-        <w:rPr>
-          <w:b/>
-          <w:bCs/>
-          <w:szCs w:val="28"/>
-        </w:rPr>
-        <w:t xml:space="preserve"> Management</w:t>
-      </w:r>
-    </w:p>
-    <w:p>
-      <w:pPr>
-        <w:pStyle w:val="Default"/>
-        <w:numPr>
-          <w:ilvl w:val="0"/>
-          <w:numId w:val="4"/>
-        </w:numPr>
-        <w:ind w:left="1170"/>
-        <w:rPr>
-          <w:b/>
-          <w:bCs/>
-          <w:szCs w:val="28"/>
-        </w:rPr>
-      </w:pPr>
-      <w:r>
-        <w:rPr>
-          <w:bCs/>
-          <w:szCs w:val="28"/>
-        </w:rPr>
-        <w:t>The admin ca</w:t>
-      </w:r>
-      <w:r>
-        <w:rPr>
-          <w:bCs/>
-          <w:szCs w:val="28"/>
-        </w:rPr>
-        <w:t>n add/edit/active/inactive roll call</w:t>
-      </w:r>
-      <w:r>
-        <w:rPr>
-          <w:bCs/>
-          <w:szCs w:val="28"/>
-        </w:rPr>
-        <w:t>.</w:t>
-      </w:r>
-    </w:p>
-    <w:p>
-      <w:pPr>
-        <w:pStyle w:val="Default"/>
-        <w:numPr>
-          <w:ilvl w:val="0"/>
-          <w:numId w:val="4"/>
-        </w:numPr>
-        <w:ind w:left="1170"/>
-        <w:rPr>
-          <w:b/>
-          <w:bCs/>
-          <w:szCs w:val="28"/>
-        </w:rPr>
-      </w:pPr>
-      <w:r>
-        <w:rPr>
-          <w:bCs/>
-          <w:szCs w:val="28"/>
-        </w:rPr>
-        <w:t>The admin must input these info of a roll call</w:t>
-      </w:r>
-      <w:r>
-        <w:rPr>
-          <w:bCs/>
-          <w:szCs w:val="28"/>
-        </w:rPr>
-        <w:t>: The course, The instructor who teach the course, the student list, the time of the course (Begin, End Date)</w:t>
-      </w:r>
-      <w:r>
-        <w:rPr>
-          <w:bCs/>
-          <w:szCs w:val="28"/>
-        </w:rPr>
-        <w:t>.</w:t>
-      </w:r>
-    </w:p>
-    <w:p>
-      <w:pPr>
-        <w:pStyle w:val="Default"/>
-        <w:numPr>
-          <w:ilvl w:val="0"/>
-          <w:numId w:val="4"/>
-        </w:numPr>
-        <w:ind w:left="1170"/>
-        <w:rPr>
-          <w:b/>
-          <w:bCs/>
-          <w:szCs w:val="28"/>
-        </w:rPr>
-      </w:pPr>
-      <w:r>
-        <w:rPr>
-          <w:bCs/>
-          <w:szCs w:val="28"/>
-        </w:rPr>
-        <w:t>The instructor can see what roll call they belong to.</w:t>
-      </w:r>
-    </w:p>
-    <w:p>
-      <w:pPr>
-        <w:pStyle w:val="Default"/>
-        <w:numPr>
-          <w:ilvl w:val="0"/>
-          <w:numId w:val="4"/>
-        </w:numPr>
-        <w:ind w:left="1170"/>
-        <w:rPr>
-          <w:b/>
-          <w:bCs/>
-          <w:szCs w:val="28"/>
-        </w:rPr>
-      </w:pPr>
-      <w:r>
-        <w:rPr>
-          <w:bCs/>
-          <w:szCs w:val="28"/>
-        </w:rPr>
-        <w:t>The instructor can change they roll call to another instructor, in case of sickness or busy.</w:t>
-      </w:r>
-    </w:p>
-    <w:p>
-      <w:pPr>
-        <w:pStyle w:val="Default"/>
-        <w:numPr>
-          <w:ilvl w:val="1"/>
-          <w:numId w:val="2"/>
-        </w:numPr>
-        <w:rPr>
-          <w:b/>
-          <w:bCs/>
-          <w:szCs w:val="28"/>
-        </w:rPr>
-      </w:pPr>
-      <w:r>
-        <w:rPr>
-          <w:b/>
-          <w:bCs/>
-          <w:szCs w:val="28"/>
-        </w:rPr>
-        <w:t>Attendance Checking</w:t>
-      </w:r>
-    </w:p>
-    <w:p>
-      <w:pPr>
-        <w:pStyle w:val="Default"/>
-        <w:numPr>
-          <w:ilvl w:val="0"/>
-          <w:numId w:val="4"/>
-        </w:numPr>
-        <w:ind w:left="1170"/>
-        <w:rPr>
-          <w:b/>
-          <w:bCs/>
-          <w:szCs w:val="28"/>
-        </w:rPr>
-      </w:pPr>
-      <w:r>
-        <w:rPr>
-          <w:bCs/>
-          <w:szCs w:val="28"/>
-        </w:rPr>
-        <w:t xml:space="preserve">At the beginning of each studying session, the </w:t>
-      </w:r>
-      <w:r>
-        <w:rPr>
-          <w:bCs/>
-          <w:szCs w:val="28"/>
-        </w:rPr>
-        <w:t xml:space="preserve">instructor </w:t>
-      </w:r>
-      <w:r>
-        <w:rPr>
-          <w:bCs/>
-          <w:szCs w:val="28"/>
-        </w:rPr>
-        <w:t>take a picture of entire class for attendance checking.</w:t>
-      </w:r>
-    </w:p>
-    <w:p>
-      <w:pPr>
-        <w:pStyle w:val="Default"/>
-        <w:numPr>
-          <w:ilvl w:val="0"/>
-          <w:numId w:val="4"/>
-        </w:numPr>
-        <w:ind w:left="1170"/>
-        <w:rPr>
-          <w:b/>
-          <w:bCs/>
           <w:szCs w:val="28"/>
         </w:rPr>
       </w:pPr>
@@ -2023,198 +2402,21 @@
           <w:bCs/>
           <w:szCs w:val="28"/>
         </w:rPr>
-        <w:t xml:space="preserve">instructor </w:t>
-      </w:r>
-      <w:r>
-        <w:rPr>
-          <w:bCs/>
-          <w:szCs w:val="28"/>
-        </w:rPr>
-        <w:t>can re-confirm the recognize result, re-check some student manually.</w:t>
-      </w:r>
-    </w:p>
-    <w:p>
-      <w:pPr>
-        <w:pStyle w:val="Default"/>
-        <w:numPr>
-          <w:ilvl w:val="0"/>
-          <w:numId w:val="4"/>
-        </w:numPr>
-        <w:ind w:left="1170"/>
-        <w:rPr>
-          <w:b/>
-          <w:bCs/>
-          <w:szCs w:val="28"/>
-        </w:rPr>
-      </w:pPr>
-      <w:r>
-        <w:rPr>
-          <w:bCs/>
-          <w:szCs w:val="28"/>
-        </w:rPr>
-        <w:lastRenderedPageBreak/>
-        <w:t>In case of wrong recognition, the student face will be added to training set for higher accuracy.</w:t>
-      </w:r>
-    </w:p>
-    <w:p>
-      <w:pPr>
-        <w:pStyle w:val="Default"/>
-        <w:numPr>
-          <w:ilvl w:val="0"/>
-          <w:numId w:val="4"/>
-        </w:numPr>
-        <w:ind w:left="1170"/>
-        <w:rPr>
-          <w:b/>
-          <w:bCs/>
-          <w:szCs w:val="28"/>
-        </w:rPr>
-      </w:pPr>
-      <w:r>
-        <w:rPr>
-          <w:bCs/>
-          <w:szCs w:val="28"/>
-        </w:rPr>
-        <w:t>The instructor can view the attendance log of the course they are teaching.</w:t>
-      </w:r>
-    </w:p>
-    <w:p>
-      <w:pPr>
-        <w:pStyle w:val="Default"/>
-        <w:numPr>
-          <w:ilvl w:val="0"/>
-          <w:numId w:val="4"/>
-        </w:numPr>
-        <w:ind w:left="1170"/>
-        <w:rPr>
-          <w:b/>
-          <w:bCs/>
-          <w:szCs w:val="28"/>
-        </w:rPr>
-      </w:pPr>
-      <w:r>
-        <w:rPr>
-          <w:bCs/>
-          <w:szCs w:val="28"/>
-        </w:rPr>
-        <w:t>The student can view the attendace log of the couse they are studying.</w:t>
-      </w:r>
-    </w:p>
-    <w:p>
-      <w:pPr>
-        <w:pStyle w:val="Default"/>
-        <w:numPr>
-          <w:ilvl w:val="1"/>
-          <w:numId w:val="2"/>
-        </w:numPr>
-        <w:rPr>
-          <w:b/>
-          <w:bCs/>
-          <w:szCs w:val="28"/>
-        </w:rPr>
-      </w:pPr>
-      <w:r>
-        <w:rPr>
-          <w:b/>
-          <w:bCs/>
-          <w:szCs w:val="28"/>
-        </w:rPr>
-        <w:t>Stranger Alert</w:t>
-      </w:r>
-    </w:p>
-    <w:p>
-      <w:pPr>
-        <w:pStyle w:val="Default"/>
-        <w:numPr>
-          <w:ilvl w:val="0"/>
-          <w:numId w:val="4"/>
-        </w:numPr>
-        <w:ind w:left="1170"/>
-        <w:rPr>
-          <w:b/>
-          <w:bCs/>
-          <w:szCs w:val="28"/>
-        </w:rPr>
-      </w:pPr>
-      <w:r>
-        <w:rPr>
-          <w:bCs/>
-          <w:szCs w:val="28"/>
-        </w:rPr>
-        <w:t>If stranger is detected in the classroom, the sytem will alert to teacher. A log file will also be written.</w:t>
-      </w:r>
-    </w:p>
-    <w:p>
-      <w:pPr>
-        <w:pStyle w:val="Default"/>
-        <w:numPr>
-          <w:ilvl w:val="0"/>
-          <w:numId w:val="4"/>
-        </w:numPr>
-        <w:ind w:left="1170"/>
-        <w:rPr>
-          <w:b/>
-          <w:bCs/>
-          <w:szCs w:val="28"/>
-        </w:rPr>
-      </w:pPr>
-      <w:r>
-        <w:rPr>
-          <w:bCs/>
-          <w:szCs w:val="28"/>
-        </w:rPr>
-        <w:t>In case of wrong recognition, the student face will be added to training set for higher accuracy.</w:t>
-      </w:r>
-    </w:p>
-    <w:p>
-      <w:pPr>
-        <w:pStyle w:val="Default"/>
-        <w:numPr>
-          <w:ilvl w:val="1"/>
-          <w:numId w:val="2"/>
-        </w:numPr>
-        <w:rPr>
-          <w:b/>
-          <w:bCs/>
-          <w:szCs w:val="28"/>
-        </w:rPr>
-      </w:pPr>
-      <w:r>
-        <w:rPr>
-          <w:b/>
-          <w:bCs/>
-          <w:szCs w:val="28"/>
-        </w:rPr>
-        <w:t>Attendance Report</w:t>
-      </w:r>
-    </w:p>
-    <w:p>
-      <w:pPr>
-        <w:pStyle w:val="Default"/>
-        <w:numPr>
-          <w:ilvl w:val="0"/>
-          <w:numId w:val="4"/>
-        </w:numPr>
-        <w:ind w:left="1170"/>
-        <w:rPr>
-          <w:b/>
-          <w:bCs/>
-          <w:szCs w:val="28"/>
-        </w:rPr>
-      </w:pPr>
-      <w:r>
-        <w:rPr>
-          <w:bCs/>
-          <w:szCs w:val="28"/>
-        </w:rPr>
-        <w:t xml:space="preserve">The </w:t>
-      </w:r>
-      <w:r>
-        <w:rPr>
-          <w:bCs/>
-          <w:szCs w:val="28"/>
-        </w:rPr>
-        <w:t>system will make attendance report, which show the rate of absence in a course, or the rate of absence of a student.</w:t>
+        <w:t>system will make attendance report, which show</w:t>
+      </w:r>
+      <w:r>
+        <w:rPr>
+          <w:bCs/>
+          <w:szCs w:val="28"/>
+        </w:rPr>
+        <w:t>s</w:t>
+      </w:r>
+      <w:r>
+        <w:rPr>
+          <w:bCs/>
+          <w:szCs w:val="28"/>
+        </w:rPr>
+        <w:t xml:space="preserve"> the rate of absence in a course, or the rate of absence of a student.</w:t>
       </w:r>
     </w:p>
     <w:p>
@@ -2423,12 +2625,42 @@
                 <w:szCs w:val="28"/>
               </w:rPr>
             </w:pPr>
+            <w:proofErr w:type="spellStart"/>
             <w:r>
               <w:rPr>
                 <w:szCs w:val="28"/>
               </w:rPr>
-              <w:t>Kiều Trọng Khánh</w:t>
+              <w:t>Kiều</w:t>
             </w:r>
+            <w:proofErr w:type="spellEnd"/>
+            <w:r>
+              <w:rPr>
+                <w:szCs w:val="28"/>
+              </w:rPr>
+              <w:t xml:space="preserve"> </w:t>
+            </w:r>
+            <w:proofErr w:type="spellStart"/>
+            <w:r>
+              <w:rPr>
+                <w:szCs w:val="28"/>
+              </w:rPr>
+              <w:t>Trọng</w:t>
+            </w:r>
+            <w:proofErr w:type="spellEnd"/>
+            <w:r>
+              <w:rPr>
+                <w:szCs w:val="28"/>
+              </w:rPr>
+              <w:t xml:space="preserve"> </w:t>
+            </w:r>
+            <w:proofErr w:type="spellStart"/>
+            <w:r>
+              <w:rPr>
+                <w:szCs w:val="28"/>
+              </w:rPr>
+              <w:t>Khánh</w:t>
+            </w:r>
+            <w:proofErr w:type="spellEnd"/>
           </w:p>
         </w:tc>
         <w:tc>
@@ -2520,12 +2752,42 @@
                 <w:szCs w:val="28"/>
               </w:rPr>
             </w:pPr>
+            <w:proofErr w:type="spellStart"/>
             <w:r>
               <w:rPr>
                 <w:szCs w:val="28"/>
               </w:rPr>
-              <w:t>Phạm Huy Hoàng</w:t>
+              <w:t>Phạm</w:t>
             </w:r>
+            <w:proofErr w:type="spellEnd"/>
+            <w:r>
+              <w:rPr>
+                <w:szCs w:val="28"/>
+              </w:rPr>
+              <w:t xml:space="preserve"> </w:t>
+            </w:r>
+            <w:proofErr w:type="spellStart"/>
+            <w:r>
+              <w:rPr>
+                <w:szCs w:val="28"/>
+              </w:rPr>
+              <w:t>Huy</w:t>
+            </w:r>
+            <w:proofErr w:type="spellEnd"/>
+            <w:r>
+              <w:rPr>
+                <w:szCs w:val="28"/>
+              </w:rPr>
+              <w:t xml:space="preserve"> </w:t>
+            </w:r>
+            <w:proofErr w:type="spellStart"/>
+            <w:r>
+              <w:rPr>
+                <w:szCs w:val="28"/>
+              </w:rPr>
+              <w:t>Hoàng</w:t>
+            </w:r>
+            <w:proofErr w:type="spellEnd"/>
           </w:p>
         </w:tc>
         <w:tc>
@@ -2617,12 +2879,42 @@
                 <w:szCs w:val="28"/>
               </w:rPr>
             </w:pPr>
+            <w:proofErr w:type="spellStart"/>
             <w:r>
               <w:rPr>
                 <w:szCs w:val="28"/>
               </w:rPr>
-              <w:t>Nguyễn Thanh Bình</w:t>
+              <w:t>Nguyễn</w:t>
             </w:r>
+            <w:proofErr w:type="spellEnd"/>
+            <w:r>
+              <w:rPr>
+                <w:szCs w:val="28"/>
+              </w:rPr>
+              <w:t xml:space="preserve"> </w:t>
+            </w:r>
+            <w:proofErr w:type="spellStart"/>
+            <w:r>
+              <w:rPr>
+                <w:szCs w:val="28"/>
+              </w:rPr>
+              <w:t>Thanh</w:t>
+            </w:r>
+            <w:proofErr w:type="spellEnd"/>
+            <w:r>
+              <w:rPr>
+                <w:szCs w:val="28"/>
+              </w:rPr>
+              <w:t xml:space="preserve"> </w:t>
+            </w:r>
+            <w:proofErr w:type="spellStart"/>
+            <w:r>
+              <w:rPr>
+                <w:szCs w:val="28"/>
+              </w:rPr>
+              <w:t>Bình</w:t>
+            </w:r>
+            <w:proofErr w:type="spellEnd"/>
           </w:p>
         </w:tc>
         <w:tc>
@@ -2719,12 +3011,42 @@
                 <w:szCs w:val="28"/>
               </w:rPr>
             </w:pPr>
+            <w:proofErr w:type="spellStart"/>
             <w:r>
               <w:rPr>
                 <w:szCs w:val="28"/>
               </w:rPr>
-              <w:t>Nguyễn Quang Huy</w:t>
+              <w:t>Nguyễn</w:t>
             </w:r>
+            <w:proofErr w:type="spellEnd"/>
+            <w:r>
+              <w:rPr>
+                <w:szCs w:val="28"/>
+              </w:rPr>
+              <w:t xml:space="preserve"> </w:t>
+            </w:r>
+            <w:proofErr w:type="spellStart"/>
+            <w:r>
+              <w:rPr>
+                <w:szCs w:val="28"/>
+              </w:rPr>
+              <w:t>Quang</w:t>
+            </w:r>
+            <w:proofErr w:type="spellEnd"/>
+            <w:r>
+              <w:rPr>
+                <w:szCs w:val="28"/>
+              </w:rPr>
+              <w:t xml:space="preserve"> </w:t>
+            </w:r>
+            <w:proofErr w:type="spellStart"/>
+            <w:r>
+              <w:rPr>
+                <w:szCs w:val="28"/>
+              </w:rPr>
+              <w:t>Huy</w:t>
+            </w:r>
+            <w:proofErr w:type="spellEnd"/>
           </w:p>
         </w:tc>
         <w:tc>
@@ -2821,12 +3143,28 @@
                 <w:szCs w:val="28"/>
               </w:rPr>
             </w:pPr>
+            <w:proofErr w:type="spellStart"/>
             <w:r>
               <w:rPr>
                 <w:szCs w:val="28"/>
               </w:rPr>
-              <w:t>Đỗ Minh Đạt</w:t>
+              <w:t>Đỗ</w:t>
             </w:r>
+            <w:proofErr w:type="spellEnd"/>
+            <w:r>
+              <w:rPr>
+                <w:szCs w:val="28"/>
+              </w:rPr>
+              <w:t xml:space="preserve"> Minh </w:t>
+            </w:r>
+            <w:proofErr w:type="spellStart"/>
+            <w:r>
+              <w:rPr>
+                <w:szCs w:val="28"/>
+              </w:rPr>
+              <w:t>Đạt</w:t>
+            </w:r>
+            <w:proofErr w:type="spellEnd"/>
           </w:p>
         </w:tc>
         <w:tc>
@@ -2890,33 +3228,11 @@
     </w:tbl>
     <w:p>
       <w:pPr>
-        <w:pStyle w:val="Default"/>
-        <w:rPr>
-          <w:sz w:val="28"/>
-          <w:szCs w:val="28"/>
-        </w:rPr>
-      </w:pPr>
-    </w:p>
-    <w:p>
-      <w:pPr>
-        <w:pStyle w:val="Default"/>
-        <w:rPr>
-          <w:sz w:val="28"/>
-          <w:szCs w:val="28"/>
-        </w:rPr>
-      </w:pPr>
-    </w:p>
-    <w:p>
-      <w:pPr>
-        <w:pStyle w:val="Default"/>
-        <w:outlineLvl w:val="0"/>
-        <w:rPr>
-          <w:sz w:val="28"/>
-          <w:szCs w:val="28"/>
-        </w:rPr>
-      </w:pPr>
-    </w:p>
-    <w:p/>
+        <w:rPr>
+          <w:lang w:val="en-US"/>
+        </w:rPr>
+      </w:pPr>
+    </w:p>
     <w:sectPr>
       <w:pgSz w:w="11906" w:h="17338"/>
       <w:pgMar w:top="1253" w:right="836" w:bottom="346" w:left="936" w:header="720" w:footer="720" w:gutter="0"/>
@@ -3045,10 +3361,11 @@
   <w:abstractNum w:abstractNumId="1">
     <w:nsid w:val="246A2E90"/>
     <w:multiLevelType w:val="hybridMultilevel"/>
-    <w:tmpl w:val="B6AED160"/>
-    <w:lvl w:ilvl="0" w:tplc="042A0015">
+    <w:tmpl w:val="BA18ADD0"/>
+    <w:lvl w:ilvl="0" w:tplc="B302DDF6">
       <w:start w:val="1"/>
       <w:numFmt w:val="upperLetter"/>
+      <w:pStyle w:val="Heading1"/>
       <w:lvlText w:val="%1."/>
       <w:lvlJc w:val="left"/>
       <w:pPr>
@@ -3247,10 +3564,11 @@
   <w:abstractNum w:abstractNumId="3">
     <w:nsid w:val="7D480DD4"/>
     <w:multiLevelType w:val="multilevel"/>
-    <w:tmpl w:val="ADFE8558"/>
+    <w:tmpl w:val="D9F6420C"/>
     <w:lvl w:ilvl="0">
       <w:start w:val="1"/>
       <w:numFmt w:val="decimal"/>
+      <w:pStyle w:val="Heading2"/>
       <w:lvlText w:val="%1."/>
       <w:lvlJc w:val="left"/>
       <w:pPr>
@@ -3263,6 +3581,7 @@
     <w:lvl w:ilvl="1">
       <w:start w:val="1"/>
       <w:numFmt w:val="decimal"/>
+      <w:pStyle w:val="Heading3"/>
       <w:isLgl/>
       <w:lvlText w:val="%1.%2"/>
       <w:lvlJc w:val="left"/>
@@ -3543,63 +3862,71 @@
   </w:style>
   <w:style w:type="paragraph" w:styleId="Heading1">
     <w:name w:val="heading 1"/>
-    <w:basedOn w:val="Normal"/>
+    <w:basedOn w:val="Default"/>
     <w:next w:val="Normal"/>
     <w:link w:val="Heading1Char"/>
     <w:uiPriority w:val="9"/>
     <w:qFormat/>
-    <w:rsid w:val="00194482"/>
+    <w:rsid w:val="003265BA"/>
     <w:pPr>
-      <w:spacing w:before="480" w:after="0"/>
-      <w:contextualSpacing/>
+      <w:numPr>
+        <w:numId w:val="1"/>
+      </w:numPr>
+      <w:ind w:left="360" w:hanging="180"/>
       <w:outlineLvl w:val="0"/>
     </w:pPr>
     <w:rPr>
-      <w:smallCaps/>
-      <w:spacing w:val="5"/>
+      <w:b/>
+      <w:bCs/>
       <w:sz w:val="36"/>
-      <w:szCs w:val="36"/>
+      <w:szCs w:val="32"/>
     </w:rPr>
   </w:style>
   <w:style w:type="paragraph" w:styleId="Heading2">
     <w:name w:val="heading 2"/>
-    <w:basedOn w:val="Normal"/>
+    <w:basedOn w:val="Default"/>
     <w:next w:val="Normal"/>
     <w:link w:val="Heading2Char"/>
     <w:uiPriority w:val="9"/>
     <w:unhideWhenUsed/>
     <w:qFormat/>
-    <w:rsid w:val="00194482"/>
+    <w:rsid w:val="003265BA"/>
     <w:pPr>
-      <w:spacing w:before="200" w:after="0" w:line="271" w:lineRule="auto"/>
+      <w:numPr>
+        <w:numId w:val="2"/>
+      </w:numPr>
+      <w:ind w:left="810"/>
       <w:outlineLvl w:val="1"/>
     </w:pPr>
     <w:rPr>
-      <w:smallCaps/>
+      <w:b/>
+      <w:bCs/>
       <w:sz w:val="28"/>
-      <w:szCs w:val="28"/>
+      <w:szCs w:val="32"/>
     </w:rPr>
   </w:style>
   <w:style w:type="paragraph" w:styleId="Heading3">
     <w:name w:val="heading 3"/>
-    <w:basedOn w:val="Normal"/>
+    <w:basedOn w:val="Default"/>
     <w:next w:val="Normal"/>
     <w:link w:val="Heading3Char"/>
     <w:uiPriority w:val="9"/>
     <w:unhideWhenUsed/>
     <w:qFormat/>
-    <w:rsid w:val="00194482"/>
+    <w:rsid w:val="00DB09CE"/>
     <w:pPr>
-      <w:spacing w:before="200" w:after="0" w:line="271" w:lineRule="auto"/>
+      <w:numPr>
+        <w:ilvl w:val="1"/>
+        <w:numId w:val="2"/>
+      </w:numPr>
+      <w:spacing w:before="120"/>
+      <w:ind w:left="1209" w:hanging="403"/>
       <w:outlineLvl w:val="2"/>
     </w:pPr>
     <w:rPr>
-      <w:i/>
-      <w:iCs/>
-      <w:smallCaps/>
-      <w:spacing w:val="5"/>
-      <w:sz w:val="26"/>
-      <w:szCs w:val="26"/>
+      <w:b/>
+      <w:bCs/>
+      <w:szCs w:val="28"/>
     </w:rPr>
   </w:style>
   <w:style w:type="paragraph" w:styleId="Heading4">
@@ -3786,12 +4113,15 @@
     <w:basedOn w:val="DefaultParagraphFont"/>
     <w:link w:val="Heading1"/>
     <w:uiPriority w:val="9"/>
-    <w:rsid w:val="00194482"/>
-    <w:rPr>
-      <w:smallCaps/>
-      <w:spacing w:val="5"/>
+    <w:rsid w:val="003265BA"/>
+    <w:rPr>
+      <w:rFonts w:ascii="Cambria" w:eastAsiaTheme="minorHAnsi" w:hAnsi="Cambria" w:cs="Cambria"/>
+      <w:b/>
+      <w:bCs/>
+      <w:color w:val="000000"/>
       <w:sz w:val="36"/>
-      <w:szCs w:val="36"/>
+      <w:szCs w:val="32"/>
+      <w:lang w:val="en-US" w:eastAsia="en-US"/>
     </w:rPr>
   </w:style>
   <w:style w:type="paragraph" w:styleId="TOCHeading">
@@ -3845,11 +4175,15 @@
     <w:basedOn w:val="DefaultParagraphFont"/>
     <w:link w:val="Heading2"/>
     <w:uiPriority w:val="9"/>
-    <w:rsid w:val="00194482"/>
-    <w:rPr>
-      <w:smallCaps/>
+    <w:rsid w:val="003265BA"/>
+    <w:rPr>
+      <w:rFonts w:ascii="Cambria" w:eastAsiaTheme="minorHAnsi" w:hAnsi="Cambria" w:cs="Cambria"/>
+      <w:b/>
+      <w:bCs/>
+      <w:color w:val="000000"/>
       <w:sz w:val="28"/>
-      <w:szCs w:val="28"/>
+      <w:szCs w:val="32"/>
+      <w:lang w:val="en-US" w:eastAsia="en-US"/>
     </w:rPr>
   </w:style>
   <w:style w:type="character" w:customStyle="1" w:styleId="Heading3Char">
@@ -3857,14 +4191,15 @@
     <w:basedOn w:val="DefaultParagraphFont"/>
     <w:link w:val="Heading3"/>
     <w:uiPriority w:val="9"/>
-    <w:rsid w:val="00194482"/>
-    <w:rPr>
-      <w:i/>
-      <w:iCs/>
-      <w:smallCaps/>
-      <w:spacing w:val="5"/>
-      <w:sz w:val="26"/>
-      <w:szCs w:val="26"/>
+    <w:rsid w:val="00DB09CE"/>
+    <w:rPr>
+      <w:rFonts w:ascii="Cambria" w:eastAsiaTheme="minorHAnsi" w:hAnsi="Cambria" w:cs="Cambria"/>
+      <w:b/>
+      <w:bCs/>
+      <w:color w:val="000000"/>
+      <w:sz w:val="24"/>
+      <w:szCs w:val="28"/>
+      <w:lang w:val="en-US" w:eastAsia="en-US"/>
     </w:rPr>
   </w:style>
   <w:style w:type="character" w:customStyle="1" w:styleId="Heading4Char">
@@ -4444,63 +4779,71 @@
   </w:style>
   <w:style w:type="paragraph" w:styleId="Heading1">
     <w:name w:val="heading 1"/>
-    <w:basedOn w:val="Normal"/>
+    <w:basedOn w:val="Default"/>
     <w:next w:val="Normal"/>
     <w:link w:val="Heading1Char"/>
     <w:uiPriority w:val="9"/>
     <w:qFormat/>
-    <w:rsid w:val="00194482"/>
+    <w:rsid w:val="003265BA"/>
     <w:pPr>
-      <w:spacing w:before="480" w:after="0"/>
-      <w:contextualSpacing/>
+      <w:numPr>
+        <w:numId w:val="1"/>
+      </w:numPr>
+      <w:ind w:left="360" w:hanging="180"/>
       <w:outlineLvl w:val="0"/>
     </w:pPr>
     <w:rPr>
-      <w:smallCaps/>
-      <w:spacing w:val="5"/>
+      <w:b/>
+      <w:bCs/>
       <w:sz w:val="36"/>
-      <w:szCs w:val="36"/>
+      <w:szCs w:val="32"/>
     </w:rPr>
   </w:style>
   <w:style w:type="paragraph" w:styleId="Heading2">
     <w:name w:val="heading 2"/>
-    <w:basedOn w:val="Normal"/>
+    <w:basedOn w:val="Default"/>
     <w:next w:val="Normal"/>
     <w:link w:val="Heading2Char"/>
     <w:uiPriority w:val="9"/>
     <w:unhideWhenUsed/>
     <w:qFormat/>
-    <w:rsid w:val="00194482"/>
+    <w:rsid w:val="003265BA"/>
     <w:pPr>
-      <w:spacing w:before="200" w:after="0" w:line="271" w:lineRule="auto"/>
+      <w:numPr>
+        <w:numId w:val="2"/>
+      </w:numPr>
+      <w:ind w:left="810"/>
       <w:outlineLvl w:val="1"/>
     </w:pPr>
     <w:rPr>
-      <w:smallCaps/>
+      <w:b/>
+      <w:bCs/>
       <w:sz w:val="28"/>
-      <w:szCs w:val="28"/>
+      <w:szCs w:val="32"/>
     </w:rPr>
   </w:style>
   <w:style w:type="paragraph" w:styleId="Heading3">
     <w:name w:val="heading 3"/>
-    <w:basedOn w:val="Normal"/>
+    <w:basedOn w:val="Default"/>
     <w:next w:val="Normal"/>
     <w:link w:val="Heading3Char"/>
     <w:uiPriority w:val="9"/>
     <w:unhideWhenUsed/>
     <w:qFormat/>
-    <w:rsid w:val="00194482"/>
+    <w:rsid w:val="00DB09CE"/>
     <w:pPr>
-      <w:spacing w:before="200" w:after="0" w:line="271" w:lineRule="auto"/>
+      <w:numPr>
+        <w:ilvl w:val="1"/>
+        <w:numId w:val="2"/>
+      </w:numPr>
+      <w:spacing w:before="120"/>
+      <w:ind w:left="1209" w:hanging="403"/>
       <w:outlineLvl w:val="2"/>
     </w:pPr>
     <w:rPr>
-      <w:i/>
-      <w:iCs/>
-      <w:smallCaps/>
-      <w:spacing w:val="5"/>
-      <w:sz w:val="26"/>
-      <w:szCs w:val="26"/>
+      <w:b/>
+      <w:bCs/>
+      <w:szCs w:val="28"/>
     </w:rPr>
   </w:style>
   <w:style w:type="paragraph" w:styleId="Heading4">
@@ -4687,12 +5030,15 @@
     <w:basedOn w:val="DefaultParagraphFont"/>
     <w:link w:val="Heading1"/>
     <w:uiPriority w:val="9"/>
-    <w:rsid w:val="00194482"/>
-    <w:rPr>
-      <w:smallCaps/>
-      <w:spacing w:val="5"/>
+    <w:rsid w:val="003265BA"/>
+    <w:rPr>
+      <w:rFonts w:ascii="Cambria" w:eastAsiaTheme="minorHAnsi" w:hAnsi="Cambria" w:cs="Cambria"/>
+      <w:b/>
+      <w:bCs/>
+      <w:color w:val="000000"/>
       <w:sz w:val="36"/>
-      <w:szCs w:val="36"/>
+      <w:szCs w:val="32"/>
+      <w:lang w:val="en-US" w:eastAsia="en-US"/>
     </w:rPr>
   </w:style>
   <w:style w:type="paragraph" w:styleId="TOCHeading">
@@ -4746,11 +5092,15 @@
     <w:basedOn w:val="DefaultParagraphFont"/>
     <w:link w:val="Heading2"/>
     <w:uiPriority w:val="9"/>
-    <w:rsid w:val="00194482"/>
-    <w:rPr>
-      <w:smallCaps/>
+    <w:rsid w:val="003265BA"/>
+    <w:rPr>
+      <w:rFonts w:ascii="Cambria" w:eastAsiaTheme="minorHAnsi" w:hAnsi="Cambria" w:cs="Cambria"/>
+      <w:b/>
+      <w:bCs/>
+      <w:color w:val="000000"/>
       <w:sz w:val="28"/>
-      <w:szCs w:val="28"/>
+      <w:szCs w:val="32"/>
+      <w:lang w:val="en-US" w:eastAsia="en-US"/>
     </w:rPr>
   </w:style>
   <w:style w:type="character" w:customStyle="1" w:styleId="Heading3Char">
@@ -4758,14 +5108,15 @@
     <w:basedOn w:val="DefaultParagraphFont"/>
     <w:link w:val="Heading3"/>
     <w:uiPriority w:val="9"/>
-    <w:rsid w:val="00194482"/>
-    <w:rPr>
-      <w:i/>
-      <w:iCs/>
-      <w:smallCaps/>
-      <w:spacing w:val="5"/>
-      <w:sz w:val="26"/>
-      <w:szCs w:val="26"/>
+    <w:rsid w:val="00DB09CE"/>
+    <w:rPr>
+      <w:rFonts w:ascii="Cambria" w:eastAsiaTheme="minorHAnsi" w:hAnsi="Cambria" w:cs="Cambria"/>
+      <w:b/>
+      <w:bCs/>
+      <w:color w:val="000000"/>
+      <w:sz w:val="24"/>
+      <w:szCs w:val="28"/>
+      <w:lang w:val="en-US" w:eastAsia="en-US"/>
     </w:rPr>
   </w:style>
   <w:style w:type="character" w:customStyle="1" w:styleId="Heading4Char">
@@ -5472,7 +5823,7 @@
 </file>
 
 <file path=customXml/itemProps1.xml><?xml version="1.0" encoding="utf-8"?>
-<ds:datastoreItem xmlns:ds="http://schemas.openxmlformats.org/officeDocument/2006/customXml" ds:itemID="{D69A8238-8AE8-4790-A1DC-2707595264A9}">
+<ds:datastoreItem xmlns:ds="http://schemas.openxmlformats.org/officeDocument/2006/customXml" ds:itemID="{0F03199C-E85D-468C-86C9-F604C3FD3E9A}">
   <ds:schemaRefs>
     <ds:schemaRef ds:uri="http://schemas.openxmlformats.org/officeDocument/2006/bibliography"/>
   </ds:schemaRefs>

</xml_diff>

<commit_message>
Fix, xong phan dau cua Report2. Cho phan 2 cua anh Huy
</commit_message>
<xml_diff>
--- a/Document/Report 1 - Introduction.docx
+++ b/Document/Report 1 - Introduction.docx
@@ -214,77 +214,7 @@
         <w:rPr>
           <w:bCs/>
         </w:rPr>
-        <w:t xml:space="preserve">Roll system was known with HPLite32, </w:t>
-      </w:r>
-      <w:proofErr w:type="spellStart"/>
-      <w:r>
-        <w:rPr>
-          <w:bCs/>
-        </w:rPr>
-        <w:t>SimplePass</w:t>
-      </w:r>
-      <w:proofErr w:type="spellEnd"/>
-      <w:r>
-        <w:rPr>
-          <w:bCs/>
-        </w:rPr>
-        <w:t xml:space="preserve"> of HP </w:t>
-      </w:r>
-      <w:proofErr w:type="spellStart"/>
-      <w:r>
-        <w:rPr>
-          <w:bCs/>
-        </w:rPr>
-        <w:t>fingerpint</w:t>
-      </w:r>
-      <w:proofErr w:type="spellEnd"/>
-      <w:r>
-        <w:rPr>
-          <w:bCs/>
-        </w:rPr>
-        <w:t xml:space="preserve"> system; roll system with ID card using by almost </w:t>
-      </w:r>
-      <w:proofErr w:type="spellStart"/>
-      <w:r>
-        <w:rPr>
-          <w:bCs/>
-        </w:rPr>
-        <w:t>corp</w:t>
-      </w:r>
-      <w:proofErr w:type="spellEnd"/>
-      <w:r>
-        <w:rPr>
-          <w:bCs/>
-        </w:rPr>
-        <w:t xml:space="preserve"> or com around the world; the system face identify by </w:t>
-      </w:r>
-      <w:proofErr w:type="spellStart"/>
-      <w:r>
-        <w:rPr>
-          <w:bCs/>
-        </w:rPr>
-        <w:t>Uniqul</w:t>
-      </w:r>
-      <w:proofErr w:type="spellEnd"/>
-      <w:r>
-        <w:rPr>
-          <w:bCs/>
-        </w:rPr>
-        <w:t xml:space="preserve"> – Finland publish on 7/15/2013 or </w:t>
-      </w:r>
-      <w:proofErr w:type="spellStart"/>
-      <w:r>
-        <w:rPr>
-          <w:bCs/>
-        </w:rPr>
-        <w:t>LogonSmart</w:t>
-      </w:r>
-      <w:proofErr w:type="spellEnd"/>
-      <w:r>
-        <w:rPr>
-          <w:bCs/>
-        </w:rPr>
-        <w:t xml:space="preserve"> by Asus. Today, the trend machines replace humans in the hard work or the work does not require high intelligence became popular. So roll system face recognition becomes ever more necessary. The number of students in a university as well as the number of employees in large corporations in Vietnam is increasing dramatically, which means that the system should have professional roll with accuracy high.</w:t>
+        <w:t>Roll system was known with HPLite32, SimplePass of HP fingerpint system; roll system with ID card using by almost corp or com around the world; the system face identify by Uniqul – Finland publish on 7/15/2013 or LogonSmart by Asus. Today, the trend machines replace humans in the hard work or the work does not require high intelligence became popular. So roll system face recognition becomes ever more necessary. The number of students in a university as well as the number of employees in large corporations in Vietnam is increasing dramatically, which means that the system should have professional roll with accuracy high.</w:t>
       </w:r>
     </w:p>
     <w:p>
@@ -363,23 +293,7 @@
           <w:bCs/>
           <w:szCs w:val="32"/>
         </w:rPr>
-        <w:t xml:space="preserve"> used in school, university. The instructor will call the name of each student, check the absent, then submit the </w:t>
-      </w:r>
-      <w:proofErr w:type="gramStart"/>
-      <w:r>
-        <w:rPr>
-          <w:bCs/>
-          <w:szCs w:val="32"/>
-        </w:rPr>
-        <w:t>result  to</w:t>
-      </w:r>
-      <w:proofErr w:type="gramEnd"/>
-      <w:r>
-        <w:rPr>
-          <w:bCs/>
-          <w:szCs w:val="32"/>
-        </w:rPr>
-        <w:t xml:space="preserve"> log system</w:t>
+        <w:t xml:space="preserve"> used in school, university. The instructor will call the name of each student, check the absent, then submit the result  to log system</w:t>
       </w:r>
       <w:r>
         <w:rPr>
@@ -435,23 +349,7 @@
           <w:bCs/>
           <w:szCs w:val="32"/>
         </w:rPr>
-        <w:t xml:space="preserve"> This system is currently used in FPT University. 15 minutes before </w:t>
-      </w:r>
-      <w:proofErr w:type="gramStart"/>
-      <w:r>
-        <w:rPr>
-          <w:bCs/>
-          <w:szCs w:val="32"/>
-        </w:rPr>
-        <w:t>and</w:t>
-      </w:r>
-      <w:proofErr w:type="gramEnd"/>
-      <w:r>
-        <w:rPr>
-          <w:bCs/>
-          <w:szCs w:val="32"/>
-        </w:rPr>
-        <w:t xml:space="preserve"> after a studying session, the student must</w:t>
+        <w:t xml:space="preserve"> This system is currently used in FPT University. 15 minutes before and after a studying session, the student must</w:t>
       </w:r>
       <w:r>
         <w:rPr>
@@ -521,23 +419,7 @@
           <w:bCs/>
           <w:szCs w:val="32"/>
         </w:rPr>
-        <w:t xml:space="preserve"> the computer, connect to the camera and take picture of classroom. The system will recognize the student in the </w:t>
-      </w:r>
-      <w:proofErr w:type="gramStart"/>
-      <w:r>
-        <w:rPr>
-          <w:bCs/>
-          <w:szCs w:val="32"/>
-        </w:rPr>
-        <w:t>picture,</w:t>
-      </w:r>
-      <w:proofErr w:type="gramEnd"/>
-      <w:r>
-        <w:rPr>
-          <w:bCs/>
-          <w:szCs w:val="32"/>
-        </w:rPr>
-        <w:t xml:space="preserve"> write to roll call log system.</w:t>
+        <w:t xml:space="preserve"> the computer, connect to the camera and take picture of classroom. The system will recognize the student in the picture, write to roll call log system.</w:t>
       </w:r>
     </w:p>
     <w:p>
@@ -701,33 +583,8 @@
           <w:bCs/>
           <w:szCs w:val="32"/>
         </w:rPr>
-        <w:t xml:space="preserve">                         + Disadvantage: High cost (ID </w:t>
-      </w:r>
-      <w:proofErr w:type="gramStart"/>
-      <w:r>
-        <w:rPr>
-          <w:bCs/>
-          <w:szCs w:val="32"/>
-        </w:rPr>
-        <w:t>Card</w:t>
-      </w:r>
-      <w:proofErr w:type="gramEnd"/>
-      <w:r>
-        <w:rPr>
-          <w:bCs/>
-          <w:szCs w:val="32"/>
-        </w:rPr>
-        <w:t xml:space="preserve">, Card Reader). </w:t>
-      </w:r>
-      <w:proofErr w:type="gramStart"/>
-      <w:r>
-        <w:rPr>
-          <w:bCs/>
-          <w:szCs w:val="32"/>
-        </w:rPr>
-        <w:t>Risk of ID card lending, missing.</w:t>
-      </w:r>
-      <w:proofErr w:type="gramEnd"/>
+        <w:t xml:space="preserve">                         + Disadvantage: High cost (ID Card, Card Reader). Risk of ID card lending, missing.</w:t>
+      </w:r>
     </w:p>
     <w:p>
       <w:pPr>
@@ -781,23 +638,7 @@
           <w:bCs/>
           <w:szCs w:val="32"/>
         </w:rPr>
-        <w:t xml:space="preserve">                         + Disadvantage: Cost of fingerprint reading machine. </w:t>
-      </w:r>
-      <w:proofErr w:type="gramStart"/>
-      <w:r>
-        <w:rPr>
-          <w:bCs/>
-          <w:szCs w:val="32"/>
-        </w:rPr>
-        <w:t>Risk of machine error.</w:t>
-      </w:r>
-      <w:proofErr w:type="gramEnd"/>
-      <w:r>
-        <w:rPr>
-          <w:bCs/>
-          <w:szCs w:val="32"/>
-        </w:rPr>
-        <w:t xml:space="preserve"> The student check</w:t>
+        <w:t xml:space="preserve">                         + Disadvantage: Cost of fingerprint reading machine. Risk of machine error. The student check</w:t>
       </w:r>
       <w:r>
         <w:rPr>
@@ -806,8 +647,6 @@
         </w:rPr>
         <w:t>s</w:t>
       </w:r>
-      <w:bookmarkStart w:id="4" w:name="_GoBack"/>
-      <w:bookmarkEnd w:id="4"/>
       <w:r>
         <w:rPr>
           <w:bCs/>
@@ -980,7 +819,30 @@
           <w:bCs/>
           <w:szCs w:val="28"/>
         </w:rPr>
-        <w:t>s sit in a classroom. The system must help blah blah…. In detail, the system wi</w:t>
+        <w:t xml:space="preserve">s sit in a classroom. The system must </w:t>
+      </w:r>
+      <w:r>
+        <w:rPr>
+          <w:bCs/>
+          <w:szCs w:val="28"/>
+        </w:rPr>
+        <w:t>to manage the course, teacher, check attendan</w:t>
+      </w:r>
+      <w:bookmarkStart w:id="4" w:name="_GoBack"/>
+      <w:bookmarkEnd w:id="4"/>
+      <w:r>
+        <w:rPr>
+          <w:bCs/>
+          <w:szCs w:val="28"/>
+        </w:rPr>
+        <w:t>ce</w:t>
+      </w:r>
+      <w:r>
+        <w:rPr>
+          <w:bCs/>
+          <w:szCs w:val="28"/>
+        </w:rPr>
+        <w:t>…. In detail, the system wi</w:t>
       </w:r>
       <w:r>
         <w:rPr>
@@ -1056,23 +918,21 @@
           <w:bCs/>
           <w:szCs w:val="28"/>
         </w:rPr>
-        <w:t xml:space="preserve">The system will provide a method for admin to upload the </w:t>
-      </w:r>
-      <w:proofErr w:type="gramStart"/>
-      <w:r>
-        <w:rPr>
-          <w:bCs/>
-          <w:szCs w:val="28"/>
-        </w:rPr>
-        <w:t>students</w:t>
-      </w:r>
-      <w:proofErr w:type="gramEnd"/>
-      <w:r>
-        <w:rPr>
-          <w:bCs/>
-          <w:szCs w:val="28"/>
-        </w:rPr>
-        <w:t xml:space="preserve"> images, select the students in the images to make training data.</w:t>
+        <w:t>The system will provide a method for admin to upload the student</w:t>
+      </w:r>
+      <w:r>
+        <w:rPr>
+          <w:bCs/>
+          <w:szCs w:val="28"/>
+        </w:rPr>
+        <w:t xml:space="preserve">’s </w:t>
+      </w:r>
+      <w:r>
+        <w:rPr>
+          <w:bCs/>
+          <w:szCs w:val="28"/>
+        </w:rPr>
+        <w:t>images, select the students in the images to make training data.</w:t>
       </w:r>
     </w:p>
     <w:p>
@@ -1311,17 +1171,8 @@
           <w:bCs/>
           <w:szCs w:val="28"/>
         </w:rPr>
-        <w:t xml:space="preserve">Base on the student list, the system will recognize the students in the </w:t>
-      </w:r>
-      <w:proofErr w:type="gramStart"/>
-      <w:r>
-        <w:rPr>
-          <w:bCs/>
-          <w:szCs w:val="28"/>
-        </w:rPr>
-        <w:t>picture,</w:t>
-      </w:r>
-      <w:proofErr w:type="gramEnd"/>
+        <w:t>Base on the student list, the system will recognize the students in the picture,</w:t>
+      </w:r>
       <w:r>
         <w:rPr>
           <w:bCs/>
@@ -1732,23 +1583,7 @@
           <w:bCs/>
           <w:szCs w:val="28"/>
         </w:rPr>
-        <w:t xml:space="preserve">The account of instructors and students will be auto-created by the system, </w:t>
-      </w:r>
-      <w:proofErr w:type="spellStart"/>
-      <w:r>
-        <w:rPr>
-          <w:bCs/>
-          <w:szCs w:val="28"/>
-        </w:rPr>
-        <w:t>base</w:t>
-      </w:r>
-      <w:proofErr w:type="spellEnd"/>
-      <w:r>
-        <w:rPr>
-          <w:bCs/>
-          <w:szCs w:val="28"/>
-        </w:rPr>
-        <w:t xml:space="preserve"> on the input from admin.</w:t>
+        <w:t>The account of instructors and students will be auto-created by the system, base on the input from admin.</w:t>
       </w:r>
     </w:p>
     <w:p>
@@ -1910,23 +1745,7 @@
           <w:bCs/>
           <w:szCs w:val="28"/>
         </w:rPr>
-        <w:t xml:space="preserve"> for face recognizing. The admin can upload </w:t>
-      </w:r>
-      <w:proofErr w:type="gramStart"/>
-      <w:r>
-        <w:rPr>
-          <w:bCs/>
-          <w:szCs w:val="28"/>
-        </w:rPr>
-        <w:t>images,</w:t>
-      </w:r>
-      <w:proofErr w:type="gramEnd"/>
-      <w:r>
-        <w:rPr>
-          <w:bCs/>
-          <w:szCs w:val="28"/>
-        </w:rPr>
-        <w:t xml:space="preserve"> select the faces of the students to add.</w:t>
+        <w:t xml:space="preserve"> for face recognizing. The admin can upload images, select the faces of the students to add.</w:t>
       </w:r>
       <w:r>
         <w:rPr>
@@ -2029,23 +1848,7 @@
           <w:bCs/>
           <w:szCs w:val="28"/>
         </w:rPr>
-        <w:t xml:space="preserve">: The course, </w:t>
-      </w:r>
-      <w:proofErr w:type="gramStart"/>
-      <w:r>
-        <w:rPr>
-          <w:bCs/>
-          <w:szCs w:val="28"/>
-        </w:rPr>
-        <w:t>The</w:t>
-      </w:r>
-      <w:proofErr w:type="gramEnd"/>
-      <w:r>
-        <w:rPr>
-          <w:bCs/>
-          <w:szCs w:val="28"/>
-        </w:rPr>
-        <w:t xml:space="preserve"> instructor who teach the course, the student list, the time of the course (Begin, End Date)</w:t>
+        <w:t>: The course, The instructor who teach the course, the student list, the time of the course (Begin, End Date)</w:t>
       </w:r>
       <w:r>
         <w:rPr>
@@ -2625,42 +2428,12 @@
                 <w:szCs w:val="28"/>
               </w:rPr>
             </w:pPr>
-            <w:proofErr w:type="spellStart"/>
             <w:r>
               <w:rPr>
                 <w:szCs w:val="28"/>
               </w:rPr>
-              <w:t>Kiều</w:t>
+              <w:t>Kiều Trọng Khánh</w:t>
             </w:r>
-            <w:proofErr w:type="spellEnd"/>
-            <w:r>
-              <w:rPr>
-                <w:szCs w:val="28"/>
-              </w:rPr>
-              <w:t xml:space="preserve"> </w:t>
-            </w:r>
-            <w:proofErr w:type="spellStart"/>
-            <w:r>
-              <w:rPr>
-                <w:szCs w:val="28"/>
-              </w:rPr>
-              <w:t>Trọng</w:t>
-            </w:r>
-            <w:proofErr w:type="spellEnd"/>
-            <w:r>
-              <w:rPr>
-                <w:szCs w:val="28"/>
-              </w:rPr>
-              <w:t xml:space="preserve"> </w:t>
-            </w:r>
-            <w:proofErr w:type="spellStart"/>
-            <w:r>
-              <w:rPr>
-                <w:szCs w:val="28"/>
-              </w:rPr>
-              <w:t>Khánh</w:t>
-            </w:r>
-            <w:proofErr w:type="spellEnd"/>
           </w:p>
         </w:tc>
         <w:tc>
@@ -2752,42 +2525,12 @@
                 <w:szCs w:val="28"/>
               </w:rPr>
             </w:pPr>
-            <w:proofErr w:type="spellStart"/>
             <w:r>
               <w:rPr>
                 <w:szCs w:val="28"/>
               </w:rPr>
-              <w:t>Phạm</w:t>
+              <w:t>Phạm Huy Hoàng</w:t>
             </w:r>
-            <w:proofErr w:type="spellEnd"/>
-            <w:r>
-              <w:rPr>
-                <w:szCs w:val="28"/>
-              </w:rPr>
-              <w:t xml:space="preserve"> </w:t>
-            </w:r>
-            <w:proofErr w:type="spellStart"/>
-            <w:r>
-              <w:rPr>
-                <w:szCs w:val="28"/>
-              </w:rPr>
-              <w:t>Huy</w:t>
-            </w:r>
-            <w:proofErr w:type="spellEnd"/>
-            <w:r>
-              <w:rPr>
-                <w:szCs w:val="28"/>
-              </w:rPr>
-              <w:t xml:space="preserve"> </w:t>
-            </w:r>
-            <w:proofErr w:type="spellStart"/>
-            <w:r>
-              <w:rPr>
-                <w:szCs w:val="28"/>
-              </w:rPr>
-              <w:t>Hoàng</w:t>
-            </w:r>
-            <w:proofErr w:type="spellEnd"/>
           </w:p>
         </w:tc>
         <w:tc>
@@ -2879,42 +2622,12 @@
                 <w:szCs w:val="28"/>
               </w:rPr>
             </w:pPr>
-            <w:proofErr w:type="spellStart"/>
             <w:r>
               <w:rPr>
                 <w:szCs w:val="28"/>
               </w:rPr>
-              <w:t>Nguyễn</w:t>
+              <w:t>Nguyễn Thanh Bình</w:t>
             </w:r>
-            <w:proofErr w:type="spellEnd"/>
-            <w:r>
-              <w:rPr>
-                <w:szCs w:val="28"/>
-              </w:rPr>
-              <w:t xml:space="preserve"> </w:t>
-            </w:r>
-            <w:proofErr w:type="spellStart"/>
-            <w:r>
-              <w:rPr>
-                <w:szCs w:val="28"/>
-              </w:rPr>
-              <w:t>Thanh</w:t>
-            </w:r>
-            <w:proofErr w:type="spellEnd"/>
-            <w:r>
-              <w:rPr>
-                <w:szCs w:val="28"/>
-              </w:rPr>
-              <w:t xml:space="preserve"> </w:t>
-            </w:r>
-            <w:proofErr w:type="spellStart"/>
-            <w:r>
-              <w:rPr>
-                <w:szCs w:val="28"/>
-              </w:rPr>
-              <w:t>Bình</w:t>
-            </w:r>
-            <w:proofErr w:type="spellEnd"/>
           </w:p>
         </w:tc>
         <w:tc>
@@ -3011,42 +2724,12 @@
                 <w:szCs w:val="28"/>
               </w:rPr>
             </w:pPr>
-            <w:proofErr w:type="spellStart"/>
             <w:r>
               <w:rPr>
                 <w:szCs w:val="28"/>
               </w:rPr>
-              <w:t>Nguyễn</w:t>
+              <w:t>Nguyễn Quang Huy</w:t>
             </w:r>
-            <w:proofErr w:type="spellEnd"/>
-            <w:r>
-              <w:rPr>
-                <w:szCs w:val="28"/>
-              </w:rPr>
-              <w:t xml:space="preserve"> </w:t>
-            </w:r>
-            <w:proofErr w:type="spellStart"/>
-            <w:r>
-              <w:rPr>
-                <w:szCs w:val="28"/>
-              </w:rPr>
-              <w:t>Quang</w:t>
-            </w:r>
-            <w:proofErr w:type="spellEnd"/>
-            <w:r>
-              <w:rPr>
-                <w:szCs w:val="28"/>
-              </w:rPr>
-              <w:t xml:space="preserve"> </w:t>
-            </w:r>
-            <w:proofErr w:type="spellStart"/>
-            <w:r>
-              <w:rPr>
-                <w:szCs w:val="28"/>
-              </w:rPr>
-              <w:t>Huy</w:t>
-            </w:r>
-            <w:proofErr w:type="spellEnd"/>
           </w:p>
         </w:tc>
         <w:tc>
@@ -3143,28 +2826,12 @@
                 <w:szCs w:val="28"/>
               </w:rPr>
             </w:pPr>
-            <w:proofErr w:type="spellStart"/>
             <w:r>
               <w:rPr>
                 <w:szCs w:val="28"/>
               </w:rPr>
-              <w:t>Đỗ</w:t>
+              <w:t>Đỗ Minh Đạt</w:t>
             </w:r>
-            <w:proofErr w:type="spellEnd"/>
-            <w:r>
-              <w:rPr>
-                <w:szCs w:val="28"/>
-              </w:rPr>
-              <w:t xml:space="preserve"> Minh </w:t>
-            </w:r>
-            <w:proofErr w:type="spellStart"/>
-            <w:r>
-              <w:rPr>
-                <w:szCs w:val="28"/>
-              </w:rPr>
-              <w:t>Đạt</w:t>
-            </w:r>
-            <w:proofErr w:type="spellEnd"/>
           </w:p>
         </w:tc>
         <w:tc>
@@ -5823,7 +5490,7 @@
 </file>
 
 <file path=customXml/itemProps1.xml><?xml version="1.0" encoding="utf-8"?>
-<ds:datastoreItem xmlns:ds="http://schemas.openxmlformats.org/officeDocument/2006/customXml" ds:itemID="{0F03199C-E85D-468C-86C9-F604C3FD3E9A}">
+<ds:datastoreItem xmlns:ds="http://schemas.openxmlformats.org/officeDocument/2006/customXml" ds:itemID="{55E163E4-BB3C-4236-8350-569576CA13B5}">
   <ds:schemaRefs>
     <ds:schemaRef ds:uri="http://schemas.openxmlformats.org/officeDocument/2006/bibliography"/>
   </ds:schemaRefs>

</xml_diff>

<commit_message>
Tich hop phan sau, chinh sua project management plan
</commit_message>
<xml_diff>
--- a/Document/Report 1 - Introduction.docx
+++ b/Document/Report 1 - Introduction.docx
@@ -214,7 +214,77 @@
         <w:rPr>
           <w:bCs/>
         </w:rPr>
-        <w:t>Roll system was known with HPLite32, SimplePass of HP fingerpint system; roll system with ID card using by almost corp or com around the world; the system face identify by Uniqul – Finland publish on 7/15/2013 or LogonSmart by Asus. Today, the trend machines replace humans in the hard work or the work does not require high intelligence became popular. So roll system face recognition becomes ever more necessary. The number of students in a university as well as the number of employees in large corporations in Vietnam is increasing dramatically, which means that the system should have professional roll with accuracy high.</w:t>
+        <w:t xml:space="preserve">Roll system was known with HPLite32, </w:t>
+      </w:r>
+      <w:proofErr w:type="spellStart"/>
+      <w:r>
+        <w:rPr>
+          <w:bCs/>
+        </w:rPr>
+        <w:t>SimplePass</w:t>
+      </w:r>
+      <w:proofErr w:type="spellEnd"/>
+      <w:r>
+        <w:rPr>
+          <w:bCs/>
+        </w:rPr>
+        <w:t xml:space="preserve"> of HP </w:t>
+      </w:r>
+      <w:proofErr w:type="spellStart"/>
+      <w:r>
+        <w:rPr>
+          <w:bCs/>
+        </w:rPr>
+        <w:t>fingerpint</w:t>
+      </w:r>
+      <w:proofErr w:type="spellEnd"/>
+      <w:r>
+        <w:rPr>
+          <w:bCs/>
+        </w:rPr>
+        <w:t xml:space="preserve"> system; roll system with ID card using by almost </w:t>
+      </w:r>
+      <w:proofErr w:type="spellStart"/>
+      <w:r>
+        <w:rPr>
+          <w:bCs/>
+        </w:rPr>
+        <w:t>corp</w:t>
+      </w:r>
+      <w:proofErr w:type="spellEnd"/>
+      <w:r>
+        <w:rPr>
+          <w:bCs/>
+        </w:rPr>
+        <w:t xml:space="preserve"> or com around the world; the system face identify by </w:t>
+      </w:r>
+      <w:proofErr w:type="spellStart"/>
+      <w:r>
+        <w:rPr>
+          <w:bCs/>
+        </w:rPr>
+        <w:t>Uniqul</w:t>
+      </w:r>
+      <w:proofErr w:type="spellEnd"/>
+      <w:r>
+        <w:rPr>
+          <w:bCs/>
+        </w:rPr>
+        <w:t xml:space="preserve"> – Finland publish on 7/15/2013 or </w:t>
+      </w:r>
+      <w:proofErr w:type="spellStart"/>
+      <w:r>
+        <w:rPr>
+          <w:bCs/>
+        </w:rPr>
+        <w:t>LogonSmart</w:t>
+      </w:r>
+      <w:proofErr w:type="spellEnd"/>
+      <w:r>
+        <w:rPr>
+          <w:bCs/>
+        </w:rPr>
+        <w:t xml:space="preserve"> by Asus. Today, the trend machines replace humans in the hard work or the work does not require high intelligence became popular. So roll system face recognition becomes ever more necessary. The number of students in a university as well as the number of employees in large corporations in Vietnam is increasing dramatically, which means that the system should have professional roll with accuracy high.</w:t>
       </w:r>
     </w:p>
     <w:p>
@@ -293,7 +363,23 @@
           <w:bCs/>
           <w:szCs w:val="32"/>
         </w:rPr>
-        <w:t xml:space="preserve"> used in school, university. The instructor will call the name of each student, check the absent, then submit the result  to log system</w:t>
+        <w:t xml:space="preserve"> used in school, university. The instructor will call the name of each student, check the absent, then submit the </w:t>
+      </w:r>
+      <w:proofErr w:type="gramStart"/>
+      <w:r>
+        <w:rPr>
+          <w:bCs/>
+          <w:szCs w:val="32"/>
+        </w:rPr>
+        <w:t>result  to</w:t>
+      </w:r>
+      <w:proofErr w:type="gramEnd"/>
+      <w:r>
+        <w:rPr>
+          <w:bCs/>
+          <w:szCs w:val="32"/>
+        </w:rPr>
+        <w:t xml:space="preserve"> log system</w:t>
       </w:r>
       <w:r>
         <w:rPr>
@@ -419,7 +505,23 @@
           <w:bCs/>
           <w:szCs w:val="32"/>
         </w:rPr>
-        <w:t xml:space="preserve"> the computer, connect to the camera and take picture of classroom. The system will recognize the student in the picture, write to roll call log system.</w:t>
+        <w:t xml:space="preserve"> the computer, connect to the camera and take picture of classroom. The system will recognize the student in the </w:t>
+      </w:r>
+      <w:proofErr w:type="gramStart"/>
+      <w:r>
+        <w:rPr>
+          <w:bCs/>
+          <w:szCs w:val="32"/>
+        </w:rPr>
+        <w:t>picture,</w:t>
+      </w:r>
+      <w:proofErr w:type="gramEnd"/>
+      <w:r>
+        <w:rPr>
+          <w:bCs/>
+          <w:szCs w:val="32"/>
+        </w:rPr>
+        <w:t xml:space="preserve"> write to roll call log system.</w:t>
       </w:r>
     </w:p>
     <w:p>
@@ -583,8 +685,33 @@
           <w:bCs/>
           <w:szCs w:val="32"/>
         </w:rPr>
-        <w:t xml:space="preserve">                         + Disadvantage: High cost (ID Card, Card Reader). Risk of ID card lending, missing.</w:t>
-      </w:r>
+        <w:t xml:space="preserve">                         + Disadvantage: High cost (ID </w:t>
+      </w:r>
+      <w:proofErr w:type="gramStart"/>
+      <w:r>
+        <w:rPr>
+          <w:bCs/>
+          <w:szCs w:val="32"/>
+        </w:rPr>
+        <w:t>Card</w:t>
+      </w:r>
+      <w:proofErr w:type="gramEnd"/>
+      <w:r>
+        <w:rPr>
+          <w:bCs/>
+          <w:szCs w:val="32"/>
+        </w:rPr>
+        <w:t xml:space="preserve">, Card Reader). </w:t>
+      </w:r>
+      <w:proofErr w:type="gramStart"/>
+      <w:r>
+        <w:rPr>
+          <w:bCs/>
+          <w:szCs w:val="32"/>
+        </w:rPr>
+        <w:t>Risk of ID card lending, missing.</w:t>
+      </w:r>
+      <w:proofErr w:type="gramEnd"/>
     </w:p>
     <w:p>
       <w:pPr>
@@ -638,7 +765,23 @@
           <w:bCs/>
           <w:szCs w:val="32"/>
         </w:rPr>
-        <w:t xml:space="preserve">                         + Disadvantage: Cost of fingerprint reading machine. Risk of machine error. The student check</w:t>
+        <w:t xml:space="preserve">                         + Disadvantage: Cost of fingerprint reading machine. </w:t>
+      </w:r>
+      <w:proofErr w:type="gramStart"/>
+      <w:r>
+        <w:rPr>
+          <w:bCs/>
+          <w:szCs w:val="32"/>
+        </w:rPr>
+        <w:t>Risk of machine error.</w:t>
+      </w:r>
+      <w:proofErr w:type="gramEnd"/>
+      <w:r>
+        <w:rPr>
+          <w:bCs/>
+          <w:szCs w:val="32"/>
+        </w:rPr>
+        <w:t xml:space="preserve"> The student check</w:t>
       </w:r>
       <w:r>
         <w:rPr>
@@ -826,16 +969,7 @@
           <w:bCs/>
           <w:szCs w:val="28"/>
         </w:rPr>
-        <w:t>to manage the course, teacher, check attendan</w:t>
-      </w:r>
-      <w:bookmarkStart w:id="4" w:name="_GoBack"/>
-      <w:bookmarkEnd w:id="4"/>
-      <w:r>
-        <w:rPr>
-          <w:bCs/>
-          <w:szCs w:val="28"/>
-        </w:rPr>
-        <w:t>ce</w:t>
+        <w:t>to manage the course, teacher, check attendance</w:t>
       </w:r>
       <w:r>
         <w:rPr>
@@ -1171,8 +1305,17 @@
           <w:bCs/>
           <w:szCs w:val="28"/>
         </w:rPr>
-        <w:t>Base on the student list, the system will recognize the students in the picture,</w:t>
-      </w:r>
+        <w:t xml:space="preserve">Base on the student list, the system will recognize the students in the </w:t>
+      </w:r>
+      <w:proofErr w:type="gramStart"/>
+      <w:r>
+        <w:rPr>
+          <w:bCs/>
+          <w:szCs w:val="28"/>
+        </w:rPr>
+        <w:t>picture,</w:t>
+      </w:r>
+      <w:proofErr w:type="gramEnd"/>
       <w:r>
         <w:rPr>
           <w:bCs/>
@@ -1583,7 +1726,23 @@
           <w:bCs/>
           <w:szCs w:val="28"/>
         </w:rPr>
-        <w:t>The account of instructors and students will be auto-created by the system, base on the input from admin.</w:t>
+        <w:t xml:space="preserve">The account of instructors and students will be auto-created by the system, </w:t>
+      </w:r>
+      <w:proofErr w:type="spellStart"/>
+      <w:r>
+        <w:rPr>
+          <w:bCs/>
+          <w:szCs w:val="28"/>
+        </w:rPr>
+        <w:t>base</w:t>
+      </w:r>
+      <w:proofErr w:type="spellEnd"/>
+      <w:r>
+        <w:rPr>
+          <w:bCs/>
+          <w:szCs w:val="28"/>
+        </w:rPr>
+        <w:t xml:space="preserve"> on the input from admin.</w:t>
       </w:r>
     </w:p>
     <w:p>
@@ -1745,7 +1904,23 @@
           <w:bCs/>
           <w:szCs w:val="28"/>
         </w:rPr>
-        <w:t xml:space="preserve"> for face recognizing. The admin can upload images, select the faces of the students to add.</w:t>
+        <w:t xml:space="preserve"> for face recognizing. The admin can upload </w:t>
+      </w:r>
+      <w:proofErr w:type="gramStart"/>
+      <w:r>
+        <w:rPr>
+          <w:bCs/>
+          <w:szCs w:val="28"/>
+        </w:rPr>
+        <w:t>images,</w:t>
+      </w:r>
+      <w:proofErr w:type="gramEnd"/>
+      <w:r>
+        <w:rPr>
+          <w:bCs/>
+          <w:szCs w:val="28"/>
+        </w:rPr>
+        <w:t xml:space="preserve"> select the faces of the students to add.</w:t>
       </w:r>
       <w:r>
         <w:rPr>
@@ -1848,7 +2023,23 @@
           <w:bCs/>
           <w:szCs w:val="28"/>
         </w:rPr>
-        <w:t>: The course, The instructor who teach the course, the student list, the time of the course (Begin, End Date)</w:t>
+        <w:t xml:space="preserve">: The course, </w:t>
+      </w:r>
+      <w:proofErr w:type="gramStart"/>
+      <w:r>
+        <w:rPr>
+          <w:bCs/>
+          <w:szCs w:val="28"/>
+        </w:rPr>
+        <w:t>The</w:t>
+      </w:r>
+      <w:proofErr w:type="gramEnd"/>
+      <w:r>
+        <w:rPr>
+          <w:bCs/>
+          <w:szCs w:val="28"/>
+        </w:rPr>
+        <w:t xml:space="preserve"> instructor who teach the course, the student list, the time of the course (Begin, End Date)</w:t>
       </w:r>
       <w:r>
         <w:rPr>
@@ -2243,6 +2434,8 @@
         </w:rPr>
         <w:t>The report is only available to admin and instructor</w:t>
       </w:r>
+      <w:bookmarkStart w:id="4" w:name="_GoBack"/>
+      <w:bookmarkEnd w:id="4"/>
     </w:p>
     <w:p>
       <w:pPr>
@@ -2280,20 +2473,21 @@
     <w:tbl>
       <w:tblPr>
         <w:tblStyle w:val="TableGrid"/>
-        <w:tblW w:w="0" w:type="auto"/>
+        <w:tblW w:w="9532" w:type="dxa"/>
+        <w:tblInd w:w="738" w:type="dxa"/>
         <w:tblLook w:val="04A0" w:firstRow="1" w:lastRow="0" w:firstColumn="1" w:lastColumn="0" w:noHBand="0" w:noVBand="1"/>
       </w:tblPr>
       <w:tblGrid>
-        <w:gridCol w:w="558"/>
-        <w:gridCol w:w="2070"/>
-        <w:gridCol w:w="2070"/>
+        <w:gridCol w:w="630"/>
+        <w:gridCol w:w="1980"/>
+        <w:gridCol w:w="1620"/>
         <w:gridCol w:w="2070"/>
         <w:gridCol w:w="3232"/>
       </w:tblGrid>
       <w:tr>
         <w:tc>
           <w:tcPr>
-            <w:tcW w:w="558" w:type="dxa"/>
+            <w:tcW w:w="630" w:type="dxa"/>
           </w:tcPr>
           <w:p>
             <w:pPr>
@@ -2314,7 +2508,7 @@
         </w:tc>
         <w:tc>
           <w:tcPr>
-            <w:tcW w:w="2070" w:type="dxa"/>
+            <w:tcW w:w="1980" w:type="dxa"/>
           </w:tcPr>
           <w:p>
             <w:pPr>
@@ -2335,7 +2529,7 @@
         </w:tc>
         <w:tc>
           <w:tcPr>
-            <w:tcW w:w="2070" w:type="dxa"/>
+            <w:tcW w:w="1620" w:type="dxa"/>
           </w:tcPr>
           <w:p>
             <w:pPr>
@@ -2400,7 +2594,7 @@
       <w:tr>
         <w:tc>
           <w:tcPr>
-            <w:tcW w:w="558" w:type="dxa"/>
+            <w:tcW w:w="630" w:type="dxa"/>
           </w:tcPr>
           <w:p>
             <w:pPr>
@@ -2419,7 +2613,7 @@
         </w:tc>
         <w:tc>
           <w:tcPr>
-            <w:tcW w:w="2070" w:type="dxa"/>
+            <w:tcW w:w="1980" w:type="dxa"/>
           </w:tcPr>
           <w:p>
             <w:pPr>
@@ -2428,17 +2622,47 @@
                 <w:szCs w:val="28"/>
               </w:rPr>
             </w:pPr>
+            <w:proofErr w:type="spellStart"/>
             <w:r>
               <w:rPr>
                 <w:szCs w:val="28"/>
               </w:rPr>
-              <w:t>Kiều Trọng Khánh</w:t>
+              <w:t>Kiều</w:t>
             </w:r>
+            <w:proofErr w:type="spellEnd"/>
+            <w:r>
+              <w:rPr>
+                <w:szCs w:val="28"/>
+              </w:rPr>
+              <w:t xml:space="preserve"> </w:t>
+            </w:r>
+            <w:proofErr w:type="spellStart"/>
+            <w:r>
+              <w:rPr>
+                <w:szCs w:val="28"/>
+              </w:rPr>
+              <w:t>Trọng</w:t>
+            </w:r>
+            <w:proofErr w:type="spellEnd"/>
+            <w:r>
+              <w:rPr>
+                <w:szCs w:val="28"/>
+              </w:rPr>
+              <w:t xml:space="preserve"> </w:t>
+            </w:r>
+            <w:proofErr w:type="spellStart"/>
+            <w:r>
+              <w:rPr>
+                <w:szCs w:val="28"/>
+              </w:rPr>
+              <w:t>Khánh</w:t>
+            </w:r>
+            <w:proofErr w:type="spellEnd"/>
           </w:p>
         </w:tc>
         <w:tc>
           <w:tcPr>
-            <w:tcW w:w="2070" w:type="dxa"/>
+            <w:tcW w:w="1620" w:type="dxa"/>
           </w:tcPr>
           <w:p>
             <w:pPr>
@@ -2497,7 +2721,7 @@
       <w:tr>
         <w:tc>
           <w:tcPr>
-            <w:tcW w:w="558" w:type="dxa"/>
+            <w:tcW w:w="630" w:type="dxa"/>
           </w:tcPr>
           <w:p>
             <w:pPr>
@@ -2516,7 +2740,7 @@
         </w:tc>
         <w:tc>
           <w:tcPr>
-            <w:tcW w:w="2070" w:type="dxa"/>
+            <w:tcW w:w="1980" w:type="dxa"/>
           </w:tcPr>
           <w:p>
             <w:pPr>
@@ -2525,17 +2749,47 @@
                 <w:szCs w:val="28"/>
               </w:rPr>
             </w:pPr>
+            <w:proofErr w:type="spellStart"/>
             <w:r>
               <w:rPr>
                 <w:szCs w:val="28"/>
               </w:rPr>
-              <w:t>Phạm Huy Hoàng</w:t>
+              <w:t>Phạm</w:t>
             </w:r>
+            <w:proofErr w:type="spellEnd"/>
+            <w:r>
+              <w:rPr>
+                <w:szCs w:val="28"/>
+              </w:rPr>
+              <w:t xml:space="preserve"> </w:t>
+            </w:r>
+            <w:proofErr w:type="spellStart"/>
+            <w:r>
+              <w:rPr>
+                <w:szCs w:val="28"/>
+              </w:rPr>
+              <w:t>Huy</w:t>
+            </w:r>
+            <w:proofErr w:type="spellEnd"/>
+            <w:r>
+              <w:rPr>
+                <w:szCs w:val="28"/>
+              </w:rPr>
+              <w:t xml:space="preserve"> </w:t>
+            </w:r>
+            <w:proofErr w:type="spellStart"/>
+            <w:r>
+              <w:rPr>
+                <w:szCs w:val="28"/>
+              </w:rPr>
+              <w:t>Hoàng</w:t>
+            </w:r>
+            <w:proofErr w:type="spellEnd"/>
           </w:p>
         </w:tc>
         <w:tc>
           <w:tcPr>
-            <w:tcW w:w="2070" w:type="dxa"/>
+            <w:tcW w:w="1620" w:type="dxa"/>
           </w:tcPr>
           <w:p>
             <w:pPr>
@@ -2594,7 +2848,7 @@
       <w:tr>
         <w:tc>
           <w:tcPr>
-            <w:tcW w:w="558" w:type="dxa"/>
+            <w:tcW w:w="630" w:type="dxa"/>
           </w:tcPr>
           <w:p>
             <w:pPr>
@@ -2613,7 +2867,7 @@
         </w:tc>
         <w:tc>
           <w:tcPr>
-            <w:tcW w:w="2070" w:type="dxa"/>
+            <w:tcW w:w="1980" w:type="dxa"/>
           </w:tcPr>
           <w:p>
             <w:pPr>
@@ -2622,17 +2876,47 @@
                 <w:szCs w:val="28"/>
               </w:rPr>
             </w:pPr>
+            <w:proofErr w:type="spellStart"/>
             <w:r>
               <w:rPr>
                 <w:szCs w:val="28"/>
               </w:rPr>
-              <w:t>Nguyễn Thanh Bình</w:t>
+              <w:t>Nguyễn</w:t>
             </w:r>
+            <w:proofErr w:type="spellEnd"/>
+            <w:r>
+              <w:rPr>
+                <w:szCs w:val="28"/>
+              </w:rPr>
+              <w:t xml:space="preserve"> </w:t>
+            </w:r>
+            <w:proofErr w:type="spellStart"/>
+            <w:r>
+              <w:rPr>
+                <w:szCs w:val="28"/>
+              </w:rPr>
+              <w:t>Thanh</w:t>
+            </w:r>
+            <w:proofErr w:type="spellEnd"/>
+            <w:r>
+              <w:rPr>
+                <w:szCs w:val="28"/>
+              </w:rPr>
+              <w:t xml:space="preserve"> </w:t>
+            </w:r>
+            <w:proofErr w:type="spellStart"/>
+            <w:r>
+              <w:rPr>
+                <w:szCs w:val="28"/>
+              </w:rPr>
+              <w:t>Bình</w:t>
+            </w:r>
+            <w:proofErr w:type="spellEnd"/>
           </w:p>
         </w:tc>
         <w:tc>
           <w:tcPr>
-            <w:tcW w:w="2070" w:type="dxa"/>
+            <w:tcW w:w="1620" w:type="dxa"/>
           </w:tcPr>
           <w:p>
             <w:pPr>
@@ -2696,7 +2980,7 @@
       <w:tr>
         <w:tc>
           <w:tcPr>
-            <w:tcW w:w="558" w:type="dxa"/>
+            <w:tcW w:w="630" w:type="dxa"/>
           </w:tcPr>
           <w:p>
             <w:pPr>
@@ -2715,7 +2999,7 @@
         </w:tc>
         <w:tc>
           <w:tcPr>
-            <w:tcW w:w="2070" w:type="dxa"/>
+            <w:tcW w:w="1980" w:type="dxa"/>
           </w:tcPr>
           <w:p>
             <w:pPr>
@@ -2724,17 +3008,47 @@
                 <w:szCs w:val="28"/>
               </w:rPr>
             </w:pPr>
+            <w:proofErr w:type="spellStart"/>
             <w:r>
               <w:rPr>
                 <w:szCs w:val="28"/>
               </w:rPr>
-              <w:t>Nguyễn Quang Huy</w:t>
+              <w:t>Nguyễn</w:t>
             </w:r>
+            <w:proofErr w:type="spellEnd"/>
+            <w:r>
+              <w:rPr>
+                <w:szCs w:val="28"/>
+              </w:rPr>
+              <w:t xml:space="preserve"> </w:t>
+            </w:r>
+            <w:proofErr w:type="spellStart"/>
+            <w:r>
+              <w:rPr>
+                <w:szCs w:val="28"/>
+              </w:rPr>
+              <w:t>Quang</w:t>
+            </w:r>
+            <w:proofErr w:type="spellEnd"/>
+            <w:r>
+              <w:rPr>
+                <w:szCs w:val="28"/>
+              </w:rPr>
+              <w:t xml:space="preserve"> </w:t>
+            </w:r>
+            <w:proofErr w:type="spellStart"/>
+            <w:r>
+              <w:rPr>
+                <w:szCs w:val="28"/>
+              </w:rPr>
+              <w:t>Huy</w:t>
+            </w:r>
+            <w:proofErr w:type="spellEnd"/>
           </w:p>
         </w:tc>
         <w:tc>
           <w:tcPr>
-            <w:tcW w:w="2070" w:type="dxa"/>
+            <w:tcW w:w="1620" w:type="dxa"/>
           </w:tcPr>
           <w:p>
             <w:pPr>
@@ -2798,7 +3112,7 @@
       <w:tr>
         <w:tc>
           <w:tcPr>
-            <w:tcW w:w="558" w:type="dxa"/>
+            <w:tcW w:w="630" w:type="dxa"/>
           </w:tcPr>
           <w:p>
             <w:pPr>
@@ -2817,7 +3131,7 @@
         </w:tc>
         <w:tc>
           <w:tcPr>
-            <w:tcW w:w="2070" w:type="dxa"/>
+            <w:tcW w:w="1980" w:type="dxa"/>
           </w:tcPr>
           <w:p>
             <w:pPr>
@@ -2826,17 +3140,33 @@
                 <w:szCs w:val="28"/>
               </w:rPr>
             </w:pPr>
+            <w:proofErr w:type="spellStart"/>
             <w:r>
               <w:rPr>
                 <w:szCs w:val="28"/>
               </w:rPr>
-              <w:t>Đỗ Minh Đạt</w:t>
+              <w:t>Đỗ</w:t>
             </w:r>
+            <w:proofErr w:type="spellEnd"/>
+            <w:r>
+              <w:rPr>
+                <w:szCs w:val="28"/>
+              </w:rPr>
+              <w:t xml:space="preserve"> Minh </w:t>
+            </w:r>
+            <w:proofErr w:type="spellStart"/>
+            <w:r>
+              <w:rPr>
+                <w:szCs w:val="28"/>
+              </w:rPr>
+              <w:t>Đạt</w:t>
+            </w:r>
+            <w:proofErr w:type="spellEnd"/>
           </w:p>
         </w:tc>
         <w:tc>
           <w:tcPr>
-            <w:tcW w:w="2070" w:type="dxa"/>
+            <w:tcW w:w="1620" w:type="dxa"/>
           </w:tcPr>
           <w:p>
             <w:pPr>
@@ -5490,7 +5820,7 @@
 </file>
 
 <file path=customXml/itemProps1.xml><?xml version="1.0" encoding="utf-8"?>
-<ds:datastoreItem xmlns:ds="http://schemas.openxmlformats.org/officeDocument/2006/customXml" ds:itemID="{55E163E4-BB3C-4236-8350-569576CA13B5}">
+<ds:datastoreItem xmlns:ds="http://schemas.openxmlformats.org/officeDocument/2006/customXml" ds:itemID="{A13AE882-5BA5-4E56-965C-EDFAD86572C9}">
   <ds:schemaRefs>
     <ds:schemaRef ds:uri="http://schemas.openxmlformats.org/officeDocument/2006/bibliography"/>
   </ds:schemaRefs>

</xml_diff>

<commit_message>
Hòan thành repỏrt 1 va 2. Done
</commit_message>
<xml_diff>
--- a/Document/Report 1 - Introduction.docx
+++ b/Document/Report 1 - Introduction.docx
@@ -195,9 +195,6 @@
     <w:p>
       <w:pPr>
         <w:pStyle w:val="Heading2"/>
-        <w:rPr>
-          <w:sz w:val="32"/>
-        </w:rPr>
       </w:pPr>
       <w:bookmarkStart w:id="2" w:name="_Toc366559297"/>
       <w:r>
@@ -290,9 +287,6 @@
     <w:p>
       <w:pPr>
         <w:pStyle w:val="Heading2"/>
-        <w:rPr>
-          <w:sz w:val="32"/>
-        </w:rPr>
       </w:pPr>
       <w:bookmarkStart w:id="3" w:name="_Toc366559298"/>
       <w:r>
@@ -526,26 +520,9 @@
     </w:p>
     <w:p>
       <w:pPr>
-        <w:pStyle w:val="Default"/>
-        <w:numPr>
-          <w:ilvl w:val="0"/>
-          <w:numId w:val="2"/>
-        </w:numPr>
-        <w:ind w:left="810"/>
-        <w:rPr>
-          <w:b/>
-          <w:bCs/>
-          <w:sz w:val="32"/>
-          <w:szCs w:val="32"/>
-        </w:rPr>
-      </w:pPr>
-      <w:r>
-        <w:rPr>
-          <w:b/>
-          <w:bCs/>
-          <w:sz w:val="28"/>
-          <w:szCs w:val="28"/>
-        </w:rPr>
+        <w:pStyle w:val="Heading2"/>
+      </w:pPr>
+      <w:r>
         <w:t>Problem Definition</w:t>
       </w:r>
     </w:p>
@@ -876,120 +853,111 @@
     </w:p>
     <w:p>
       <w:pPr>
-        <w:pStyle w:val="Default"/>
-        <w:numPr>
-          <w:ilvl w:val="0"/>
-          <w:numId w:val="2"/>
-        </w:numPr>
+        <w:pStyle w:val="Heading2"/>
+      </w:pPr>
+      <w:r>
+        <w:t>Proposed Solution</w:t>
+      </w:r>
+    </w:p>
+    <w:p>
+      <w:pPr>
+        <w:pStyle w:val="Default"/>
         <w:ind w:left="810"/>
         <w:rPr>
+          <w:bCs/>
+          <w:szCs w:val="28"/>
+        </w:rPr>
+      </w:pPr>
+      <w:r>
+        <w:rPr>
+          <w:bCs/>
+          <w:szCs w:val="28"/>
+        </w:rPr>
+        <w:t>The system is inten</w:t>
+      </w:r>
+      <w:r>
+        <w:rPr>
+          <w:bCs/>
+          <w:szCs w:val="28"/>
+        </w:rPr>
+        <w:t>d</w:t>
+      </w:r>
+      <w:r>
+        <w:rPr>
+          <w:bCs/>
+          <w:szCs w:val="28"/>
+        </w:rPr>
+        <w:t xml:space="preserve">ed </w:t>
+      </w:r>
+      <w:r>
+        <w:rPr>
+          <w:bCs/>
+          <w:szCs w:val="28"/>
+        </w:rPr>
+        <w:t>for</w:t>
+      </w:r>
+      <w:r>
+        <w:rPr>
+          <w:bCs/>
+          <w:szCs w:val="28"/>
+        </w:rPr>
+        <w:t xml:space="preserve"> used in only school or university, where the </w:t>
+      </w:r>
+      <w:r>
+        <w:rPr>
+          <w:bCs/>
+          <w:szCs w:val="28"/>
+        </w:rPr>
+        <w:t>pupils/</w:t>
+      </w:r>
+      <w:r>
+        <w:rPr>
+          <w:bCs/>
+          <w:szCs w:val="28"/>
+        </w:rPr>
+        <w:t>student</w:t>
+      </w:r>
+      <w:r>
+        <w:rPr>
+          <w:bCs/>
+          <w:szCs w:val="28"/>
+        </w:rPr>
+        <w:t xml:space="preserve">s sit in a classroom. The system must </w:t>
+      </w:r>
+      <w:r>
+        <w:rPr>
+          <w:bCs/>
+          <w:szCs w:val="28"/>
+        </w:rPr>
+        <w:t>to manage the course, teacher, check attendance</w:t>
+      </w:r>
+      <w:r>
+        <w:rPr>
+          <w:bCs/>
+          <w:szCs w:val="28"/>
+        </w:rPr>
+        <w:t>…. In detail, the system wi</w:t>
+      </w:r>
+      <w:r>
+        <w:rPr>
+          <w:bCs/>
+          <w:szCs w:val="28"/>
+        </w:rPr>
+        <w:t>ll enable following function:</w:t>
+      </w:r>
+    </w:p>
+    <w:p>
+      <w:pPr>
+        <w:pStyle w:val="Heading3"/>
+      </w:pPr>
+      <w:r>
+        <w:rPr>
+          <w:rStyle w:val="Heading3Char"/>
           <w:b/>
           <w:bCs/>
-          <w:sz w:val="32"/>
-          <w:szCs w:val="32"/>
-        </w:rPr>
-      </w:pPr>
-      <w:r>
-        <w:rPr>
-          <w:b/>
-          <w:bCs/>
-          <w:sz w:val="28"/>
-          <w:szCs w:val="28"/>
-        </w:rPr>
-        <w:t>Proposed Solution</w:t>
-      </w:r>
-    </w:p>
-    <w:p>
-      <w:pPr>
-        <w:pStyle w:val="Default"/>
-        <w:ind w:left="810"/>
-        <w:rPr>
-          <w:bCs/>
-          <w:szCs w:val="28"/>
-        </w:rPr>
-      </w:pPr>
-      <w:r>
-        <w:rPr>
-          <w:bCs/>
-          <w:szCs w:val="28"/>
-        </w:rPr>
-        <w:t>The system is inten</w:t>
-      </w:r>
-      <w:r>
-        <w:rPr>
-          <w:bCs/>
-          <w:szCs w:val="28"/>
-        </w:rPr>
-        <w:t>d</w:t>
-      </w:r>
-      <w:r>
-        <w:rPr>
-          <w:bCs/>
-          <w:szCs w:val="28"/>
-        </w:rPr>
-        <w:t xml:space="preserve">ed </w:t>
-      </w:r>
-      <w:r>
-        <w:rPr>
-          <w:bCs/>
-          <w:szCs w:val="28"/>
-        </w:rPr>
-        <w:t>for</w:t>
-      </w:r>
-      <w:r>
-        <w:rPr>
-          <w:bCs/>
-          <w:szCs w:val="28"/>
-        </w:rPr>
-        <w:t xml:space="preserve"> used in only school or university, where the </w:t>
-      </w:r>
-      <w:r>
-        <w:rPr>
-          <w:bCs/>
-          <w:szCs w:val="28"/>
-        </w:rPr>
-        <w:t>pupils/</w:t>
-      </w:r>
-      <w:r>
-        <w:rPr>
-          <w:bCs/>
-          <w:szCs w:val="28"/>
-        </w:rPr>
-        <w:t>student</w:t>
-      </w:r>
-      <w:r>
-        <w:rPr>
-          <w:bCs/>
-          <w:szCs w:val="28"/>
-        </w:rPr>
-        <w:t xml:space="preserve">s sit in a classroom. The system must </w:t>
-      </w:r>
-      <w:r>
-        <w:rPr>
-          <w:bCs/>
-          <w:szCs w:val="28"/>
-        </w:rPr>
-        <w:t>to manage the course, teacher, check attendance</w:t>
-      </w:r>
-      <w:r>
-        <w:rPr>
-          <w:bCs/>
-          <w:szCs w:val="28"/>
-        </w:rPr>
-        <w:t>…. In detail, the system wi</w:t>
-      </w:r>
-      <w:r>
-        <w:rPr>
-          <w:bCs/>
-          <w:szCs w:val="28"/>
-        </w:rPr>
-        <w:t>ll enable following function:</w:t>
-      </w:r>
-    </w:p>
-    <w:p>
-      <w:pPr>
-        <w:pStyle w:val="Heading3"/>
-      </w:pPr>
+        </w:rPr>
+        <w:t xml:space="preserve"> </w:t>
+      </w:r>
       <w:r>
         <w:rPr>
           <w:rStyle w:val="Heading3Char"/>
@@ -1539,6 +1507,9 @@
         <w:pStyle w:val="Heading3"/>
       </w:pPr>
       <w:r>
+        <w:t xml:space="preserve"> </w:t>
+      </w:r>
+      <w:r>
         <w:t>Advantage and disadvantage</w:t>
       </w:r>
     </w:p>
@@ -1659,34 +1630,17 @@
     </w:p>
     <w:p>
       <w:pPr>
-        <w:pStyle w:val="Default"/>
-        <w:numPr>
-          <w:ilvl w:val="0"/>
-          <w:numId w:val="2"/>
-        </w:numPr>
+        <w:pStyle w:val="Heading2"/>
+      </w:pPr>
+      <w:r>
+        <w:t>Functional Requirement</w:t>
+      </w:r>
+    </w:p>
+    <w:p>
+      <w:pPr>
+        <w:pStyle w:val="Default"/>
         <w:ind w:left="810"/>
         <w:rPr>
-          <w:b/>
-          <w:bCs/>
-          <w:sz w:val="32"/>
-          <w:szCs w:val="32"/>
-        </w:rPr>
-      </w:pPr>
-      <w:r>
-        <w:rPr>
-          <w:b/>
-          <w:bCs/>
-          <w:sz w:val="28"/>
-          <w:szCs w:val="28"/>
-        </w:rPr>
-        <w:t>Functional Requirement</w:t>
-      </w:r>
-    </w:p>
-    <w:p>
-      <w:pPr>
-        <w:pStyle w:val="Default"/>
-        <w:ind w:left="810"/>
-        <w:rPr>
           <w:bCs/>
           <w:szCs w:val="28"/>
         </w:rPr>
@@ -1703,6 +1657,9 @@
       <w:pPr>
         <w:pStyle w:val="Heading3"/>
       </w:pPr>
+      <w:r>
+        <w:t xml:space="preserve"> </w:t>
+      </w:r>
       <w:r>
         <w:t>Create Account</w:t>
       </w:r>
@@ -1772,6 +1729,9 @@
         <w:pStyle w:val="Heading3"/>
       </w:pPr>
       <w:r>
+        <w:t xml:space="preserve"> </w:t>
+      </w:r>
+      <w:r>
         <w:t>Instructor Management</w:t>
       </w:r>
     </w:p>
@@ -1802,6 +1762,9 @@
         <w:pStyle w:val="Heading3"/>
       </w:pPr>
       <w:r>
+        <w:t xml:space="preserve"> </w:t>
+      </w:r>
+      <w:r>
         <w:t>Class Management</w:t>
       </w:r>
     </w:p>
@@ -1846,6 +1809,9 @@
         <w:pStyle w:val="Heading3"/>
       </w:pPr>
       <w:r>
+        <w:t xml:space="preserve"> </w:t>
+      </w:r>
+      <w:r>
         <w:t>Student Management</w:t>
       </w:r>
     </w:p>
@@ -1942,6 +1908,9 @@
         <w:pStyle w:val="Heading3"/>
       </w:pPr>
       <w:r>
+        <w:t xml:space="preserve"> </w:t>
+      </w:r>
+      <w:r>
         <w:t>Course Management</w:t>
       </w:r>
     </w:p>
@@ -1972,6 +1941,9 @@
         <w:pStyle w:val="Heading3"/>
       </w:pPr>
       <w:r>
+        <w:t xml:space="preserve"> </w:t>
+      </w:r>
+      <w:r>
         <w:t>Roll Call Management</w:t>
       </w:r>
     </w:p>
@@ -2112,6 +2084,10 @@
         <w:pStyle w:val="Heading3"/>
       </w:pPr>
       <w:r>
+        <w:lastRenderedPageBreak/>
+        <w:t xml:space="preserve"> </w:t>
+      </w:r>
+      <w:r>
         <w:t>Attendance Checking</w:t>
       </w:r>
     </w:p>
@@ -2134,7 +2110,6 @@
           <w:bCs/>
           <w:szCs w:val="28"/>
         </w:rPr>
-        <w:lastRenderedPageBreak/>
         <w:t xml:space="preserve">At the beginning of each studying session, the </w:t>
       </w:r>
       <w:r>
@@ -2301,6 +2276,9 @@
         <w:pStyle w:val="Heading3"/>
       </w:pPr>
       <w:r>
+        <w:t xml:space="preserve"> </w:t>
+      </w:r>
+      <w:r>
         <w:t>Stranger Alert</w:t>
       </w:r>
     </w:p>
@@ -2367,8 +2345,13 @@
         <w:pStyle w:val="Heading3"/>
       </w:pPr>
       <w:r>
+        <w:t xml:space="preserve"> </w:t>
+      </w:r>
+      <w:r>
         <w:t>Attendance Report</w:t>
       </w:r>
+      <w:bookmarkStart w:id="4" w:name="_GoBack"/>
+      <w:bookmarkEnd w:id="4"/>
     </w:p>
     <w:p>
       <w:pPr>
@@ -2434,29 +2417,12 @@
         </w:rPr>
         <w:t>The report is only available to admin and instructor</w:t>
       </w:r>
-      <w:bookmarkStart w:id="4" w:name="_GoBack"/>
-      <w:bookmarkEnd w:id="4"/>
-    </w:p>
-    <w:p>
-      <w:pPr>
-        <w:pStyle w:val="Default"/>
-        <w:numPr>
-          <w:ilvl w:val="0"/>
-          <w:numId w:val="2"/>
-        </w:numPr>
-        <w:ind w:left="810"/>
-        <w:rPr>
-          <w:sz w:val="28"/>
-          <w:szCs w:val="28"/>
-        </w:rPr>
-      </w:pPr>
-      <w:r>
-        <w:rPr>
-          <w:b/>
-          <w:bCs/>
-          <w:sz w:val="28"/>
-          <w:szCs w:val="28"/>
-        </w:rPr>
+    </w:p>
+    <w:p>
+      <w:pPr>
+        <w:pStyle w:val="Heading2"/>
+      </w:pPr>
+      <w:r>
         <w:t xml:space="preserve">Role and Responsibility </w:t>
       </w:r>
     </w:p>
@@ -3561,7 +3527,7 @@
   <w:abstractNum w:abstractNumId="3">
     <w:nsid w:val="7D480DD4"/>
     <w:multiLevelType w:val="multilevel"/>
-    <w:tmpl w:val="D9F6420C"/>
+    <w:tmpl w:val="59DE2426"/>
     <w:lvl w:ilvl="0">
       <w:start w:val="1"/>
       <w:numFmt w:val="decimal"/>
@@ -3887,7 +3853,7 @@
     <w:uiPriority w:val="9"/>
     <w:unhideWhenUsed/>
     <w:qFormat/>
-    <w:rsid w:val="003265BA"/>
+    <w:rsid w:val="006852D4"/>
     <w:pPr>
       <w:numPr>
         <w:numId w:val="2"/>
@@ -3898,7 +3864,7 @@
     <w:rPr>
       <w:b/>
       <w:bCs/>
-      <w:sz w:val="28"/>
+      <w:sz w:val="32"/>
       <w:szCs w:val="32"/>
     </w:rPr>
   </w:style>
@@ -3910,7 +3876,7 @@
     <w:uiPriority w:val="9"/>
     <w:unhideWhenUsed/>
     <w:qFormat/>
-    <w:rsid w:val="00DB09CE"/>
+    <w:rsid w:val="006852D4"/>
     <w:pPr>
       <w:numPr>
         <w:ilvl w:val="1"/>
@@ -3923,6 +3889,7 @@
     <w:rPr>
       <w:b/>
       <w:bCs/>
+      <w:sz w:val="28"/>
       <w:szCs w:val="28"/>
     </w:rPr>
   </w:style>
@@ -4172,29 +4139,29 @@
     <w:basedOn w:val="DefaultParagraphFont"/>
     <w:link w:val="Heading2"/>
     <w:uiPriority w:val="9"/>
-    <w:rsid w:val="003265BA"/>
+    <w:rsid w:val="006852D4"/>
+    <w:rPr>
+      <w:rFonts w:ascii="Cambria" w:eastAsiaTheme="minorHAnsi" w:hAnsi="Cambria" w:cs="Cambria"/>
+      <w:b/>
+      <w:bCs/>
+      <w:color w:val="000000"/>
+      <w:sz w:val="32"/>
+      <w:szCs w:val="32"/>
+      <w:lang w:val="en-US" w:eastAsia="en-US"/>
+    </w:rPr>
+  </w:style>
+  <w:style w:type="character" w:customStyle="1" w:styleId="Heading3Char">
+    <w:name w:val="Heading 3 Char"/>
+    <w:basedOn w:val="DefaultParagraphFont"/>
+    <w:link w:val="Heading3"/>
+    <w:uiPriority w:val="9"/>
+    <w:rsid w:val="006852D4"/>
     <w:rPr>
       <w:rFonts w:ascii="Cambria" w:eastAsiaTheme="minorHAnsi" w:hAnsi="Cambria" w:cs="Cambria"/>
       <w:b/>
       <w:bCs/>
       <w:color w:val="000000"/>
       <w:sz w:val="28"/>
-      <w:szCs w:val="32"/>
-      <w:lang w:val="en-US" w:eastAsia="en-US"/>
-    </w:rPr>
-  </w:style>
-  <w:style w:type="character" w:customStyle="1" w:styleId="Heading3Char">
-    <w:name w:val="Heading 3 Char"/>
-    <w:basedOn w:val="DefaultParagraphFont"/>
-    <w:link w:val="Heading3"/>
-    <w:uiPriority w:val="9"/>
-    <w:rsid w:val="00DB09CE"/>
-    <w:rPr>
-      <w:rFonts w:ascii="Cambria" w:eastAsiaTheme="minorHAnsi" w:hAnsi="Cambria" w:cs="Cambria"/>
-      <w:b/>
-      <w:bCs/>
-      <w:color w:val="000000"/>
-      <w:sz w:val="24"/>
       <w:szCs w:val="28"/>
       <w:lang w:val="en-US" w:eastAsia="en-US"/>
     </w:rPr>
@@ -4804,7 +4771,7 @@
     <w:uiPriority w:val="9"/>
     <w:unhideWhenUsed/>
     <w:qFormat/>
-    <w:rsid w:val="003265BA"/>
+    <w:rsid w:val="006852D4"/>
     <w:pPr>
       <w:numPr>
         <w:numId w:val="2"/>
@@ -4815,7 +4782,7 @@
     <w:rPr>
       <w:b/>
       <w:bCs/>
-      <w:sz w:val="28"/>
+      <w:sz w:val="32"/>
       <w:szCs w:val="32"/>
     </w:rPr>
   </w:style>
@@ -4827,7 +4794,7 @@
     <w:uiPriority w:val="9"/>
     <w:unhideWhenUsed/>
     <w:qFormat/>
-    <w:rsid w:val="00DB09CE"/>
+    <w:rsid w:val="006852D4"/>
     <w:pPr>
       <w:numPr>
         <w:ilvl w:val="1"/>
@@ -4840,6 +4807,7 @@
     <w:rPr>
       <w:b/>
       <w:bCs/>
+      <w:sz w:val="28"/>
       <w:szCs w:val="28"/>
     </w:rPr>
   </w:style>
@@ -5089,29 +5057,29 @@
     <w:basedOn w:val="DefaultParagraphFont"/>
     <w:link w:val="Heading2"/>
     <w:uiPriority w:val="9"/>
-    <w:rsid w:val="003265BA"/>
+    <w:rsid w:val="006852D4"/>
+    <w:rPr>
+      <w:rFonts w:ascii="Cambria" w:eastAsiaTheme="minorHAnsi" w:hAnsi="Cambria" w:cs="Cambria"/>
+      <w:b/>
+      <w:bCs/>
+      <w:color w:val="000000"/>
+      <w:sz w:val="32"/>
+      <w:szCs w:val="32"/>
+      <w:lang w:val="en-US" w:eastAsia="en-US"/>
+    </w:rPr>
+  </w:style>
+  <w:style w:type="character" w:customStyle="1" w:styleId="Heading3Char">
+    <w:name w:val="Heading 3 Char"/>
+    <w:basedOn w:val="DefaultParagraphFont"/>
+    <w:link w:val="Heading3"/>
+    <w:uiPriority w:val="9"/>
+    <w:rsid w:val="006852D4"/>
     <w:rPr>
       <w:rFonts w:ascii="Cambria" w:eastAsiaTheme="minorHAnsi" w:hAnsi="Cambria" w:cs="Cambria"/>
       <w:b/>
       <w:bCs/>
       <w:color w:val="000000"/>
       <w:sz w:val="28"/>
-      <w:szCs w:val="32"/>
-      <w:lang w:val="en-US" w:eastAsia="en-US"/>
-    </w:rPr>
-  </w:style>
-  <w:style w:type="character" w:customStyle="1" w:styleId="Heading3Char">
-    <w:name w:val="Heading 3 Char"/>
-    <w:basedOn w:val="DefaultParagraphFont"/>
-    <w:link w:val="Heading3"/>
-    <w:uiPriority w:val="9"/>
-    <w:rsid w:val="00DB09CE"/>
-    <w:rPr>
-      <w:rFonts w:ascii="Cambria" w:eastAsiaTheme="minorHAnsi" w:hAnsi="Cambria" w:cs="Cambria"/>
-      <w:b/>
-      <w:bCs/>
-      <w:color w:val="000000"/>
-      <w:sz w:val="24"/>
       <w:szCs w:val="28"/>
       <w:lang w:val="en-US" w:eastAsia="en-US"/>
     </w:rPr>
@@ -5820,7 +5788,7 @@
 </file>
 
 <file path=customXml/itemProps1.xml><?xml version="1.0" encoding="utf-8"?>
-<ds:datastoreItem xmlns:ds="http://schemas.openxmlformats.org/officeDocument/2006/customXml" ds:itemID="{A13AE882-5BA5-4E56-965C-EDFAD86572C9}">
+<ds:datastoreItem xmlns:ds="http://schemas.openxmlformats.org/officeDocument/2006/customXml" ds:itemID="{63F9536B-190C-4466-B803-7CAD9CF1148F}">
   <ds:schemaRefs>
     <ds:schemaRef ds:uri="http://schemas.openxmlformats.org/officeDocument/2006/bibliography"/>
   </ds:schemaRefs>

</xml_diff>

<commit_message>
Fix the report. Tach report 1.
</commit_message>
<xml_diff>
--- a/Document/Report 1 - Introduction.docx
+++ b/Document/Report 1 - Introduction.docx
@@ -415,7 +415,7 @@
                 <w:sz w:val="24"/>
                 <w:szCs w:val="24"/>
               </w:rPr>
-              <w:t>Quang</w:t>
+              <w:t>Quoc</w:t>
             </w:r>
             <w:proofErr w:type="spellEnd"/>
             <w:r>
@@ -736,8 +736,153 @@
         </w:rPr>
         <w:t>/2013-</w:t>
       </w:r>
-    </w:p>
-    <w:bookmarkStart w:id="0" w:name="_Toc366867244" w:displacedByCustomXml="next"/>
+      <w:r>
+        <w:rPr>
+          <w:rFonts w:ascii="Cambria" w:hAnsi="Cambria"/>
+          <w:sz w:val="26"/>
+          <w:szCs w:val="26"/>
+        </w:rPr>
+        <w:br w:type="page"/>
+      </w:r>
+    </w:p>
+    <w:p>
+      <w:pPr>
+        <w:jc w:val="center"/>
+        <w:rPr>
+          <w:rFonts w:ascii="Cambria" w:hAnsi="Cambria"/>
+          <w:i/>
+          <w:sz w:val="24"/>
+          <w:szCs w:val="24"/>
+        </w:rPr>
+      </w:pPr>
+      <w:r>
+        <w:rPr>
+          <w:rFonts w:ascii="Cambria" w:hAnsi="Cambria"/>
+          <w:i/>
+          <w:sz w:val="24"/>
+          <w:szCs w:val="24"/>
+        </w:rPr>
+        <w:lastRenderedPageBreak/>
+        <w:t>This page is intentionally left blank</w:t>
+      </w:r>
+      <w:r>
+        <w:rPr>
+          <w:rFonts w:ascii="Cambria" w:hAnsi="Cambria"/>
+          <w:i/>
+          <w:sz w:val="24"/>
+          <w:szCs w:val="24"/>
+        </w:rPr>
+        <w:br w:type="page"/>
+      </w:r>
+    </w:p>
+    <w:p>
+      <w:pPr>
+        <w:jc w:val="both"/>
+        <w:rPr>
+          <w:rFonts w:ascii="Cambria" w:hAnsi="Cambria"/>
+          <w:b/>
+          <w:i/>
+          <w:u w:val="single"/>
+        </w:rPr>
+      </w:pPr>
+      <w:r>
+        <w:rPr>
+          <w:rFonts w:ascii="Cambria" w:hAnsi="Cambria"/>
+          <w:b/>
+          <w:i/>
+          <w:sz w:val="32"/>
+          <w:u w:val="single"/>
+        </w:rPr>
+        <w:lastRenderedPageBreak/>
+        <w:t>ACKNOWLEDGEMENTS</w:t>
+      </w:r>
+      <w:r>
+        <w:rPr>
+          <w:rFonts w:ascii="Cambria" w:hAnsi="Cambria"/>
+          <w:b/>
+          <w:i/>
+          <w:u w:val="single"/>
+        </w:rPr>
+        <w:t xml:space="preserve"> </w:t>
+      </w:r>
+    </w:p>
+    <w:p>
+      <w:pPr>
+        <w:jc w:val="both"/>
+        <w:rPr>
+          <w:rFonts w:ascii="Cambria" w:hAnsi="Cambria"/>
+        </w:rPr>
+      </w:pPr>
+      <w:r>
+        <w:rPr>
+          <w:rFonts w:ascii="Cambria" w:hAnsi="Cambria"/>
+        </w:rPr>
+        <w:t xml:space="preserve">We wish to thank various people for their contribution to this project: Our teachers for their advices and participant in the final review, our friend for the valuable technical support. </w:t>
+      </w:r>
+    </w:p>
+    <w:p>
+      <w:pPr>
+        <w:jc w:val="both"/>
+        <w:rPr>
+          <w:rFonts w:ascii="Cambria" w:hAnsi="Cambria"/>
+        </w:rPr>
+      </w:pPr>
+      <w:r>
+        <w:rPr>
+          <w:rFonts w:ascii="Cambria" w:hAnsi="Cambria"/>
+        </w:rPr>
+        <w:t xml:space="preserve">Special thanks should be given to </w:t>
+      </w:r>
+      <w:proofErr w:type="spellStart"/>
+      <w:r>
+        <w:rPr>
+          <w:rFonts w:ascii="Cambria" w:hAnsi="Cambria"/>
+        </w:rPr>
+        <w:t>Mr.Kiều</w:t>
+      </w:r>
+      <w:proofErr w:type="spellEnd"/>
+      <w:r>
+        <w:rPr>
+          <w:rFonts w:ascii="Cambria" w:hAnsi="Cambria"/>
+        </w:rPr>
+        <w:t xml:space="preserve"> </w:t>
+      </w:r>
+      <w:proofErr w:type="spellStart"/>
+      <w:r>
+        <w:rPr>
+          <w:rFonts w:ascii="Cambria" w:hAnsi="Cambria"/>
+        </w:rPr>
+        <w:t>Trọng</w:t>
+      </w:r>
+      <w:proofErr w:type="spellEnd"/>
+      <w:r>
+        <w:rPr>
+          <w:rFonts w:ascii="Cambria" w:hAnsi="Cambria"/>
+        </w:rPr>
+        <w:t xml:space="preserve"> </w:t>
+      </w:r>
+      <w:proofErr w:type="spellStart"/>
+      <w:r>
+        <w:rPr>
+          <w:rFonts w:ascii="Cambria" w:hAnsi="Cambria"/>
+        </w:rPr>
+        <w:t>Khánh</w:t>
+      </w:r>
+      <w:proofErr w:type="spellEnd"/>
+      <w:r>
+        <w:rPr>
+          <w:rFonts w:ascii="Cambria" w:hAnsi="Cambria"/>
+        </w:rPr>
+        <w:t>, our research supervisor for his professional guidance and the useful, constructive recommendations throughout the course of this project.</w:t>
+      </w:r>
+      <w:r>
+        <w:rPr>
+          <w:rFonts w:ascii="Cambria" w:hAnsi="Cambria"/>
+        </w:rPr>
+        <w:br w:type="page"/>
+      </w:r>
+    </w:p>
+    <w:bookmarkStart w:id="0" w:name="_Toc367122553" w:displacedByCustomXml="next"/>
     <w:sdt>
       <w:sdtPr>
         <w:rPr>
@@ -790,11 +935,10 @@
           <w:pPr>
             <w:pStyle w:val="TOC1"/>
             <w:tabs>
-              <w:tab w:val="right" w:leader="dot" w:pos="9080"/>
+              <w:tab w:val="right" w:leader="dot" w:pos="8780"/>
             </w:tabs>
             <w:rPr>
               <w:rFonts w:ascii="Cambria" w:eastAsiaTheme="minorEastAsia" w:hAnsi="Cambria"/>
-              <w:b/>
               <w:noProof/>
               <w:sz w:val="24"/>
               <w:szCs w:val="24"/>
@@ -809,12 +953,11 @@
           <w:r>
             <w:fldChar w:fldCharType="separate"/>
           </w:r>
-          <w:hyperlink w:anchor="_Toc366867244" w:history="1">
+          <w:hyperlink w:anchor="_Toc367122553" w:history="1">
             <w:r>
               <w:rPr>
                 <w:rStyle w:val="Hyperlink"/>
                 <w:rFonts w:ascii="Cambria" w:hAnsi="Cambria"/>
-                <w:b/>
                 <w:noProof/>
                 <w:sz w:val="24"/>
                 <w:szCs w:val="24"/>
@@ -824,7 +967,6 @@
             <w:r>
               <w:rPr>
                 <w:rFonts w:ascii="Cambria" w:hAnsi="Cambria"/>
-                <w:b/>
                 <w:noProof/>
                 <w:webHidden/>
                 <w:sz w:val="24"/>
@@ -835,7 +977,6 @@
             <w:r>
               <w:rPr>
                 <w:rFonts w:ascii="Cambria" w:hAnsi="Cambria"/>
-                <w:b/>
                 <w:noProof/>
                 <w:webHidden/>
                 <w:sz w:val="24"/>
@@ -846,28 +987,25 @@
             <w:r>
               <w:rPr>
                 <w:rFonts w:ascii="Cambria" w:hAnsi="Cambria"/>
-                <w:b/>
-                <w:noProof/>
-                <w:webHidden/>
-                <w:sz w:val="24"/>
-                <w:szCs w:val="24"/>
-              </w:rPr>
-              <w:instrText xml:space="preserve"> PAGEREF _Toc366867244 \h </w:instrText>
-            </w:r>
-            <w:r>
-              <w:rPr>
-                <w:rFonts w:ascii="Cambria" w:hAnsi="Cambria"/>
-                <w:b/>
-                <w:noProof/>
-                <w:webHidden/>
-                <w:sz w:val="24"/>
-                <w:szCs w:val="24"/>
-              </w:rPr>
-            </w:r>
-            <w:r>
-              <w:rPr>
-                <w:rFonts w:ascii="Cambria" w:hAnsi="Cambria"/>
-                <w:b/>
+                <w:noProof/>
+                <w:webHidden/>
+                <w:sz w:val="24"/>
+                <w:szCs w:val="24"/>
+              </w:rPr>
+              <w:instrText xml:space="preserve"> PAGEREF _Toc367122553 \h </w:instrText>
+            </w:r>
+            <w:r>
+              <w:rPr>
+                <w:rFonts w:ascii="Cambria" w:hAnsi="Cambria"/>
+                <w:noProof/>
+                <w:webHidden/>
+                <w:sz w:val="24"/>
+                <w:szCs w:val="24"/>
+              </w:rPr>
+            </w:r>
+            <w:r>
+              <w:rPr>
+                <w:rFonts w:ascii="Cambria" w:hAnsi="Cambria"/>
                 <w:noProof/>
                 <w:webHidden/>
                 <w:sz w:val="24"/>
@@ -878,18 +1016,16 @@
             <w:r>
               <w:rPr>
                 <w:rFonts w:ascii="Cambria" w:hAnsi="Cambria"/>
-                <w:b/>
-                <w:noProof/>
-                <w:webHidden/>
-                <w:sz w:val="24"/>
-                <w:szCs w:val="24"/>
-              </w:rPr>
-              <w:t>2</w:t>
-            </w:r>
-            <w:r>
-              <w:rPr>
-                <w:rFonts w:ascii="Cambria" w:hAnsi="Cambria"/>
-                <w:b/>
+                <w:noProof/>
+                <w:webHidden/>
+                <w:sz w:val="24"/>
+                <w:szCs w:val="24"/>
+              </w:rPr>
+              <w:t>4</w:t>
+            </w:r>
+            <w:r>
+              <w:rPr>
+                <w:rFonts w:ascii="Cambria" w:hAnsi="Cambria"/>
                 <w:noProof/>
                 <w:webHidden/>
                 <w:sz w:val="24"/>
@@ -903,7 +1039,7 @@
           <w:pPr>
             <w:pStyle w:val="TOC1"/>
             <w:tabs>
-              <w:tab w:val="right" w:leader="dot" w:pos="9080"/>
+              <w:tab w:val="right" w:leader="dot" w:pos="8780"/>
             </w:tabs>
             <w:rPr>
               <w:rFonts w:ascii="Cambria" w:eastAsiaTheme="minorEastAsia" w:hAnsi="Cambria"/>
@@ -912,12 +1048,11 @@
               <w:szCs w:val="24"/>
             </w:rPr>
           </w:pPr>
-          <w:hyperlink w:anchor="_Toc366867245" w:history="1">
+          <w:hyperlink w:anchor="_Toc367122554" w:history="1">
             <w:r>
               <w:rPr>
                 <w:rStyle w:val="Hyperlink"/>
                 <w:rFonts w:ascii="Cambria" w:hAnsi="Cambria"/>
-                <w:b/>
                 <w:noProof/>
                 <w:sz w:val="24"/>
                 <w:szCs w:val="24"/>
@@ -927,7 +1062,6 @@
             <w:r>
               <w:rPr>
                 <w:rFonts w:ascii="Cambria" w:hAnsi="Cambria"/>
-                <w:b/>
                 <w:noProof/>
                 <w:webHidden/>
                 <w:sz w:val="24"/>
@@ -938,7 +1072,6 @@
             <w:r>
               <w:rPr>
                 <w:rFonts w:ascii="Cambria" w:hAnsi="Cambria"/>
-                <w:b/>
                 <w:noProof/>
                 <w:webHidden/>
                 <w:sz w:val="24"/>
@@ -949,28 +1082,25 @@
             <w:r>
               <w:rPr>
                 <w:rFonts w:ascii="Cambria" w:hAnsi="Cambria"/>
-                <w:b/>
-                <w:noProof/>
-                <w:webHidden/>
-                <w:sz w:val="24"/>
-                <w:szCs w:val="24"/>
-              </w:rPr>
-              <w:instrText xml:space="preserve"> PAGEREF _Toc366867245 \h </w:instrText>
-            </w:r>
-            <w:r>
-              <w:rPr>
-                <w:rFonts w:ascii="Cambria" w:hAnsi="Cambria"/>
-                <w:b/>
-                <w:noProof/>
-                <w:webHidden/>
-                <w:sz w:val="24"/>
-                <w:szCs w:val="24"/>
-              </w:rPr>
-            </w:r>
-            <w:r>
-              <w:rPr>
-                <w:rFonts w:ascii="Cambria" w:hAnsi="Cambria"/>
-                <w:b/>
+                <w:noProof/>
+                <w:webHidden/>
+                <w:sz w:val="24"/>
+                <w:szCs w:val="24"/>
+              </w:rPr>
+              <w:instrText xml:space="preserve"> PAGEREF _Toc367122554 \h </w:instrText>
+            </w:r>
+            <w:r>
+              <w:rPr>
+                <w:rFonts w:ascii="Cambria" w:hAnsi="Cambria"/>
+                <w:noProof/>
+                <w:webHidden/>
+                <w:sz w:val="24"/>
+                <w:szCs w:val="24"/>
+              </w:rPr>
+            </w:r>
+            <w:r>
+              <w:rPr>
+                <w:rFonts w:ascii="Cambria" w:hAnsi="Cambria"/>
                 <w:noProof/>
                 <w:webHidden/>
                 <w:sz w:val="24"/>
@@ -981,18 +1111,16 @@
             <w:r>
               <w:rPr>
                 <w:rFonts w:ascii="Cambria" w:hAnsi="Cambria"/>
-                <w:b/>
-                <w:noProof/>
-                <w:webHidden/>
-                <w:sz w:val="24"/>
-                <w:szCs w:val="24"/>
-              </w:rPr>
-              <w:t>2</w:t>
-            </w:r>
-            <w:r>
-              <w:rPr>
-                <w:rFonts w:ascii="Cambria" w:hAnsi="Cambria"/>
-                <w:b/>
+                <w:noProof/>
+                <w:webHidden/>
+                <w:sz w:val="24"/>
+                <w:szCs w:val="24"/>
+              </w:rPr>
+              <w:t>5</w:t>
+            </w:r>
+            <w:r>
+              <w:rPr>
+                <w:rFonts w:ascii="Cambria" w:hAnsi="Cambria"/>
                 <w:noProof/>
                 <w:webHidden/>
                 <w:sz w:val="24"/>
@@ -1006,7 +1134,7 @@
           <w:pPr>
             <w:pStyle w:val="TOC1"/>
             <w:tabs>
-              <w:tab w:val="right" w:leader="dot" w:pos="9080"/>
+              <w:tab w:val="right" w:leader="dot" w:pos="8780"/>
             </w:tabs>
             <w:rPr>
               <w:rFonts w:ascii="Cambria" w:eastAsiaTheme="minorEastAsia" w:hAnsi="Cambria"/>
@@ -1015,7 +1143,7 @@
               <w:szCs w:val="24"/>
             </w:rPr>
           </w:pPr>
-          <w:hyperlink w:anchor="_Toc366867246" w:history="1">
+          <w:hyperlink w:anchor="_Toc367122555" w:history="1">
             <w:r>
               <w:rPr>
                 <w:rStyle w:val="Hyperlink"/>
@@ -1024,7 +1152,27 @@
                 <w:sz w:val="24"/>
                 <w:szCs w:val="24"/>
               </w:rPr>
-              <w:t>Report No.1: Introduction</w:t>
+              <w:t>Report No. 1</w:t>
+            </w:r>
+            <w:r>
+              <w:rPr>
+                <w:rStyle w:val="Hyperlink"/>
+                <w:rFonts w:ascii="Cambria" w:hAnsi="Cambria"/>
+                <w:noProof/>
+                <w:sz w:val="24"/>
+                <w:szCs w:val="24"/>
+              </w:rPr>
+              <w:t xml:space="preserve"> </w:t>
+            </w:r>
+            <w:r>
+              <w:rPr>
+                <w:rStyle w:val="Hyperlink"/>
+                <w:rFonts w:ascii="Cambria" w:hAnsi="Cambria"/>
+                <w:noProof/>
+                <w:sz w:val="24"/>
+                <w:szCs w:val="24"/>
+              </w:rPr>
+              <w:t>Introduction</w:t>
             </w:r>
             <w:r>
               <w:rPr>
@@ -1054,7 +1202,7 @@
                 <w:sz w:val="24"/>
                 <w:szCs w:val="24"/>
               </w:rPr>
-              <w:instrText xml:space="preserve"> PAGEREF _Toc366867246 \h </w:instrText>
+              <w:instrText xml:space="preserve"> PAGEREF _Toc367122555 \h </w:instrText>
             </w:r>
             <w:r>
               <w:rPr>
@@ -1083,7 +1231,7 @@
                 <w:sz w:val="24"/>
                 <w:szCs w:val="24"/>
               </w:rPr>
-              <w:t>3</w:t>
+              <w:t>6</w:t>
             </w:r>
             <w:r>
               <w:rPr>
@@ -1102,7 +1250,7 @@
             <w:pStyle w:val="TOC2"/>
             <w:tabs>
               <w:tab w:val="left" w:pos="660"/>
-              <w:tab w:val="right" w:leader="dot" w:pos="9080"/>
+              <w:tab w:val="right" w:leader="dot" w:pos="8780"/>
             </w:tabs>
             <w:rPr>
               <w:rFonts w:ascii="Cambria" w:eastAsiaTheme="minorEastAsia" w:hAnsi="Cambria"/>
@@ -1111,7 +1259,7 @@
               <w:szCs w:val="24"/>
             </w:rPr>
           </w:pPr>
-          <w:hyperlink w:anchor="_Toc366867247" w:history="1">
+          <w:hyperlink w:anchor="_Toc367122556" w:history="1">
             <w:r>
               <w:rPr>
                 <w:rStyle w:val="Hyperlink"/>
@@ -1169,7 +1317,7 @@
                 <w:sz w:val="24"/>
                 <w:szCs w:val="24"/>
               </w:rPr>
-              <w:instrText xml:space="preserve"> PAGEREF _Toc366867247 \h </w:instrText>
+              <w:instrText xml:space="preserve"> PAGEREF _Toc367122556 \h </w:instrText>
             </w:r>
             <w:r>
               <w:rPr>
@@ -1198,7 +1346,7 @@
                 <w:sz w:val="24"/>
                 <w:szCs w:val="24"/>
               </w:rPr>
-              <w:t>3</w:t>
+              <w:t>6</w:t>
             </w:r>
             <w:r>
               <w:rPr>
@@ -1217,7 +1365,7 @@
             <w:pStyle w:val="TOC2"/>
             <w:tabs>
               <w:tab w:val="left" w:pos="660"/>
-              <w:tab w:val="right" w:leader="dot" w:pos="9080"/>
+              <w:tab w:val="right" w:leader="dot" w:pos="8780"/>
             </w:tabs>
             <w:rPr>
               <w:rFonts w:ascii="Cambria" w:eastAsiaTheme="minorEastAsia" w:hAnsi="Cambria"/>
@@ -1226,7 +1374,7 @@
               <w:szCs w:val="24"/>
             </w:rPr>
           </w:pPr>
-          <w:hyperlink w:anchor="_Toc366867248" w:history="1">
+          <w:hyperlink w:anchor="_Toc367122557" w:history="1">
             <w:r>
               <w:rPr>
                 <w:rStyle w:val="Hyperlink"/>
@@ -1284,7 +1432,7 @@
                 <w:sz w:val="24"/>
                 <w:szCs w:val="24"/>
               </w:rPr>
-              <w:instrText xml:space="preserve"> PAGEREF _Toc366867248 \h </w:instrText>
+              <w:instrText xml:space="preserve"> PAGEREF _Toc367122557 \h </w:instrText>
             </w:r>
             <w:r>
               <w:rPr>
@@ -1313,7 +1461,7 @@
                 <w:sz w:val="24"/>
                 <w:szCs w:val="24"/>
               </w:rPr>
-              <w:t>3</w:t>
+              <w:t>6</w:t>
             </w:r>
             <w:r>
               <w:rPr>
@@ -1332,7 +1480,7 @@
             <w:pStyle w:val="TOC2"/>
             <w:tabs>
               <w:tab w:val="left" w:pos="660"/>
-              <w:tab w:val="right" w:leader="dot" w:pos="9080"/>
+              <w:tab w:val="right" w:leader="dot" w:pos="8780"/>
             </w:tabs>
             <w:rPr>
               <w:rFonts w:ascii="Cambria" w:eastAsiaTheme="minorEastAsia" w:hAnsi="Cambria"/>
@@ -1341,7 +1489,7 @@
               <w:szCs w:val="24"/>
             </w:rPr>
           </w:pPr>
-          <w:hyperlink w:anchor="_Toc366867249" w:history="1">
+          <w:hyperlink w:anchor="_Toc367122558" w:history="1">
             <w:r>
               <w:rPr>
                 <w:rStyle w:val="Hyperlink"/>
@@ -1399,7 +1547,7 @@
                 <w:sz w:val="24"/>
                 <w:szCs w:val="24"/>
               </w:rPr>
-              <w:instrText xml:space="preserve"> PAGEREF _Toc366867249 \h </w:instrText>
+              <w:instrText xml:space="preserve"> PAGEREF _Toc367122558 \h </w:instrText>
             </w:r>
             <w:r>
               <w:rPr>
@@ -1428,7 +1576,7 @@
                 <w:sz w:val="24"/>
                 <w:szCs w:val="24"/>
               </w:rPr>
-              <w:t>3</w:t>
+              <w:t>6</w:t>
             </w:r>
             <w:r>
               <w:rPr>
@@ -1447,7 +1595,7 @@
             <w:pStyle w:val="TOC2"/>
             <w:tabs>
               <w:tab w:val="left" w:pos="660"/>
-              <w:tab w:val="right" w:leader="dot" w:pos="9080"/>
+              <w:tab w:val="right" w:leader="dot" w:pos="8780"/>
             </w:tabs>
             <w:rPr>
               <w:rFonts w:ascii="Cambria" w:eastAsiaTheme="minorEastAsia" w:hAnsi="Cambria"/>
@@ -1456,7 +1604,7 @@
               <w:szCs w:val="24"/>
             </w:rPr>
           </w:pPr>
-          <w:hyperlink w:anchor="_Toc366867250" w:history="1">
+          <w:hyperlink w:anchor="_Toc367122559" w:history="1">
             <w:r>
               <w:rPr>
                 <w:rStyle w:val="Hyperlink"/>
@@ -1514,7 +1662,7 @@
                 <w:sz w:val="24"/>
                 <w:szCs w:val="24"/>
               </w:rPr>
-              <w:instrText xml:space="preserve"> PAGEREF _Toc366867250 \h </w:instrText>
+              <w:instrText xml:space="preserve"> PAGEREF _Toc367122559 \h </w:instrText>
             </w:r>
             <w:r>
               <w:rPr>
@@ -1543,7 +1691,7 @@
                 <w:sz w:val="24"/>
                 <w:szCs w:val="24"/>
               </w:rPr>
-              <w:t>3</w:t>
+              <w:t>6</w:t>
             </w:r>
             <w:r>
               <w:rPr>
@@ -1562,7 +1710,7 @@
             <w:pStyle w:val="TOC2"/>
             <w:tabs>
               <w:tab w:val="left" w:pos="660"/>
-              <w:tab w:val="right" w:leader="dot" w:pos="9080"/>
+              <w:tab w:val="right" w:leader="dot" w:pos="8780"/>
             </w:tabs>
             <w:rPr>
               <w:rFonts w:ascii="Cambria" w:eastAsiaTheme="minorEastAsia" w:hAnsi="Cambria"/>
@@ -1571,7 +1719,7 @@
               <w:szCs w:val="24"/>
             </w:rPr>
           </w:pPr>
-          <w:hyperlink w:anchor="_Toc366867251" w:history="1">
+          <w:hyperlink w:anchor="_Toc367122560" w:history="1">
             <w:r>
               <w:rPr>
                 <w:rStyle w:val="Hyperlink"/>
@@ -1629,7 +1777,7 @@
                 <w:sz w:val="24"/>
                 <w:szCs w:val="24"/>
               </w:rPr>
-              <w:instrText xml:space="preserve"> PAGEREF _Toc366867251 \h </w:instrText>
+              <w:instrText xml:space="preserve"> PAGEREF _Toc367122560 \h </w:instrText>
             </w:r>
             <w:r>
               <w:rPr>
@@ -1658,7 +1806,7 @@
                 <w:sz w:val="24"/>
                 <w:szCs w:val="24"/>
               </w:rPr>
-              <w:t>4</w:t>
+              <w:t>7</w:t>
             </w:r>
             <w:r>
               <w:rPr>
@@ -1677,7 +1825,7 @@
             <w:pStyle w:val="TOC3"/>
             <w:tabs>
               <w:tab w:val="left" w:pos="1100"/>
-              <w:tab w:val="right" w:leader="dot" w:pos="9080"/>
+              <w:tab w:val="right" w:leader="dot" w:pos="8780"/>
             </w:tabs>
             <w:rPr>
               <w:rFonts w:ascii="Cambria" w:eastAsiaTheme="minorEastAsia" w:hAnsi="Cambria"/>
@@ -1686,7 +1834,7 @@
               <w:szCs w:val="24"/>
             </w:rPr>
           </w:pPr>
-          <w:hyperlink w:anchor="_Toc366867252" w:history="1">
+          <w:hyperlink w:anchor="_Toc367122561" w:history="1">
             <w:r>
               <w:rPr>
                 <w:rStyle w:val="Hyperlink"/>
@@ -1744,7 +1892,7 @@
                 <w:sz w:val="24"/>
                 <w:szCs w:val="24"/>
               </w:rPr>
-              <w:instrText xml:space="preserve"> PAGEREF _Toc366867252 \h </w:instrText>
+              <w:instrText xml:space="preserve"> PAGEREF _Toc367122561 \h </w:instrText>
             </w:r>
             <w:r>
               <w:rPr>
@@ -1773,7 +1921,7 @@
                 <w:sz w:val="24"/>
                 <w:szCs w:val="24"/>
               </w:rPr>
-              <w:t>4</w:t>
+              <w:t>7</w:t>
             </w:r>
             <w:r>
               <w:rPr>
@@ -1792,7 +1940,7 @@
             <w:pStyle w:val="TOC3"/>
             <w:tabs>
               <w:tab w:val="left" w:pos="1100"/>
-              <w:tab w:val="right" w:leader="dot" w:pos="9080"/>
+              <w:tab w:val="right" w:leader="dot" w:pos="8780"/>
             </w:tabs>
             <w:rPr>
               <w:rFonts w:ascii="Cambria" w:eastAsiaTheme="minorEastAsia" w:hAnsi="Cambria"/>
@@ -1801,7 +1949,7 @@
               <w:szCs w:val="24"/>
             </w:rPr>
           </w:pPr>
-          <w:hyperlink w:anchor="_Toc366867253" w:history="1">
+          <w:hyperlink w:anchor="_Toc367122562" w:history="1">
             <w:r>
               <w:rPr>
                 <w:rStyle w:val="Hyperlink"/>
@@ -1859,7 +2007,7 @@
                 <w:sz w:val="24"/>
                 <w:szCs w:val="24"/>
               </w:rPr>
-              <w:instrText xml:space="preserve"> PAGEREF _Toc366867253 \h </w:instrText>
+              <w:instrText xml:space="preserve"> PAGEREF _Toc367122562 \h </w:instrText>
             </w:r>
             <w:r>
               <w:rPr>
@@ -1888,7 +2036,7 @@
                 <w:sz w:val="24"/>
                 <w:szCs w:val="24"/>
               </w:rPr>
-              <w:t>4</w:t>
+              <w:t>7</w:t>
             </w:r>
             <w:r>
               <w:rPr>
@@ -1907,7 +2055,7 @@
             <w:pStyle w:val="TOC2"/>
             <w:tabs>
               <w:tab w:val="left" w:pos="660"/>
-              <w:tab w:val="right" w:leader="dot" w:pos="9080"/>
+              <w:tab w:val="right" w:leader="dot" w:pos="8780"/>
             </w:tabs>
             <w:rPr>
               <w:rFonts w:ascii="Cambria" w:eastAsiaTheme="minorEastAsia" w:hAnsi="Cambria"/>
@@ -1916,7 +2064,7 @@
               <w:szCs w:val="24"/>
             </w:rPr>
           </w:pPr>
-          <w:hyperlink w:anchor="_Toc366867254" w:history="1">
+          <w:hyperlink w:anchor="_Toc367122563" w:history="1">
             <w:r>
               <w:rPr>
                 <w:rStyle w:val="Hyperlink"/>
@@ -1974,7 +2122,7 @@
                 <w:sz w:val="24"/>
                 <w:szCs w:val="24"/>
               </w:rPr>
-              <w:instrText xml:space="preserve"> PAGEREF _Toc366867254 \h </w:instrText>
+              <w:instrText xml:space="preserve"> PAGEREF _Toc367122563 \h </w:instrText>
             </w:r>
             <w:r>
               <w:rPr>
@@ -2003,7 +2151,7 @@
                 <w:sz w:val="24"/>
                 <w:szCs w:val="24"/>
               </w:rPr>
-              <w:t>5</w:t>
+              <w:t>8</w:t>
             </w:r>
             <w:r>
               <w:rPr>
@@ -2022,7 +2170,7 @@
             <w:pStyle w:val="TOC3"/>
             <w:tabs>
               <w:tab w:val="left" w:pos="1100"/>
-              <w:tab w:val="right" w:leader="dot" w:pos="9080"/>
+              <w:tab w:val="right" w:leader="dot" w:pos="8780"/>
             </w:tabs>
             <w:rPr>
               <w:rFonts w:ascii="Cambria" w:eastAsiaTheme="minorEastAsia" w:hAnsi="Cambria"/>
@@ -2031,7 +2179,7 @@
               <w:szCs w:val="24"/>
             </w:rPr>
           </w:pPr>
-          <w:hyperlink w:anchor="_Toc366867255" w:history="1">
+          <w:hyperlink w:anchor="_Toc367122564" w:history="1">
             <w:r>
               <w:rPr>
                 <w:rStyle w:val="Hyperlink"/>
@@ -2089,7 +2237,7 @@
                 <w:sz w:val="24"/>
                 <w:szCs w:val="24"/>
               </w:rPr>
-              <w:instrText xml:space="preserve"> PAGEREF _Toc366867255 \h </w:instrText>
+              <w:instrText xml:space="preserve"> PAGEREF _Toc367122564 \h </w:instrText>
             </w:r>
             <w:r>
               <w:rPr>
@@ -2118,7 +2266,7 @@
                 <w:sz w:val="24"/>
                 <w:szCs w:val="24"/>
               </w:rPr>
-              <w:t>5</w:t>
+              <w:t>8</w:t>
             </w:r>
             <w:r>
               <w:rPr>
@@ -2137,7 +2285,7 @@
             <w:pStyle w:val="TOC3"/>
             <w:tabs>
               <w:tab w:val="left" w:pos="1100"/>
-              <w:tab w:val="right" w:leader="dot" w:pos="9080"/>
+              <w:tab w:val="right" w:leader="dot" w:pos="8780"/>
             </w:tabs>
             <w:rPr>
               <w:rFonts w:ascii="Cambria" w:eastAsiaTheme="minorEastAsia" w:hAnsi="Cambria"/>
@@ -2146,7 +2294,7 @@
               <w:szCs w:val="24"/>
             </w:rPr>
           </w:pPr>
-          <w:hyperlink w:anchor="_Toc366867256" w:history="1">
+          <w:hyperlink w:anchor="_Toc367122565" w:history="1">
             <w:r>
               <w:rPr>
                 <w:rStyle w:val="Hyperlink"/>
@@ -2204,7 +2352,7 @@
                 <w:sz w:val="24"/>
                 <w:szCs w:val="24"/>
               </w:rPr>
-              <w:instrText xml:space="preserve"> PAGEREF _Toc366867256 \h </w:instrText>
+              <w:instrText xml:space="preserve"> PAGEREF _Toc367122565 \h </w:instrText>
             </w:r>
             <w:r>
               <w:rPr>
@@ -2233,7 +2381,7 @@
                 <w:sz w:val="24"/>
                 <w:szCs w:val="24"/>
               </w:rPr>
-              <w:t>5</w:t>
+              <w:t>8</w:t>
             </w:r>
             <w:r>
               <w:rPr>
@@ -2252,7 +2400,7 @@
             <w:pStyle w:val="TOC3"/>
             <w:tabs>
               <w:tab w:val="left" w:pos="1100"/>
-              <w:tab w:val="right" w:leader="dot" w:pos="9080"/>
+              <w:tab w:val="right" w:leader="dot" w:pos="8780"/>
             </w:tabs>
             <w:rPr>
               <w:rFonts w:ascii="Cambria" w:eastAsiaTheme="minorEastAsia" w:hAnsi="Cambria"/>
@@ -2261,7 +2409,7 @@
               <w:szCs w:val="24"/>
             </w:rPr>
           </w:pPr>
-          <w:hyperlink w:anchor="_Toc366867257" w:history="1">
+          <w:hyperlink w:anchor="_Toc367122566" w:history="1">
             <w:r>
               <w:rPr>
                 <w:rStyle w:val="Hyperlink"/>
@@ -2319,7 +2467,7 @@
                 <w:sz w:val="24"/>
                 <w:szCs w:val="24"/>
               </w:rPr>
-              <w:instrText xml:space="preserve"> PAGEREF _Toc366867257 \h </w:instrText>
+              <w:instrText xml:space="preserve"> PAGEREF _Toc367122566 \h </w:instrText>
             </w:r>
             <w:r>
               <w:rPr>
@@ -2348,7 +2496,7 @@
                 <w:sz w:val="24"/>
                 <w:szCs w:val="24"/>
               </w:rPr>
-              <w:t>5</w:t>
+              <w:t>8</w:t>
             </w:r>
             <w:r>
               <w:rPr>
@@ -2367,7 +2515,7 @@
             <w:pStyle w:val="TOC3"/>
             <w:tabs>
               <w:tab w:val="left" w:pos="1100"/>
-              <w:tab w:val="right" w:leader="dot" w:pos="9080"/>
+              <w:tab w:val="right" w:leader="dot" w:pos="8780"/>
             </w:tabs>
             <w:rPr>
               <w:rFonts w:ascii="Cambria" w:eastAsiaTheme="minorEastAsia" w:hAnsi="Cambria"/>
@@ -2376,7 +2524,7 @@
               <w:szCs w:val="24"/>
             </w:rPr>
           </w:pPr>
-          <w:hyperlink w:anchor="_Toc366867258" w:history="1">
+          <w:hyperlink w:anchor="_Toc367122567" w:history="1">
             <w:r>
               <w:rPr>
                 <w:rStyle w:val="Hyperlink"/>
@@ -2434,7 +2582,7 @@
                 <w:sz w:val="24"/>
                 <w:szCs w:val="24"/>
               </w:rPr>
-              <w:instrText xml:space="preserve"> PAGEREF _Toc366867258 \h </w:instrText>
+              <w:instrText xml:space="preserve"> PAGEREF _Toc367122567 \h </w:instrText>
             </w:r>
             <w:r>
               <w:rPr>
@@ -2463,7 +2611,7 @@
                 <w:sz w:val="24"/>
                 <w:szCs w:val="24"/>
               </w:rPr>
-              <w:t>5</w:t>
+              <w:t>8</w:t>
             </w:r>
             <w:r>
               <w:rPr>
@@ -2482,7 +2630,7 @@
             <w:pStyle w:val="TOC3"/>
             <w:tabs>
               <w:tab w:val="left" w:pos="1100"/>
-              <w:tab w:val="right" w:leader="dot" w:pos="9080"/>
+              <w:tab w:val="right" w:leader="dot" w:pos="8780"/>
             </w:tabs>
             <w:rPr>
               <w:rFonts w:ascii="Cambria" w:eastAsiaTheme="minorEastAsia" w:hAnsi="Cambria"/>
@@ -2491,7 +2639,7 @@
               <w:szCs w:val="24"/>
             </w:rPr>
           </w:pPr>
-          <w:hyperlink w:anchor="_Toc366867259" w:history="1">
+          <w:hyperlink w:anchor="_Toc367122568" w:history="1">
             <w:r>
               <w:rPr>
                 <w:rStyle w:val="Hyperlink"/>
@@ -2549,7 +2697,7 @@
                 <w:sz w:val="24"/>
                 <w:szCs w:val="24"/>
               </w:rPr>
-              <w:instrText xml:space="preserve"> PAGEREF _Toc366867259 \h </w:instrText>
+              <w:instrText xml:space="preserve"> PAGEREF _Toc367122568 \h </w:instrText>
             </w:r>
             <w:r>
               <w:rPr>
@@ -2578,7 +2726,7 @@
                 <w:sz w:val="24"/>
                 <w:szCs w:val="24"/>
               </w:rPr>
-              <w:t>5</w:t>
+              <w:t>8</w:t>
             </w:r>
             <w:r>
               <w:rPr>
@@ -2597,7 +2745,7 @@
             <w:pStyle w:val="TOC3"/>
             <w:tabs>
               <w:tab w:val="left" w:pos="1100"/>
-              <w:tab w:val="right" w:leader="dot" w:pos="9080"/>
+              <w:tab w:val="right" w:leader="dot" w:pos="8780"/>
             </w:tabs>
             <w:rPr>
               <w:rFonts w:ascii="Cambria" w:eastAsiaTheme="minorEastAsia" w:hAnsi="Cambria"/>
@@ -2606,7 +2754,7 @@
               <w:szCs w:val="24"/>
             </w:rPr>
           </w:pPr>
-          <w:hyperlink w:anchor="_Toc366867260" w:history="1">
+          <w:hyperlink w:anchor="_Toc367122569" w:history="1">
             <w:r>
               <w:rPr>
                 <w:rStyle w:val="Hyperlink"/>
@@ -2664,7 +2812,7 @@
                 <w:sz w:val="24"/>
                 <w:szCs w:val="24"/>
               </w:rPr>
-              <w:instrText xml:space="preserve"> PAGEREF _Toc366867260 \h </w:instrText>
+              <w:instrText xml:space="preserve"> PAGEREF _Toc367122569 \h </w:instrText>
             </w:r>
             <w:r>
               <w:rPr>
@@ -2693,7 +2841,7 @@
                 <w:sz w:val="24"/>
                 <w:szCs w:val="24"/>
               </w:rPr>
-              <w:t>5</w:t>
+              <w:t>8</w:t>
             </w:r>
             <w:r>
               <w:rPr>
@@ -2712,7 +2860,7 @@
             <w:pStyle w:val="TOC3"/>
             <w:tabs>
               <w:tab w:val="left" w:pos="1100"/>
-              <w:tab w:val="right" w:leader="dot" w:pos="9080"/>
+              <w:tab w:val="right" w:leader="dot" w:pos="8780"/>
             </w:tabs>
             <w:rPr>
               <w:rFonts w:ascii="Cambria" w:eastAsiaTheme="minorEastAsia" w:hAnsi="Cambria"/>
@@ -2721,7 +2869,7 @@
               <w:szCs w:val="24"/>
             </w:rPr>
           </w:pPr>
-          <w:hyperlink w:anchor="_Toc366867261" w:history="1">
+          <w:hyperlink w:anchor="_Toc367122570" w:history="1">
             <w:r>
               <w:rPr>
                 <w:rStyle w:val="Hyperlink"/>
@@ -2779,7 +2927,7 @@
                 <w:sz w:val="24"/>
                 <w:szCs w:val="24"/>
               </w:rPr>
-              <w:instrText xml:space="preserve"> PAGEREF _Toc366867261 \h </w:instrText>
+              <w:instrText xml:space="preserve"> PAGEREF _Toc367122570 \h </w:instrText>
             </w:r>
             <w:r>
               <w:rPr>
@@ -2808,7 +2956,7 @@
                 <w:sz w:val="24"/>
                 <w:szCs w:val="24"/>
               </w:rPr>
-              <w:t>5</w:t>
+              <w:t>8</w:t>
             </w:r>
             <w:r>
               <w:rPr>
@@ -2827,7 +2975,7 @@
             <w:pStyle w:val="TOC3"/>
             <w:tabs>
               <w:tab w:val="left" w:pos="1100"/>
-              <w:tab w:val="right" w:leader="dot" w:pos="9080"/>
+              <w:tab w:val="right" w:leader="dot" w:pos="8780"/>
             </w:tabs>
             <w:rPr>
               <w:rFonts w:ascii="Cambria" w:eastAsiaTheme="minorEastAsia" w:hAnsi="Cambria"/>
@@ -2836,7 +2984,7 @@
               <w:szCs w:val="24"/>
             </w:rPr>
           </w:pPr>
-          <w:hyperlink w:anchor="_Toc366867262" w:history="1">
+          <w:hyperlink w:anchor="_Toc367122571" w:history="1">
             <w:r>
               <w:rPr>
                 <w:rStyle w:val="Hyperlink"/>
@@ -2894,7 +3042,7 @@
                 <w:sz w:val="24"/>
                 <w:szCs w:val="24"/>
               </w:rPr>
-              <w:instrText xml:space="preserve"> PAGEREF _Toc366867262 \h </w:instrText>
+              <w:instrText xml:space="preserve"> PAGEREF _Toc367122571 \h </w:instrText>
             </w:r>
             <w:r>
               <w:rPr>
@@ -2923,7 +3071,7 @@
                 <w:sz w:val="24"/>
                 <w:szCs w:val="24"/>
               </w:rPr>
-              <w:t>5</w:t>
+              <w:t>8</w:t>
             </w:r>
             <w:r>
               <w:rPr>
@@ -2942,7 +3090,7 @@
             <w:pStyle w:val="TOC3"/>
             <w:tabs>
               <w:tab w:val="left" w:pos="1100"/>
-              <w:tab w:val="right" w:leader="dot" w:pos="9080"/>
+              <w:tab w:val="right" w:leader="dot" w:pos="8780"/>
             </w:tabs>
             <w:rPr>
               <w:rFonts w:ascii="Cambria" w:eastAsiaTheme="minorEastAsia" w:hAnsi="Cambria"/>
@@ -2951,7 +3099,7 @@
               <w:szCs w:val="24"/>
             </w:rPr>
           </w:pPr>
-          <w:hyperlink w:anchor="_Toc366867263" w:history="1">
+          <w:hyperlink w:anchor="_Toc367122572" w:history="1">
             <w:r>
               <w:rPr>
                 <w:rStyle w:val="Hyperlink"/>
@@ -3009,7 +3157,7 @@
                 <w:sz w:val="24"/>
                 <w:szCs w:val="24"/>
               </w:rPr>
-              <w:instrText xml:space="preserve"> PAGEREF _Toc366867263 \h </w:instrText>
+              <w:instrText xml:space="preserve"> PAGEREF _Toc367122572 \h </w:instrText>
             </w:r>
             <w:r>
               <w:rPr>
@@ -3038,7 +3186,7 @@
                 <w:sz w:val="24"/>
                 <w:szCs w:val="24"/>
               </w:rPr>
-              <w:t>6</w:t>
+              <w:t>8</w:t>
             </w:r>
             <w:r>
               <w:rPr>
@@ -3057,16 +3205,14 @@
             <w:pStyle w:val="TOC2"/>
             <w:tabs>
               <w:tab w:val="left" w:pos="660"/>
-              <w:tab w:val="right" w:leader="dot" w:pos="9080"/>
+              <w:tab w:val="right" w:leader="dot" w:pos="8780"/>
             </w:tabs>
             <w:rPr>
-              <w:rFonts w:ascii="Cambria" w:eastAsiaTheme="minorEastAsia" w:hAnsi="Cambria"/>
+              <w:rFonts w:eastAsiaTheme="minorEastAsia"/>
               <w:noProof/>
-              <w:sz w:val="24"/>
-              <w:szCs w:val="24"/>
             </w:rPr>
           </w:pPr>
-          <w:hyperlink w:anchor="_Toc366867264" w:history="1">
+          <w:hyperlink w:anchor="_Toc367122573" w:history="1">
             <w:r>
               <w:rPr>
                 <w:rStyle w:val="Hyperlink"/>
@@ -3124,7 +3270,7 @@
                 <w:sz w:val="24"/>
                 <w:szCs w:val="24"/>
               </w:rPr>
-              <w:instrText xml:space="preserve"> PAGEREF _Toc366867264 \h </w:instrText>
+              <w:instrText xml:space="preserve"> PAGEREF _Toc367122573 \h </w:instrText>
             </w:r>
             <w:r>
               <w:rPr>
@@ -3153,7 +3299,7 @@
                 <w:sz w:val="24"/>
                 <w:szCs w:val="24"/>
               </w:rPr>
-              <w:t>6</w:t>
+              <w:t>9</w:t>
             </w:r>
             <w:r>
               <w:rPr>
@@ -3188,10 +3334,160 @@
         </w:numPr>
         <w:spacing w:after="240"/>
         <w:rPr>
+          <w:noProof/>
+        </w:rPr>
+      </w:pPr>
+      <w:bookmarkStart w:id="1" w:name="_Toc367122554"/>
+      <w:r>
+        <w:rPr>
           <w:sz w:val="32"/>
         </w:rPr>
-      </w:pPr>
-      <w:bookmarkStart w:id="1" w:name="_Toc366867245"/>
+        <w:t>List of Tables</w:t>
+      </w:r>
+      <w:bookmarkEnd w:id="1"/>
+      <w:r>
+        <w:rPr>
+          <w:sz w:val="32"/>
+        </w:rPr>
+        <w:t xml:space="preserve"> </w:t>
+      </w:r>
+      <w:r>
+        <w:rPr>
+          <w:sz w:val="32"/>
+        </w:rPr>
+        <w:fldChar w:fldCharType="begin"/>
+      </w:r>
+      <w:r>
+        <w:rPr>
+          <w:sz w:val="32"/>
+        </w:rPr>
+        <w:instrText xml:space="preserve"> TOC \h \z \c "Table" </w:instrText>
+      </w:r>
+      <w:r>
+        <w:rPr>
+          <w:sz w:val="32"/>
+        </w:rPr>
+        <w:fldChar w:fldCharType="separate"/>
+      </w:r>
+    </w:p>
+    <w:p>
+      <w:pPr>
+        <w:pStyle w:val="TableofFigures"/>
+        <w:tabs>
+          <w:tab w:val="right" w:leader="dot" w:pos="8780"/>
+        </w:tabs>
+        <w:rPr>
+          <w:rStyle w:val="Hyperlink"/>
+          <w:rFonts w:ascii="Cambria" w:hAnsi="Cambria"/>
+          <w:sz w:val="24"/>
+          <w:szCs w:val="24"/>
+        </w:rPr>
+      </w:pPr>
+      <w:hyperlink w:anchor="_Toc367122574" w:history="1">
+        <w:r>
+          <w:rPr>
+            <w:rStyle w:val="Hyperlink"/>
+            <w:rFonts w:ascii="Cambria" w:hAnsi="Cambria"/>
+            <w:noProof/>
+            <w:sz w:val="24"/>
+            <w:szCs w:val="24"/>
+          </w:rPr>
+          <w:t>Table 1: Roles and Responsibility</w:t>
+        </w:r>
+        <w:r>
+          <w:rPr>
+            <w:rStyle w:val="Hyperlink"/>
+            <w:rFonts w:ascii="Cambria" w:hAnsi="Cambria"/>
+            <w:webHidden/>
+            <w:sz w:val="24"/>
+            <w:szCs w:val="24"/>
+          </w:rPr>
+          <w:tab/>
+        </w:r>
+        <w:r>
+          <w:rPr>
+            <w:rStyle w:val="Hyperlink"/>
+            <w:rFonts w:ascii="Cambria" w:hAnsi="Cambria"/>
+            <w:webHidden/>
+            <w:sz w:val="24"/>
+            <w:szCs w:val="24"/>
+          </w:rPr>
+          <w:fldChar w:fldCharType="begin"/>
+        </w:r>
+        <w:r>
+          <w:rPr>
+            <w:rStyle w:val="Hyperlink"/>
+            <w:rFonts w:ascii="Cambria" w:hAnsi="Cambria"/>
+            <w:webHidden/>
+            <w:sz w:val="24"/>
+            <w:szCs w:val="24"/>
+          </w:rPr>
+          <w:instrText xml:space="preserve"> PAGEREF _Toc367122574 \h </w:instrText>
+        </w:r>
+        <w:r>
+          <w:rPr>
+            <w:rStyle w:val="Hyperlink"/>
+            <w:rFonts w:ascii="Cambria" w:hAnsi="Cambria"/>
+            <w:webHidden/>
+            <w:sz w:val="24"/>
+            <w:szCs w:val="24"/>
+          </w:rPr>
+        </w:r>
+        <w:r>
+          <w:rPr>
+            <w:rStyle w:val="Hyperlink"/>
+            <w:rFonts w:ascii="Cambria" w:hAnsi="Cambria"/>
+            <w:webHidden/>
+            <w:sz w:val="24"/>
+            <w:szCs w:val="24"/>
+          </w:rPr>
+          <w:fldChar w:fldCharType="separate"/>
+        </w:r>
+        <w:r>
+          <w:rPr>
+            <w:rStyle w:val="Hyperlink"/>
+            <w:rFonts w:ascii="Cambria" w:hAnsi="Cambria"/>
+            <w:webHidden/>
+            <w:sz w:val="24"/>
+            <w:szCs w:val="24"/>
+          </w:rPr>
+          <w:t>9</w:t>
+        </w:r>
+        <w:r>
+          <w:rPr>
+            <w:rStyle w:val="Hyperlink"/>
+            <w:rFonts w:ascii="Cambria" w:hAnsi="Cambria"/>
+            <w:webHidden/>
+            <w:sz w:val="24"/>
+            <w:szCs w:val="24"/>
+          </w:rPr>
+          <w:fldChar w:fldCharType="end"/>
+        </w:r>
+      </w:hyperlink>
+    </w:p>
+    <w:p>
+      <w:pPr>
+        <w:jc w:val="both"/>
+        <w:rPr>
+          <w:rFonts w:ascii="Cambria" w:hAnsi="Cambria"/>
+        </w:rPr>
+      </w:pPr>
+      <w:r>
+        <w:rPr>
+          <w:rFonts w:ascii="Cambria" w:hAnsi="Cambria"/>
+          <w:sz w:val="32"/>
+          <w:szCs w:val="32"/>
+        </w:rPr>
+        <w:fldChar w:fldCharType="end"/>
+      </w:r>
+      <w:r>
+        <w:rPr>
+          <w:rFonts w:ascii="Cambria" w:hAnsi="Cambria"/>
+        </w:rPr>
+        <w:br w:type="page"/>
+      </w:r>
+      <w:bookmarkStart w:id="2" w:name="_GoBack"/>
+      <w:bookmarkEnd w:id="2"/>
     </w:p>
     <w:p>
       <w:pPr>
@@ -3200,230 +3496,17 @@
           <w:ilvl w:val="0"/>
           <w:numId w:val="0"/>
         </w:numPr>
-        <w:spacing w:after="240"/>
-        <w:rPr>
-          <w:sz w:val="32"/>
-        </w:rPr>
-      </w:pPr>
-    </w:p>
-    <w:p>
-      <w:pPr>
-        <w:pStyle w:val="Heading1"/>
-        <w:numPr>
-          <w:ilvl w:val="0"/>
-          <w:numId w:val="0"/>
-        </w:numPr>
-        <w:spacing w:after="240"/>
-        <w:rPr>
-          <w:sz w:val="32"/>
-        </w:rPr>
-      </w:pPr>
-    </w:p>
-    <w:p>
-      <w:pPr>
-        <w:pStyle w:val="Heading1"/>
-        <w:numPr>
-          <w:ilvl w:val="0"/>
-          <w:numId w:val="0"/>
-        </w:numPr>
-        <w:spacing w:after="240"/>
-        <w:rPr>
-          <w:noProof/>
-        </w:rPr>
-      </w:pPr>
-      <w:r>
-        <w:rPr>
-          <w:sz w:val="32"/>
-        </w:rPr>
-        <w:t>List of Tables</w:t>
-      </w:r>
-      <w:bookmarkEnd w:id="1"/>
-      <w:r>
-        <w:rPr>
-          <w:sz w:val="32"/>
-        </w:rPr>
+      </w:pPr>
+      <w:bookmarkStart w:id="3" w:name="_Toc366559295"/>
+      <w:bookmarkStart w:id="4" w:name="_Toc367122555"/>
+      <w:r>
+        <w:lastRenderedPageBreak/>
+        <w:t>Report No. 1</w:t>
+      </w:r>
+      <w:r>
         <w:t xml:space="preserve"> </w:t>
       </w:r>
       <w:r>
-        <w:rPr>
-          <w:sz w:val="32"/>
-        </w:rPr>
-        <w:fldChar w:fldCharType="begin"/>
-      </w:r>
-      <w:r>
-        <w:rPr>
-          <w:sz w:val="32"/>
-        </w:rPr>
-        <w:instrText xml:space="preserve"> TOC \h \z \c "Table" </w:instrText>
-      </w:r>
-      <w:r>
-        <w:rPr>
-          <w:sz w:val="32"/>
-        </w:rPr>
-        <w:fldChar w:fldCharType="separate"/>
-      </w:r>
-    </w:p>
-    <w:p>
-      <w:pPr>
-        <w:pStyle w:val="TableofFigures"/>
-        <w:tabs>
-          <w:tab w:val="right" w:leader="dot" w:pos="9080"/>
-        </w:tabs>
-        <w:rPr>
-          <w:rFonts w:ascii="Cambria" w:eastAsiaTheme="minorEastAsia" w:hAnsi="Cambria"/>
-          <w:noProof/>
-          <w:sz w:val="24"/>
-          <w:szCs w:val="24"/>
-        </w:rPr>
-      </w:pPr>
-      <w:r>
-        <w:rPr>
-          <w:noProof/>
-        </w:rPr>
-        <w:fldChar w:fldCharType="begin"/>
-      </w:r>
-      <w:r>
-        <w:rPr>
-          <w:noProof/>
-        </w:rPr>
-        <w:instrText xml:space="preserve"> HYPERLINK \l "_Toc366867276" </w:instrText>
-      </w:r>
-      <w:r>
-        <w:rPr>
-          <w:noProof/>
-        </w:rPr>
-      </w:r>
-      <w:r>
-        <w:rPr>
-          <w:noProof/>
-        </w:rPr>
-        <w:fldChar w:fldCharType="separate"/>
-      </w:r>
-      <w:r>
-        <w:rPr>
-          <w:rStyle w:val="Hyperlink"/>
-          <w:rFonts w:ascii="Cambria" w:hAnsi="Cambria"/>
-          <w:noProof/>
-          <w:sz w:val="24"/>
-          <w:szCs w:val="24"/>
-        </w:rPr>
-        <w:t>Table 1: Roles and Responsibility</w:t>
-      </w:r>
-      <w:r>
-        <w:rPr>
-          <w:rFonts w:ascii="Cambria" w:hAnsi="Cambria"/>
-          <w:noProof/>
-          <w:webHidden/>
-          <w:sz w:val="24"/>
-          <w:szCs w:val="24"/>
-        </w:rPr>
-        <w:tab/>
-      </w:r>
-      <w:bookmarkStart w:id="2" w:name="_GoBack"/>
-      <w:bookmarkEnd w:id="2"/>
-      <w:r>
-        <w:rPr>
-          <w:rFonts w:ascii="Cambria" w:hAnsi="Cambria"/>
-          <w:noProof/>
-          <w:webHidden/>
-          <w:sz w:val="24"/>
-          <w:szCs w:val="24"/>
-        </w:rPr>
-        <w:fldChar w:fldCharType="begin"/>
-      </w:r>
-      <w:r>
-        <w:rPr>
-          <w:rFonts w:ascii="Cambria" w:hAnsi="Cambria"/>
-          <w:noProof/>
-          <w:webHidden/>
-          <w:sz w:val="24"/>
-          <w:szCs w:val="24"/>
-        </w:rPr>
-        <w:instrText xml:space="preserve"> PAGEREF _Toc366867276 \h </w:instrText>
-      </w:r>
-      <w:r>
-        <w:rPr>
-          <w:rFonts w:ascii="Cambria" w:hAnsi="Cambria"/>
-          <w:noProof/>
-          <w:webHidden/>
-          <w:sz w:val="24"/>
-          <w:szCs w:val="24"/>
-        </w:rPr>
-      </w:r>
-      <w:r>
-        <w:rPr>
-          <w:rFonts w:ascii="Cambria" w:hAnsi="Cambria"/>
-          <w:noProof/>
-          <w:webHidden/>
-          <w:sz w:val="24"/>
-          <w:szCs w:val="24"/>
-        </w:rPr>
-        <w:fldChar w:fldCharType="separate"/>
-      </w:r>
-      <w:r>
-        <w:rPr>
-          <w:rFonts w:ascii="Cambria" w:hAnsi="Cambria"/>
-          <w:noProof/>
-          <w:webHidden/>
-          <w:sz w:val="24"/>
-          <w:szCs w:val="24"/>
-        </w:rPr>
-        <w:t>6</w:t>
-      </w:r>
-      <w:r>
-        <w:rPr>
-          <w:rFonts w:ascii="Cambria" w:hAnsi="Cambria"/>
-          <w:noProof/>
-          <w:webHidden/>
-          <w:sz w:val="24"/>
-          <w:szCs w:val="24"/>
-        </w:rPr>
-        <w:fldChar w:fldCharType="end"/>
-      </w:r>
-      <w:r>
-        <w:rPr>
-          <w:rFonts w:ascii="Cambria" w:hAnsi="Cambria"/>
-          <w:noProof/>
-          <w:sz w:val="24"/>
-          <w:szCs w:val="24"/>
-        </w:rPr>
-        <w:fldChar w:fldCharType="end"/>
-      </w:r>
-    </w:p>
-    <w:p>
-      <w:pPr>
-        <w:jc w:val="both"/>
-        <w:rPr>
-          <w:rFonts w:ascii="Cambria" w:hAnsi="Cambria"/>
-          <w:b/>
-          <w:sz w:val="40"/>
-        </w:rPr>
-      </w:pPr>
-      <w:r>
-        <w:rPr>
-          <w:rFonts w:ascii="Cambria" w:hAnsi="Cambria"/>
-          <w:sz w:val="32"/>
-          <w:szCs w:val="32"/>
-        </w:rPr>
-        <w:lastRenderedPageBreak/>
-        <w:fldChar w:fldCharType="end"/>
-      </w:r>
-      <w:bookmarkStart w:id="3" w:name="_Toc366559295"/>
-      <w:bookmarkStart w:id="4" w:name="_Toc366867246"/>
-      <w:r>
-        <w:rPr>
-          <w:rFonts w:ascii="Cambria" w:hAnsi="Cambria"/>
-          <w:b/>
-          <w:sz w:val="40"/>
-        </w:rPr>
-        <w:t xml:space="preserve">Report No.1: </w:t>
-      </w:r>
-      <w:r>
-        <w:rPr>
-          <w:rFonts w:ascii="Cambria" w:hAnsi="Cambria"/>
-          <w:b/>
-          <w:sz w:val="40"/>
-        </w:rPr>
         <w:t>Introduction</w:t>
       </w:r>
       <w:bookmarkEnd w:id="3"/>
@@ -3435,7 +3518,7 @@
         <w:jc w:val="both"/>
       </w:pPr>
       <w:bookmarkStart w:id="5" w:name="_Toc366559296"/>
-      <w:bookmarkStart w:id="6" w:name="_Toc366867247"/>
+      <w:bookmarkStart w:id="6" w:name="_Toc367122556"/>
       <w:r>
         <w:t>Project Information</w:t>
       </w:r>
@@ -3608,7 +3691,7 @@
         <w:jc w:val="both"/>
       </w:pPr>
       <w:bookmarkStart w:id="7" w:name="_Toc366559297"/>
-      <w:bookmarkStart w:id="8" w:name="_Toc366867248"/>
+      <w:bookmarkStart w:id="8" w:name="_Toc367122557"/>
       <w:r>
         <w:t>Introduction</w:t>
       </w:r>
@@ -3714,7 +3797,7 @@
         <w:jc w:val="both"/>
       </w:pPr>
       <w:bookmarkStart w:id="9" w:name="_Toc366559298"/>
-      <w:bookmarkStart w:id="10" w:name="_Toc366867249"/>
+      <w:bookmarkStart w:id="10" w:name="_Toc367122558"/>
       <w:r>
         <w:t>Current Roll Call System</w:t>
       </w:r>
@@ -3864,7 +3947,7 @@
         <w:pStyle w:val="Heading2"/>
         <w:jc w:val="both"/>
       </w:pPr>
-      <w:bookmarkStart w:id="11" w:name="_Toc366867250"/>
+      <w:bookmarkStart w:id="11" w:name="_Toc367122559"/>
       <w:r>
         <w:t>Problem Definition</w:t>
       </w:r>
@@ -3971,6 +4054,7 @@
     <w:p>
       <w:pPr>
         <w:pStyle w:val="Default"/>
+        <w:ind w:left="1418"/>
         <w:jc w:val="both"/>
         <w:rPr>
           <w:bCs/>
@@ -3982,12 +4066,13 @@
           <w:bCs/>
           <w:szCs w:val="32"/>
         </w:rPr>
-        <w:t xml:space="preserve">                         + Advantage:  High accuracy, not take much effort to check attendance.</w:t>
+        <w:t>+ Advantage:  High accuracy, not take much effort to check attendance.</w:t>
       </w:r>
     </w:p>
     <w:p>
       <w:pPr>
         <w:pStyle w:val="Default"/>
+        <w:ind w:left="1418"/>
         <w:jc w:val="both"/>
         <w:rPr>
           <w:bCs/>
@@ -3999,7 +4084,7 @@
           <w:bCs/>
           <w:szCs w:val="32"/>
         </w:rPr>
-        <w:t xml:space="preserve">                         + Disadvantage: High cost (ID </w:t>
+        <w:t xml:space="preserve">+ Disadvantage: High cost (ID </w:t>
       </w:r>
       <w:proofErr w:type="gramStart"/>
       <w:r>
@@ -4024,6 +4109,13 @@
           <w:szCs w:val="32"/>
         </w:rPr>
         <w:t xml:space="preserve">Risk of ID card </w:t>
+      </w:r>
+      <w:r>
+        <w:rPr>
+          <w:bCs/>
+          <w:szCs w:val="32"/>
+        </w:rPr>
+        <w:t xml:space="preserve">  </w:t>
       </w:r>
       <w:r>
         <w:rPr>
@@ -4060,44 +4152,44 @@
           <w:bCs/>
           <w:szCs w:val="32"/>
         </w:rPr>
+        <w:t>Using fingerprint</w:t>
+      </w:r>
+    </w:p>
+    <w:p>
+      <w:pPr>
+        <w:pStyle w:val="Default"/>
+        <w:ind w:left="1418"/>
+        <w:jc w:val="both"/>
+        <w:rPr>
+          <w:bCs/>
+          <w:szCs w:val="32"/>
+        </w:rPr>
+      </w:pPr>
+      <w:r>
+        <w:rPr>
+          <w:bCs/>
+          <w:szCs w:val="32"/>
+        </w:rPr>
+        <w:t>+ Advantage:  Quickly. No effort must be made from instructor.</w:t>
+      </w:r>
+    </w:p>
+    <w:p>
+      <w:pPr>
+        <w:pStyle w:val="Default"/>
+        <w:ind w:left="1418"/>
+        <w:jc w:val="both"/>
+        <w:rPr>
+          <w:bCs/>
+          <w:szCs w:val="32"/>
+        </w:rPr>
+      </w:pPr>
+      <w:r>
+        <w:rPr>
+          <w:bCs/>
+          <w:szCs w:val="32"/>
+        </w:rPr>
         <w:lastRenderedPageBreak/>
-        <w:t>Using fingerprint</w:t>
-      </w:r>
-    </w:p>
-    <w:p>
-      <w:pPr>
-        <w:pStyle w:val="Default"/>
-        <w:ind w:left="1170"/>
-        <w:jc w:val="both"/>
-        <w:rPr>
-          <w:bCs/>
-          <w:szCs w:val="32"/>
-        </w:rPr>
-      </w:pPr>
-      <w:r>
-        <w:rPr>
-          <w:bCs/>
-          <w:szCs w:val="32"/>
-        </w:rPr>
-        <w:t xml:space="preserve">  + Advantage:  Quickly. No effort must be made from instructor.</w:t>
-      </w:r>
-    </w:p>
-    <w:p>
-      <w:pPr>
-        <w:pStyle w:val="Default"/>
-        <w:ind w:left="1350" w:hanging="1350"/>
-        <w:jc w:val="both"/>
-        <w:rPr>
-          <w:bCs/>
-          <w:szCs w:val="32"/>
-        </w:rPr>
-      </w:pPr>
-      <w:r>
-        <w:rPr>
-          <w:bCs/>
-          <w:szCs w:val="32"/>
-        </w:rPr>
-        <w:t xml:space="preserve">                         + Disadvantage: Cost of fingerprint reading machine. </w:t>
+        <w:t xml:space="preserve">+ Disadvantage: Cost of fingerprint reading machine. </w:t>
       </w:r>
       <w:proofErr w:type="gramStart"/>
       <w:r>
@@ -4148,7 +4240,7 @@
     <w:p>
       <w:pPr>
         <w:pStyle w:val="Default"/>
-        <w:ind w:left="1170"/>
+        <w:ind w:left="1418"/>
         <w:jc w:val="both"/>
         <w:rPr>
           <w:bCs/>
@@ -4160,7 +4252,7 @@
           <w:bCs/>
           <w:szCs w:val="32"/>
         </w:rPr>
-        <w:t xml:space="preserve">  + Advantage:  Quickly.</w:t>
+        <w:t>+ Advantage:  Quickly.</w:t>
       </w:r>
       <w:r>
         <w:rPr>
@@ -4173,7 +4265,7 @@
     <w:p>
       <w:pPr>
         <w:pStyle w:val="Default"/>
-        <w:ind w:left="1350" w:hanging="1350"/>
+        <w:ind w:left="1418"/>
         <w:jc w:val="both"/>
         <w:rPr>
           <w:bCs/>
@@ -4185,7 +4277,7 @@
           <w:bCs/>
           <w:szCs w:val="32"/>
         </w:rPr>
-        <w:t xml:space="preserve">                         + Disadvantage:  High cost (Camera cost). </w:t>
+        <w:t xml:space="preserve">+ Disadvantage:  High cost (Camera cost). </w:t>
       </w:r>
       <w:proofErr w:type="gramStart"/>
       <w:r>
@@ -4202,7 +4294,7 @@
         <w:pStyle w:val="Heading2"/>
         <w:jc w:val="both"/>
       </w:pPr>
-      <w:bookmarkStart w:id="12" w:name="_Toc366867251"/>
+      <w:bookmarkStart w:id="12" w:name="_Toc367122560"/>
       <w:r>
         <w:t>Proposed Solution</w:t>
       </w:r>
@@ -4238,7 +4330,7 @@
         </w:rPr>
         <w:t xml:space="preserve"> </w:t>
       </w:r>
-      <w:bookmarkStart w:id="13" w:name="_Toc366867252"/>
+      <w:bookmarkStart w:id="13" w:name="_Toc367122561"/>
       <w:r>
         <w:rPr>
           <w:rStyle w:val="Heading3Char"/>
@@ -4444,23 +4536,21 @@
           <w:bCs/>
           <w:szCs w:val="28"/>
         </w:rPr>
-        <w:t xml:space="preserve">Base on the student list, the system will recognize the students from the </w:t>
-      </w:r>
-      <w:proofErr w:type="gramStart"/>
-      <w:r>
-        <w:rPr>
-          <w:bCs/>
-          <w:szCs w:val="28"/>
-        </w:rPr>
-        <w:t>picture,</w:t>
-      </w:r>
-      <w:proofErr w:type="gramEnd"/>
-      <w:r>
-        <w:rPr>
-          <w:bCs/>
-          <w:szCs w:val="28"/>
-        </w:rPr>
-        <w:t xml:space="preserve"> show the attendance result to instructor.</w:t>
+        <w:t>Base on the student list, the system will recognize the students from the picture</w:t>
+      </w:r>
+      <w:r>
+        <w:rPr>
+          <w:bCs/>
+          <w:szCs w:val="28"/>
+        </w:rPr>
+        <w:t>. The mobile app will notify</w:t>
+      </w:r>
+      <w:r>
+        <w:rPr>
+          <w:bCs/>
+          <w:szCs w:val="28"/>
+        </w:rPr>
+        <w:t xml:space="preserve"> attendance result to instructor.</w:t>
       </w:r>
     </w:p>
     <w:p>
@@ -4482,7 +4572,7 @@
           <w:bCs/>
           <w:szCs w:val="28"/>
         </w:rPr>
-        <w:t xml:space="preserve">The instructor can confirm the attendance result, re-check attendance manually.  </w:t>
+        <w:t xml:space="preserve">The instructor can, re-check attendance manually.  </w:t>
       </w:r>
     </w:p>
     <w:p>
@@ -4581,7 +4671,7 @@
       <w:r>
         <w:t xml:space="preserve"> </w:t>
       </w:r>
-      <w:bookmarkStart w:id="14" w:name="_Toc366867253"/>
+      <w:bookmarkStart w:id="14" w:name="_Toc367122562"/>
       <w:r>
         <w:t>Advantage and disadvantage</w:t>
       </w:r>
@@ -4661,7 +4751,7 @@
         <w:pStyle w:val="Heading2"/>
         <w:jc w:val="both"/>
       </w:pPr>
-      <w:bookmarkStart w:id="15" w:name="_Toc366867254"/>
+      <w:bookmarkStart w:id="15" w:name="_Toc367122563"/>
       <w:r>
         <w:t>Functional Requirement</w:t>
       </w:r>
@@ -4693,7 +4783,7 @@
       <w:r>
         <w:t xml:space="preserve"> </w:t>
       </w:r>
-      <w:bookmarkStart w:id="16" w:name="_Toc366867255"/>
+      <w:bookmarkStart w:id="16" w:name="_Toc367122564"/>
       <w:r>
         <w:t>Create Account</w:t>
       </w:r>
@@ -4753,7 +4843,7 @@
       <w:r>
         <w:t xml:space="preserve"> </w:t>
       </w:r>
-      <w:bookmarkStart w:id="17" w:name="_Toc366867256"/>
+      <w:bookmarkStart w:id="17" w:name="_Toc367122565"/>
       <w:r>
         <w:t>Instructor Management</w:t>
       </w:r>
@@ -4804,7 +4894,7 @@
       <w:r>
         <w:t xml:space="preserve"> </w:t>
       </w:r>
-      <w:bookmarkStart w:id="18" w:name="_Toc366867257"/>
+      <w:bookmarkStart w:id="18" w:name="_Toc367122566"/>
       <w:r>
         <w:t>Class Management</w:t>
       </w:r>
@@ -4857,7 +4947,7 @@
       <w:r>
         <w:t xml:space="preserve"> </w:t>
       </w:r>
-      <w:bookmarkStart w:id="19" w:name="_Toc366867258"/>
+      <w:bookmarkStart w:id="19" w:name="_Toc367122567"/>
       <w:r>
         <w:t>Student Management</w:t>
       </w:r>
@@ -4906,7 +4996,21 @@
           <w:bCs/>
           <w:szCs w:val="28"/>
         </w:rPr>
-        <w:t xml:space="preserve">Each student must has a training set, contains 8-20 images for face recognizing. The admin can upload </w:t>
+        <w:t xml:space="preserve">Each student must has a training set, contains 8-20 images for face recognizing. The </w:t>
+      </w:r>
+      <w:r>
+        <w:rPr>
+          <w:bCs/>
+          <w:szCs w:val="28"/>
+        </w:rPr>
+        <w:t>staff</w:t>
+      </w:r>
+      <w:r>
+        <w:rPr>
+          <w:bCs/>
+          <w:szCs w:val="28"/>
+        </w:rPr>
+        <w:t xml:space="preserve"> can upload </w:t>
       </w:r>
       <w:proofErr w:type="gramStart"/>
       <w:r>
@@ -4922,7 +5026,21 @@
           <w:bCs/>
           <w:szCs w:val="28"/>
         </w:rPr>
-        <w:t xml:space="preserve"> select the faces of the students to add. The admin can also remove images from training set.</w:t>
+        <w:t xml:space="preserve"> select the faces of the students to add. The </w:t>
+      </w:r>
+      <w:r>
+        <w:rPr>
+          <w:bCs/>
+          <w:szCs w:val="28"/>
+        </w:rPr>
+        <w:t xml:space="preserve">staff </w:t>
+      </w:r>
+      <w:r>
+        <w:rPr>
+          <w:bCs/>
+          <w:szCs w:val="28"/>
+        </w:rPr>
+        <w:t>can also remove images from training set.</w:t>
       </w:r>
     </w:p>
     <w:p>
@@ -4933,7 +5051,7 @@
       <w:r>
         <w:t xml:space="preserve"> </w:t>
       </w:r>
-      <w:bookmarkStart w:id="20" w:name="_Toc366867259"/>
+      <w:bookmarkStart w:id="20" w:name="_Toc367122568"/>
       <w:r>
         <w:t>Course Management</w:t>
       </w:r>
@@ -4970,7 +5088,7 @@
       <w:r>
         <w:t xml:space="preserve"> </w:t>
       </w:r>
-      <w:bookmarkStart w:id="21" w:name="_Toc366867260"/>
+      <w:bookmarkStart w:id="21" w:name="_Toc367122569"/>
       <w:r>
         <w:t>Roll Call Management</w:t>
       </w:r>
@@ -5021,21 +5139,33 @@
         </w:rPr>
         <w:t xml:space="preserve">The staff must input info of a roll call: The course, </w:t>
       </w:r>
-      <w:proofErr w:type="gramStart"/>
-      <w:r>
-        <w:rPr>
-          <w:bCs/>
-          <w:szCs w:val="28"/>
-        </w:rPr>
-        <w:t>The</w:t>
-      </w:r>
-      <w:proofErr w:type="gramEnd"/>
-      <w:r>
-        <w:rPr>
-          <w:bCs/>
-          <w:szCs w:val="28"/>
-        </w:rPr>
-        <w:t xml:space="preserve"> instructor who teach the course, the student list, the time of the course (Begin, End Date).</w:t>
+      <w:r>
+        <w:rPr>
+          <w:bCs/>
+          <w:szCs w:val="28"/>
+        </w:rPr>
+        <w:t>t</w:t>
+      </w:r>
+      <w:r>
+        <w:rPr>
+          <w:bCs/>
+          <w:szCs w:val="28"/>
+        </w:rPr>
+        <w:t xml:space="preserve">he instructor who </w:t>
+      </w:r>
+      <w:r>
+        <w:rPr>
+          <w:bCs/>
+          <w:szCs w:val="28"/>
+        </w:rPr>
+        <w:t>teaches</w:t>
+      </w:r>
+      <w:r>
+        <w:rPr>
+          <w:bCs/>
+          <w:szCs w:val="28"/>
+        </w:rPr>
+        <w:t xml:space="preserve"> the course, the student list, the time of the course (Begin, End Date).</w:t>
       </w:r>
     </w:p>
     <w:p>
@@ -5092,7 +5222,7 @@
       <w:r>
         <w:t xml:space="preserve"> </w:t>
       </w:r>
-      <w:bookmarkStart w:id="22" w:name="_Toc366867261"/>
+      <w:bookmarkStart w:id="22" w:name="_Toc367122570"/>
       <w:r>
         <w:t>Attendance Checking</w:t>
       </w:r>
@@ -5141,7 +5271,35 @@
           <w:bCs/>
           <w:szCs w:val="28"/>
         </w:rPr>
-        <w:t>The instructor can re-confirm the recognize result, re-check some student manually.</w:t>
+        <w:t xml:space="preserve">The instructor can re-check </w:t>
+      </w:r>
+      <w:r>
+        <w:rPr>
+          <w:bCs/>
+          <w:szCs w:val="28"/>
+        </w:rPr>
+        <w:t>attenda</w:t>
+      </w:r>
+      <w:r>
+        <w:rPr>
+          <w:bCs/>
+          <w:szCs w:val="28"/>
+        </w:rPr>
+        <w:t>n</w:t>
+      </w:r>
+      <w:r>
+        <w:rPr>
+          <w:bCs/>
+          <w:szCs w:val="28"/>
+        </w:rPr>
+        <w:t>ce</w:t>
+      </w:r>
+      <w:r>
+        <w:rPr>
+          <w:bCs/>
+          <w:szCs w:val="28"/>
+        </w:rPr>
+        <w:t xml:space="preserve"> manually.</w:t>
       </w:r>
     </w:p>
     <w:p>
@@ -5164,7 +5322,7 @@
           <w:bCs/>
           <w:szCs w:val="28"/>
         </w:rPr>
-        <w:t>In case of wrong recognition, the student face will be added to training set for higher accuracy.</w:t>
+        <w:t>The mobile app will notify the result to the instructor.</w:t>
       </w:r>
     </w:p>
     <w:p>
@@ -5187,7 +5345,7 @@
           <w:bCs/>
           <w:szCs w:val="28"/>
         </w:rPr>
-        <w:t>The instructor can view the attendance log of the course they are teaching.</w:t>
+        <w:t>In case of wrong recognition, the student face will be added to training set for higher accuracy.</w:t>
       </w:r>
     </w:p>
     <w:p>
@@ -5210,22 +5368,8 @@
           <w:bCs/>
           <w:szCs w:val="28"/>
         </w:rPr>
-        <w:t>The student can view the attendance log of the course they are studying.</w:t>
-      </w:r>
-    </w:p>
-    <w:p>
-      <w:pPr>
-        <w:pStyle w:val="Heading3"/>
-        <w:jc w:val="both"/>
-      </w:pPr>
-      <w:r>
-        <w:t xml:space="preserve"> </w:t>
-      </w:r>
-      <w:bookmarkStart w:id="23" w:name="_Toc366867262"/>
-      <w:r>
-        <w:t>Stranger Alert</w:t>
-      </w:r>
-      <w:bookmarkEnd w:id="23"/>
+        <w:t>The instructor can view the attendance log of the course they are teaching.</w:t>
+      </w:r>
     </w:p>
     <w:p>
       <w:pPr>
@@ -5247,8 +5391,22 @@
           <w:bCs/>
           <w:szCs w:val="28"/>
         </w:rPr>
-        <w:t>If stranger is detected in the classroom, the system will alert to teacher. A log file will also be written.</w:t>
-      </w:r>
+        <w:t>The student can view the attendance log of the course they are studying.</w:t>
+      </w:r>
+    </w:p>
+    <w:p>
+      <w:pPr>
+        <w:pStyle w:val="Heading3"/>
+        <w:jc w:val="both"/>
+      </w:pPr>
+      <w:r>
+        <w:t xml:space="preserve"> </w:t>
+      </w:r>
+      <w:bookmarkStart w:id="23" w:name="_Toc367122571"/>
+      <w:r>
+        <w:t>Stranger Alert</w:t>
+      </w:r>
+      <w:bookmarkEnd w:id="23"/>
     </w:p>
     <w:p>
       <w:pPr>
@@ -5270,23 +5428,8 @@
           <w:bCs/>
           <w:szCs w:val="28"/>
         </w:rPr>
-        <w:lastRenderedPageBreak/>
-        <w:t>In case of wrong recognition, the student face will be added to training set for higher accuracy.</w:t>
-      </w:r>
-    </w:p>
-    <w:p>
-      <w:pPr>
-        <w:pStyle w:val="Heading3"/>
-        <w:jc w:val="both"/>
-      </w:pPr>
-      <w:r>
-        <w:t xml:space="preserve"> </w:t>
-      </w:r>
-      <w:bookmarkStart w:id="24" w:name="_Toc366867263"/>
-      <w:r>
-        <w:t>Attendance Report</w:t>
-      </w:r>
-      <w:bookmarkEnd w:id="24"/>
+        <w:t>If stranger is detected in the classroom, the system will alert to teacher. A log file will also be written.</w:t>
+      </w:r>
     </w:p>
     <w:p>
       <w:pPr>
@@ -5308,8 +5451,22 @@
           <w:bCs/>
           <w:szCs w:val="28"/>
         </w:rPr>
-        <w:t>The system will make attendance report, which shows the rate of absence in a course, or the rate of absence of a student.</w:t>
-      </w:r>
+        <w:t>In case of wrong recognition, the student face will be added to training set for higher accuracy.</w:t>
+      </w:r>
+    </w:p>
+    <w:p>
+      <w:pPr>
+        <w:pStyle w:val="Heading3"/>
+        <w:jc w:val="both"/>
+      </w:pPr>
+      <w:r>
+        <w:t xml:space="preserve"> </w:t>
+      </w:r>
+      <w:bookmarkStart w:id="24" w:name="_Toc367122572"/>
+      <w:r>
+        <w:t>Attendance Report</w:t>
+      </w:r>
+      <w:bookmarkEnd w:id="24"/>
     </w:p>
     <w:p>
       <w:pPr>
@@ -5331,6 +5488,30 @@
           <w:bCs/>
           <w:szCs w:val="28"/>
         </w:rPr>
+        <w:lastRenderedPageBreak/>
+        <w:t>The system will make attendance report, which shows the rate of absence in a course, or the rate of absence of a student.</w:t>
+      </w:r>
+    </w:p>
+    <w:p>
+      <w:pPr>
+        <w:pStyle w:val="Default"/>
+        <w:numPr>
+          <w:ilvl w:val="0"/>
+          <w:numId w:val="4"/>
+        </w:numPr>
+        <w:ind w:left="1170"/>
+        <w:jc w:val="both"/>
+        <w:rPr>
+          <w:b/>
+          <w:bCs/>
+          <w:szCs w:val="28"/>
+        </w:rPr>
+      </w:pPr>
+      <w:r>
+        <w:rPr>
+          <w:bCs/>
+          <w:szCs w:val="28"/>
+        </w:rPr>
         <w:t xml:space="preserve">The report is only available to </w:t>
       </w:r>
       <w:r>
@@ -5353,7 +5534,7 @@
         <w:pStyle w:val="Heading2"/>
         <w:jc w:val="both"/>
       </w:pPr>
-      <w:bookmarkStart w:id="25" w:name="_Toc366867264"/>
+      <w:bookmarkStart w:id="25" w:name="_Toc367122573"/>
       <w:r>
         <w:t>Role and Responsibility</w:t>
       </w:r>
@@ -5371,17 +5552,17 @@
     <w:tbl>
       <w:tblPr>
         <w:tblStyle w:val="TableGrid"/>
-        <w:tblW w:w="9180" w:type="dxa"/>
+        <w:tblW w:w="8892" w:type="dxa"/>
         <w:tblInd w:w="288" w:type="dxa"/>
         <w:tblLayout w:type="fixed"/>
         <w:tblLook w:val="04A0" w:firstRow="1" w:lastRow="0" w:firstColumn="1" w:lastColumn="0" w:noHBand="0" w:noVBand="1"/>
       </w:tblPr>
       <w:tblGrid>
         <w:gridCol w:w="630"/>
-        <w:gridCol w:w="1980"/>
-        <w:gridCol w:w="1620"/>
-        <w:gridCol w:w="2070"/>
-        <w:gridCol w:w="2880"/>
+        <w:gridCol w:w="1742"/>
+        <w:gridCol w:w="1417"/>
+        <w:gridCol w:w="1843"/>
+        <w:gridCol w:w="3260"/>
       </w:tblGrid>
       <w:tr>
         <w:tc>
@@ -5408,7 +5589,7 @@
         </w:tc>
         <w:tc>
           <w:tcPr>
-            <w:tcW w:w="1980" w:type="dxa"/>
+            <w:tcW w:w="1742" w:type="dxa"/>
           </w:tcPr>
           <w:p>
             <w:pPr>
@@ -5430,7 +5611,7 @@
         </w:tc>
         <w:tc>
           <w:tcPr>
-            <w:tcW w:w="1620" w:type="dxa"/>
+            <w:tcW w:w="1417" w:type="dxa"/>
           </w:tcPr>
           <w:p>
             <w:pPr>
@@ -5452,7 +5633,7 @@
         </w:tc>
         <w:tc>
           <w:tcPr>
-            <w:tcW w:w="2070" w:type="dxa"/>
+            <w:tcW w:w="1843" w:type="dxa"/>
           </w:tcPr>
           <w:p>
             <w:pPr>
@@ -5474,7 +5655,7 @@
         </w:tc>
         <w:tc>
           <w:tcPr>
-            <w:tcW w:w="2880" w:type="dxa"/>
+            <w:tcW w:w="3260" w:type="dxa"/>
           </w:tcPr>
           <w:p>
             <w:pPr>
@@ -5517,7 +5698,7 @@
         </w:tc>
         <w:tc>
           <w:tcPr>
-            <w:tcW w:w="1980" w:type="dxa"/>
+            <w:tcW w:w="1742" w:type="dxa"/>
           </w:tcPr>
           <w:p>
             <w:pPr>
@@ -5566,7 +5747,7 @@
         </w:tc>
         <w:tc>
           <w:tcPr>
-            <w:tcW w:w="1620" w:type="dxa"/>
+            <w:tcW w:w="1417" w:type="dxa"/>
           </w:tcPr>
           <w:p>
             <w:pPr>
@@ -5585,7 +5766,7 @@
         </w:tc>
         <w:tc>
           <w:tcPr>
-            <w:tcW w:w="2070" w:type="dxa"/>
+            <w:tcW w:w="1843" w:type="dxa"/>
           </w:tcPr>
           <w:p>
             <w:pPr>
@@ -5604,7 +5785,7 @@
         </w:tc>
         <w:tc>
           <w:tcPr>
-            <w:tcW w:w="2880" w:type="dxa"/>
+            <w:tcW w:w="3260" w:type="dxa"/>
           </w:tcPr>
           <w:p>
             <w:pPr>
@@ -5644,7 +5825,7 @@
         </w:tc>
         <w:tc>
           <w:tcPr>
-            <w:tcW w:w="1980" w:type="dxa"/>
+            <w:tcW w:w="1742" w:type="dxa"/>
           </w:tcPr>
           <w:p>
             <w:pPr>
@@ -5693,7 +5874,7 @@
         </w:tc>
         <w:tc>
           <w:tcPr>
-            <w:tcW w:w="1620" w:type="dxa"/>
+            <w:tcW w:w="1417" w:type="dxa"/>
           </w:tcPr>
           <w:p>
             <w:pPr>
@@ -5712,7 +5893,7 @@
         </w:tc>
         <w:tc>
           <w:tcPr>
-            <w:tcW w:w="2070" w:type="dxa"/>
+            <w:tcW w:w="1843" w:type="dxa"/>
           </w:tcPr>
           <w:p>
             <w:pPr>
@@ -5731,7 +5912,7 @@
         </w:tc>
         <w:tc>
           <w:tcPr>
-            <w:tcW w:w="2880" w:type="dxa"/>
+            <w:tcW w:w="3260" w:type="dxa"/>
           </w:tcPr>
           <w:p>
             <w:pPr>
@@ -5771,7 +5952,7 @@
         </w:tc>
         <w:tc>
           <w:tcPr>
-            <w:tcW w:w="1980" w:type="dxa"/>
+            <w:tcW w:w="1742" w:type="dxa"/>
           </w:tcPr>
           <w:p>
             <w:pPr>
@@ -5820,7 +6001,7 @@
         </w:tc>
         <w:tc>
           <w:tcPr>
-            <w:tcW w:w="1620" w:type="dxa"/>
+            <w:tcW w:w="1417" w:type="dxa"/>
           </w:tcPr>
           <w:p>
             <w:pPr>
@@ -5839,7 +6020,7 @@
         </w:tc>
         <w:tc>
           <w:tcPr>
-            <w:tcW w:w="2070" w:type="dxa"/>
+            <w:tcW w:w="1843" w:type="dxa"/>
           </w:tcPr>
           <w:p>
             <w:pPr>
@@ -5858,7 +6039,7 @@
         </w:tc>
         <w:tc>
           <w:tcPr>
-            <w:tcW w:w="2880" w:type="dxa"/>
+            <w:tcW w:w="3260" w:type="dxa"/>
           </w:tcPr>
           <w:p>
             <w:pPr>
@@ -5902,7 +6083,7 @@
         </w:tc>
         <w:tc>
           <w:tcPr>
-            <w:tcW w:w="1980" w:type="dxa"/>
+            <w:tcW w:w="1742" w:type="dxa"/>
           </w:tcPr>
           <w:p>
             <w:pPr>
@@ -5930,7 +6111,13 @@
               <w:rPr>
                 <w:szCs w:val="28"/>
               </w:rPr>
-              <w:t>Quang</w:t>
+              <w:t>Quố</w:t>
+            </w:r>
+            <w:r>
+              <w:rPr>
+                <w:szCs w:val="28"/>
+              </w:rPr>
+              <w:t>c</w:t>
             </w:r>
             <w:proofErr w:type="spellEnd"/>
             <w:r>
@@ -5951,7 +6138,7 @@
         </w:tc>
         <w:tc>
           <w:tcPr>
-            <w:tcW w:w="1620" w:type="dxa"/>
+            <w:tcW w:w="1417" w:type="dxa"/>
           </w:tcPr>
           <w:p>
             <w:pPr>
@@ -5970,7 +6157,7 @@
         </w:tc>
         <w:tc>
           <w:tcPr>
-            <w:tcW w:w="2070" w:type="dxa"/>
+            <w:tcW w:w="1843" w:type="dxa"/>
           </w:tcPr>
           <w:p>
             <w:pPr>
@@ -5989,7 +6176,7 @@
         </w:tc>
         <w:tc>
           <w:tcPr>
-            <w:tcW w:w="2880" w:type="dxa"/>
+            <w:tcW w:w="3260" w:type="dxa"/>
           </w:tcPr>
           <w:p>
             <w:pPr>
@@ -6033,7 +6220,7 @@
         </w:tc>
         <w:tc>
           <w:tcPr>
-            <w:tcW w:w="1980" w:type="dxa"/>
+            <w:tcW w:w="1742" w:type="dxa"/>
           </w:tcPr>
           <w:p>
             <w:pPr>
@@ -6068,7 +6255,7 @@
         </w:tc>
         <w:tc>
           <w:tcPr>
-            <w:tcW w:w="1620" w:type="dxa"/>
+            <w:tcW w:w="1417" w:type="dxa"/>
           </w:tcPr>
           <w:p>
             <w:pPr>
@@ -6087,7 +6274,7 @@
         </w:tc>
         <w:tc>
           <w:tcPr>
-            <w:tcW w:w="2070" w:type="dxa"/>
+            <w:tcW w:w="1843" w:type="dxa"/>
           </w:tcPr>
           <w:p>
             <w:pPr>
@@ -6106,7 +6293,7 @@
         </w:tc>
         <w:tc>
           <w:tcPr>
-            <w:tcW w:w="2880" w:type="dxa"/>
+            <w:tcW w:w="3260" w:type="dxa"/>
           </w:tcPr>
           <w:p>
             <w:pPr>
@@ -6136,7 +6323,7 @@
           <w:szCs w:val="24"/>
         </w:rPr>
       </w:pPr>
-      <w:bookmarkStart w:id="26" w:name="_Toc366867276"/>
+      <w:bookmarkStart w:id="26" w:name="_Toc367122574"/>
       <w:r>
         <w:rPr>
           <w:color w:val="auto"/>
@@ -6205,8 +6392,8 @@
       <w:bookmarkEnd w:id="26"/>
     </w:p>
     <w:sectPr>
-      <w:pgSz w:w="12240" w:h="15840"/>
-      <w:pgMar w:top="1440" w:right="1620" w:bottom="1440" w:left="1530" w:header="720" w:footer="720" w:gutter="0"/>
+      <w:pgSz w:w="11909" w:h="16834" w:code="9"/>
+      <w:pgMar w:top="1418" w:right="1134" w:bottom="1418" w:left="1985" w:header="720" w:footer="720" w:gutter="0"/>
       <w:cols w:space="720"/>
       <w:docGrid w:linePitch="360"/>
     </w:sectPr>
@@ -7992,6 +8179,11 @@
       <w:spacing w:after="0"/>
     </w:pPr>
   </w:style>
+  <w:style w:type="character" w:customStyle="1" w:styleId="fblongblurb">
+    <w:name w:val="fblongblurb"/>
+    <w:basedOn w:val="DefaultParagraphFont"/>
+    <w:rsid w:val="005B6969"/>
+  </w:style>
 </w:styles>
 </file>
 
@@ -8751,6 +8943,11 @@
       <w:spacing w:after="0"/>
     </w:pPr>
   </w:style>
+  <w:style w:type="character" w:customStyle="1" w:styleId="fblongblurb">
+    <w:name w:val="fblongblurb"/>
+    <w:basedOn w:val="DefaultParagraphFont"/>
+    <w:rsid w:val="005B6969"/>
+  </w:style>
 </w:styles>
 </file>
 
@@ -9044,7 +9241,7 @@
 </file>
 
 <file path=customXml/itemProps1.xml><?xml version="1.0" encoding="utf-8"?>
-<ds:datastoreItem xmlns:ds="http://schemas.openxmlformats.org/officeDocument/2006/customXml" ds:itemID="{2BEE688B-EC62-4202-8D9D-7F8773F48BE4}">
+<ds:datastoreItem xmlns:ds="http://schemas.openxmlformats.org/officeDocument/2006/customXml" ds:itemID="{7D33BEDA-D815-43C0-B8DE-0713B08D3B98}">
   <ds:schemaRefs>
     <ds:schemaRef ds:uri="http://schemas.openxmlformats.org/officeDocument/2006/bibliography"/>
   </ds:schemaRefs>

</xml_diff>